<commit_message>
adding control libraries structures to PGC
</commit_message>
<xml_diff>
--- a/Trabajo/AINNI/Gestión/AINNI_EL.docx
+++ b/Trabajo/AINNI/Gestión/AINNI_EL.docx
@@ -20,7 +20,7 @@
           <w:sz w:val="28"/>
           <w:szCs w:val="28"/>
         </w:rPr>
-        <w:t>Revisión Histórica</w:t>
+        <w:t>Control de Cambios</w:t>
       </w:r>
     </w:p>
     <w:p>
@@ -255,15 +255,3058 @@
     </w:tbl>
     <w:p>
       <w:pPr>
-        <w:spacing w:line="240" w:lineRule="auto"/>
-        <w:jc w:val="center"/>
-        <w:rPr>
-          <w:rFonts w:ascii="Times New Roman" w:eastAsia="Times New Roman" w:hAnsi="Times New Roman" w:cs="Times New Roman"/>
-          <w:b/>
-          <w:sz w:val="24"/>
-          <w:szCs w:val="24"/>
-        </w:rPr>
-      </w:pPr>
+        <w:rPr>
+          <w:rFonts w:ascii="Times New Roman" w:eastAsia="Times New Roman" w:hAnsi="Times New Roman" w:cs="Times New Roman"/>
+          <w:b/>
+          <w:sz w:val="24"/>
+          <w:szCs w:val="24"/>
+        </w:rPr>
+      </w:pPr>
+    </w:p>
+    <w:p>
+      <w:pPr>
+        <w:pStyle w:val="Prrafodelista"/>
+        <w:numPr>
+          <w:ilvl w:val="0"/>
+          <w:numId w:val="6"/>
+        </w:numPr>
+        <w:rPr>
+          <w:rFonts w:ascii="Times New Roman" w:eastAsia="Times New Roman" w:hAnsi="Times New Roman" w:cs="Times New Roman"/>
+          <w:b/>
+          <w:sz w:val="36"/>
+          <w:szCs w:val="36"/>
+        </w:rPr>
+      </w:pPr>
+      <w:bookmarkStart w:id="0" w:name="_GoBack"/>
+      <w:bookmarkEnd w:id="0"/>
+      <w:r>
+        <w:rPr>
+          <w:rFonts w:ascii="Times New Roman" w:eastAsia="Times New Roman" w:hAnsi="Times New Roman" w:cs="Times New Roman"/>
+          <w:b/>
+          <w:sz w:val="36"/>
+          <w:szCs w:val="36"/>
+        </w:rPr>
+        <w:t xml:space="preserve">ESTRUCTURA DE LIBRERÍAS </w:t>
+      </w:r>
+      <w:r>
+        <w:rPr>
+          <w:rFonts w:ascii="Times New Roman" w:eastAsia="Times New Roman" w:hAnsi="Times New Roman" w:cs="Times New Roman"/>
+          <w:b/>
+          <w:sz w:val="36"/>
+          <w:szCs w:val="36"/>
+        </w:rPr>
+        <w:t xml:space="preserve">EN </w:t>
+      </w:r>
+      <w:r>
+        <w:rPr>
+          <w:rFonts w:ascii="Times New Roman" w:eastAsia="Times New Roman" w:hAnsi="Times New Roman" w:cs="Times New Roman"/>
+          <w:b/>
+          <w:sz w:val="36"/>
+          <w:szCs w:val="36"/>
+        </w:rPr>
+        <w:t>GENERAL</w:t>
+      </w:r>
+    </w:p>
+    <w:p>
+      <w:pPr>
+        <w:rPr>
+          <w:color w:val="FFFFFF" w:themeColor="background1"/>
+        </w:rPr>
+      </w:pPr>
+      <w:r>
+        <w:rPr>
+          <w:noProof/>
+          <w:color w:val="FFFFFF" w:themeColor="background1"/>
+        </w:rPr>
+        <mc:AlternateContent>
+          <mc:Choice Requires="wps">
+            <w:drawing>
+              <wp:anchor distT="0" distB="0" distL="114300" distR="114300" simplePos="0" relativeHeight="251659264" behindDoc="0" locked="0" layoutInCell="1" allowOverlap="1" wp14:anchorId="075C1099" wp14:editId="71F56B6F">
+                <wp:simplePos x="0" y="0"/>
+                <wp:positionH relativeFrom="margin">
+                  <wp:align>center</wp:align>
+                </wp:positionH>
+                <wp:positionV relativeFrom="paragraph">
+                  <wp:posOffset>7572</wp:posOffset>
+                </wp:positionV>
+                <wp:extent cx="2001329" cy="336430"/>
+                <wp:effectExtent l="0" t="0" r="18415" b="26035"/>
+                <wp:wrapNone/>
+                <wp:docPr id="1" name="Rectángulo 1"/>
+                <wp:cNvGraphicFramePr/>
+                <a:graphic xmlns:a="http://schemas.openxmlformats.org/drawingml/2006/main">
+                  <a:graphicData uri="http://schemas.microsoft.com/office/word/2010/wordprocessingShape">
+                    <wps:wsp>
+                      <wps:cNvSpPr/>
+                      <wps:spPr>
+                        <a:xfrm>
+                          <a:off x="0" y="0"/>
+                          <a:ext cx="2001329" cy="336430"/>
+                        </a:xfrm>
+                        <a:prstGeom prst="rect">
+                          <a:avLst/>
+                        </a:prstGeom>
+                      </wps:spPr>
+                      <wps:style>
+                        <a:lnRef idx="2">
+                          <a:schemeClr val="accent1">
+                            <a:shade val="50000"/>
+                          </a:schemeClr>
+                        </a:lnRef>
+                        <a:fillRef idx="1">
+                          <a:schemeClr val="accent1"/>
+                        </a:fillRef>
+                        <a:effectRef idx="0">
+                          <a:schemeClr val="accent1"/>
+                        </a:effectRef>
+                        <a:fontRef idx="minor">
+                          <a:schemeClr val="lt1"/>
+                        </a:fontRef>
+                      </wps:style>
+                      <wps:txbx>
+                        <w:txbxContent>
+                          <w:p>
+                            <w:pPr>
+                              <w:jc w:val="center"/>
+                              <w:rPr>
+                                <w:color w:val="auto"/>
+                              </w:rPr>
+                            </w:pPr>
+                            <w:proofErr w:type="spellStart"/>
+                            <w:r>
+                              <w:rPr>
+                                <w:color w:val="auto"/>
+                              </w:rPr>
+                              <w:t>GrupoRPP</w:t>
+                            </w:r>
+                            <w:proofErr w:type="spellEnd"/>
+                          </w:p>
+                        </w:txbxContent>
+                      </wps:txbx>
+                      <wps:bodyPr rot="0" spcFirstLastPara="0" vertOverflow="overflow" horzOverflow="overflow" vert="horz" wrap="square" lIns="91440" tIns="45720" rIns="91440" bIns="45720" numCol="1" spcCol="0" rtlCol="0" fromWordArt="0" anchor="ctr" anchorCtr="0" forceAA="0" compatLnSpc="1">
+                        <a:prstTxWarp prst="textNoShape">
+                          <a:avLst/>
+                        </a:prstTxWarp>
+                        <a:noAutofit/>
+                      </wps:bodyPr>
+                    </wps:wsp>
+                  </a:graphicData>
+                </a:graphic>
+              </wp:anchor>
+            </w:drawing>
+          </mc:Choice>
+          <mc:Fallback>
+            <w:pict>
+              <v:rect w14:anchorId="075C1099" id="Rectángulo 1" o:spid="_x0000_s1026" style="position:absolute;margin-left:0;margin-top:.6pt;width:157.6pt;height:26.5pt;z-index:251659264;visibility:visible;mso-wrap-style:square;mso-wrap-distance-left:9pt;mso-wrap-distance-top:0;mso-wrap-distance-right:9pt;mso-wrap-distance-bottom:0;mso-position-horizontal:center;mso-position-horizontal-relative:margin;mso-position-vertical:absolute;mso-position-vertical-relative:text;v-text-anchor:middle" o:gfxdata="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" fillcolor="#5b9bd5 [3204]" strokecolor="#1f4d78 [1604]" strokeweight="1pt">
+                <v:textbox>
+                  <w:txbxContent>
+                    <w:p>
+                      <w:pPr>
+                        <w:jc w:val="center"/>
+                        <w:rPr>
+                          <w:color w:val="auto"/>
+                        </w:rPr>
+                      </w:pPr>
+                      <w:proofErr w:type="spellStart"/>
+                      <w:r>
+                        <w:rPr>
+                          <w:color w:val="auto"/>
+                        </w:rPr>
+                        <w:t>GrupoRPP</w:t>
+                      </w:r>
+                      <w:proofErr w:type="spellEnd"/>
+                    </w:p>
+                  </w:txbxContent>
+                </v:textbox>
+                <w10:wrap anchorx="margin"/>
+              </v:rect>
+            </w:pict>
+          </mc:Fallback>
+        </mc:AlternateContent>
+      </w:r>
+    </w:p>
+    <w:p>
+      <w:pPr>
+        <w:rPr>
+          <w:color w:val="FFFFFF" w:themeColor="background1"/>
+        </w:rPr>
+      </w:pPr>
+      <w:r>
+        <w:rPr>
+          <w:noProof/>
+          <w:color w:val="FFFFFF" w:themeColor="background1"/>
+        </w:rPr>
+        <mc:AlternateContent>
+          <mc:Choice Requires="wps">
+            <w:drawing>
+              <wp:anchor distT="0" distB="0" distL="114300" distR="114300" simplePos="0" relativeHeight="251692032" behindDoc="0" locked="0" layoutInCell="1" allowOverlap="1" wp14:anchorId="6F2787D1" wp14:editId="5A925EED">
+                <wp:simplePos x="0" y="0"/>
+                <wp:positionH relativeFrom="margin">
+                  <wp:posOffset>2360823</wp:posOffset>
+                </wp:positionH>
+                <wp:positionV relativeFrom="paragraph">
+                  <wp:posOffset>3610634</wp:posOffset>
+                </wp:positionV>
+                <wp:extent cx="1087120" cy="267335"/>
+                <wp:effectExtent l="0" t="0" r="17780" b="18415"/>
+                <wp:wrapNone/>
+                <wp:docPr id="41" name="Rectángulo 41"/>
+                <wp:cNvGraphicFramePr/>
+                <a:graphic xmlns:a="http://schemas.openxmlformats.org/drawingml/2006/main">
+                  <a:graphicData uri="http://schemas.microsoft.com/office/word/2010/wordprocessingShape">
+                    <wps:wsp>
+                      <wps:cNvSpPr/>
+                      <wps:spPr>
+                        <a:xfrm>
+                          <a:off x="0" y="0"/>
+                          <a:ext cx="1087120" cy="267335"/>
+                        </a:xfrm>
+                        <a:prstGeom prst="rect">
+                          <a:avLst/>
+                        </a:prstGeom>
+                      </wps:spPr>
+                      <wps:style>
+                        <a:lnRef idx="2">
+                          <a:schemeClr val="accent1">
+                            <a:shade val="50000"/>
+                          </a:schemeClr>
+                        </a:lnRef>
+                        <a:fillRef idx="1">
+                          <a:schemeClr val="accent1"/>
+                        </a:fillRef>
+                        <a:effectRef idx="0">
+                          <a:schemeClr val="accent1"/>
+                        </a:effectRef>
+                        <a:fontRef idx="minor">
+                          <a:schemeClr val="lt1"/>
+                        </a:fontRef>
+                      </wps:style>
+                      <wps:txbx>
+                        <w:txbxContent>
+                          <w:p>
+                            <w:r>
+                              <w:t>Proyecto 2</w:t>
+                            </w:r>
+                          </w:p>
+                        </w:txbxContent>
+                      </wps:txbx>
+                      <wps:bodyPr rot="0" spcFirstLastPara="0" vertOverflow="overflow" horzOverflow="overflow" vert="horz" wrap="square" lIns="91440" tIns="45720" rIns="91440" bIns="45720" numCol="1" spcCol="0" rtlCol="0" fromWordArt="0" anchor="ctr" anchorCtr="0" forceAA="0" compatLnSpc="1">
+                        <a:prstTxWarp prst="textNoShape">
+                          <a:avLst/>
+                        </a:prstTxWarp>
+                        <a:noAutofit/>
+                      </wps:bodyPr>
+                    </wps:wsp>
+                  </a:graphicData>
+                </a:graphic>
+                <wp14:sizeRelH relativeFrom="margin">
+                  <wp14:pctWidth>0</wp14:pctWidth>
+                </wp14:sizeRelH>
+                <wp14:sizeRelV relativeFrom="margin">
+                  <wp14:pctHeight>0</wp14:pctHeight>
+                </wp14:sizeRelV>
+              </wp:anchor>
+            </w:drawing>
+          </mc:Choice>
+          <mc:Fallback>
+            <w:pict>
+              <v:rect w14:anchorId="6F2787D1" id="Rectángulo 41" o:spid="_x0000_s1027" style="position:absolute;margin-left:185.9pt;margin-top:284.3pt;width:85.6pt;height:21.05pt;z-index:251692032;visibility:visible;mso-wrap-style:square;mso-width-percent:0;mso-height-percent:0;mso-wrap-distance-left:9pt;mso-wrap-distance-top:0;mso-wrap-distance-right:9pt;mso-wrap-distance-bottom:0;mso-position-horizontal:absolute;mso-position-horizontal-relative:margin;mso-position-vertical:absolute;mso-position-vertical-relative:text;mso-width-percent:0;mso-height-percent:0;mso-width-relative:margin;mso-height-relative:margin;v-text-anchor:middle" o:gfxdata="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" fillcolor="#5b9bd5 [3204]" strokecolor="#1f4d78 [1604]" strokeweight="1pt">
+                <v:textbox>
+                  <w:txbxContent>
+                    <w:p>
+                      <w:r>
+                        <w:t>Proyecto 2</w:t>
+                      </w:r>
+                    </w:p>
+                  </w:txbxContent>
+                </v:textbox>
+                <w10:wrap anchorx="margin"/>
+              </v:rect>
+            </w:pict>
+          </mc:Fallback>
+        </mc:AlternateContent>
+      </w:r>
+      <w:r>
+        <w:rPr>
+          <w:noProof/>
+          <w:color w:val="FFFFFF" w:themeColor="background1"/>
+        </w:rPr>
+        <mc:AlternateContent>
+          <mc:Choice Requires="wps">
+            <w:drawing>
+              <wp:anchor distT="0" distB="0" distL="114300" distR="114300" simplePos="0" relativeHeight="251682816" behindDoc="0" locked="0" layoutInCell="1" allowOverlap="1" wp14:anchorId="3C5089A2" wp14:editId="78BCD607">
+                <wp:simplePos x="0" y="0"/>
+                <wp:positionH relativeFrom="column">
+                  <wp:posOffset>2361805</wp:posOffset>
+                </wp:positionH>
+                <wp:positionV relativeFrom="paragraph">
+                  <wp:posOffset>781804</wp:posOffset>
+                </wp:positionV>
+                <wp:extent cx="17252" cy="2898475"/>
+                <wp:effectExtent l="0" t="0" r="20955" b="35560"/>
+                <wp:wrapNone/>
+                <wp:docPr id="31" name="Conector recto 31"/>
+                <wp:cNvGraphicFramePr/>
+                <a:graphic xmlns:a="http://schemas.openxmlformats.org/drawingml/2006/main">
+                  <a:graphicData uri="http://schemas.microsoft.com/office/word/2010/wordprocessingShape">
+                    <wps:wsp>
+                      <wps:cNvCnPr/>
+                      <wps:spPr>
+                        <a:xfrm flipH="1">
+                          <a:off x="0" y="0"/>
+                          <a:ext cx="17252" cy="2898475"/>
+                        </a:xfrm>
+                        <a:prstGeom prst="line">
+                          <a:avLst/>
+                        </a:prstGeom>
+                      </wps:spPr>
+                      <wps:style>
+                        <a:lnRef idx="1">
+                          <a:schemeClr val="accent1"/>
+                        </a:lnRef>
+                        <a:fillRef idx="0">
+                          <a:schemeClr val="accent1"/>
+                        </a:fillRef>
+                        <a:effectRef idx="0">
+                          <a:schemeClr val="accent1"/>
+                        </a:effectRef>
+                        <a:fontRef idx="minor">
+                          <a:schemeClr val="tx1"/>
+                        </a:fontRef>
+                      </wps:style>
+                      <wps:bodyPr/>
+                    </wps:wsp>
+                  </a:graphicData>
+                </a:graphic>
+                <wp14:sizeRelH relativeFrom="margin">
+                  <wp14:pctWidth>0</wp14:pctWidth>
+                </wp14:sizeRelH>
+                <wp14:sizeRelV relativeFrom="margin">
+                  <wp14:pctHeight>0</wp14:pctHeight>
+                </wp14:sizeRelV>
+              </wp:anchor>
+            </w:drawing>
+          </mc:Choice>
+          <mc:Fallback>
+            <w:pict>
+              <v:line w14:anchorId="502C9400" id="Conector recto 31" o:spid="_x0000_s1026" style="position:absolute;flip:x;z-index:251682816;visibility:visible;mso-wrap-style:square;mso-width-percent:0;mso-height-percent:0;mso-wrap-distance-left:9pt;mso-wrap-distance-top:0;mso-wrap-distance-right:9pt;mso-wrap-distance-bottom:0;mso-position-horizontal:absolute;mso-position-horizontal-relative:text;mso-position-vertical:absolute;mso-position-vertical-relative:text;mso-width-percent:0;mso-height-percent:0;mso-width-relative:margin;mso-height-relative:margin" from="185.95pt,61.55pt" to="187.3pt,289.8pt" o:gfxdata="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" strokecolor="#5b9bd5 [3204]" strokeweight=".5pt">
+                <v:stroke joinstyle="miter"/>
+              </v:line>
+            </w:pict>
+          </mc:Fallback>
+        </mc:AlternateContent>
+      </w:r>
+      <w:r>
+        <w:rPr>
+          <w:noProof/>
+          <w:color w:val="FFFFFF" w:themeColor="background1"/>
+        </w:rPr>
+        <mc:AlternateContent>
+          <mc:Choice Requires="wps">
+            <w:drawing>
+              <wp:anchor distT="0" distB="0" distL="114300" distR="114300" simplePos="0" relativeHeight="251691008" behindDoc="0" locked="0" layoutInCell="1" allowOverlap="1" wp14:anchorId="7F6BC400" wp14:editId="644B1EC5">
+                <wp:simplePos x="0" y="0"/>
+                <wp:positionH relativeFrom="column">
+                  <wp:posOffset>-277424</wp:posOffset>
+                </wp:positionH>
+                <wp:positionV relativeFrom="paragraph">
+                  <wp:posOffset>1195789</wp:posOffset>
+                </wp:positionV>
+                <wp:extent cx="232913" cy="1406106"/>
+                <wp:effectExtent l="0" t="0" r="15240" b="22860"/>
+                <wp:wrapNone/>
+                <wp:docPr id="40" name="Cuadro de texto 40"/>
+                <wp:cNvGraphicFramePr/>
+                <a:graphic xmlns:a="http://schemas.openxmlformats.org/drawingml/2006/main">
+                  <a:graphicData uri="http://schemas.microsoft.com/office/word/2010/wordprocessingShape">
+                    <wps:wsp>
+                      <wps:cNvSpPr txBox="1"/>
+                      <wps:spPr>
+                        <a:xfrm>
+                          <a:off x="0" y="0"/>
+                          <a:ext cx="232913" cy="1406106"/>
+                        </a:xfrm>
+                        <a:prstGeom prst="rect">
+                          <a:avLst/>
+                        </a:prstGeom>
+                        <a:solidFill>
+                          <a:schemeClr val="lt1"/>
+                        </a:solidFill>
+                        <a:ln w="6350">
+                          <a:solidFill>
+                            <a:prstClr val="black"/>
+                          </a:solidFill>
+                        </a:ln>
+                        <a:effectLst/>
+                      </wps:spPr>
+                      <wps:style>
+                        <a:lnRef idx="0">
+                          <a:schemeClr val="accent1"/>
+                        </a:lnRef>
+                        <a:fillRef idx="0">
+                          <a:schemeClr val="accent1"/>
+                        </a:fillRef>
+                        <a:effectRef idx="0">
+                          <a:schemeClr val="accent1"/>
+                        </a:effectRef>
+                        <a:fontRef idx="minor">
+                          <a:schemeClr val="dk1"/>
+                        </a:fontRef>
+                      </wps:style>
+                      <wps:txbx>
+                        <w:txbxContent>
+                          <w:p>
+                            <w:r>
+                              <w:t>A</w:t>
+                            </w:r>
+                          </w:p>
+                          <w:p>
+                            <w:r>
+                              <w:t>I</w:t>
+                            </w:r>
+                          </w:p>
+                          <w:p>
+                            <w:r>
+                              <w:t>N</w:t>
+                            </w:r>
+                          </w:p>
+                          <w:p>
+                            <w:r>
+                              <w:t>N</w:t>
+                            </w:r>
+                          </w:p>
+                          <w:p>
+                            <w:r>
+                              <w:t>I</w:t>
+                            </w:r>
+                          </w:p>
+                          <w:p/>
+                        </w:txbxContent>
+                      </wps:txbx>
+                      <wps:bodyPr rot="0" spcFirstLastPara="0" vertOverflow="overflow" horzOverflow="overflow" vert="horz" wrap="square" lIns="91440" tIns="45720" rIns="91440" bIns="45720" numCol="1" spcCol="0" rtlCol="0" fromWordArt="0" anchor="t" anchorCtr="0" forceAA="0" compatLnSpc="1">
+                        <a:prstTxWarp prst="textNoShape">
+                          <a:avLst/>
+                        </a:prstTxWarp>
+                        <a:noAutofit/>
+                      </wps:bodyPr>
+                    </wps:wsp>
+                  </a:graphicData>
+                </a:graphic>
+                <wp14:sizeRelH relativeFrom="margin">
+                  <wp14:pctWidth>0</wp14:pctWidth>
+                </wp14:sizeRelH>
+                <wp14:sizeRelV relativeFrom="margin">
+                  <wp14:pctHeight>0</wp14:pctHeight>
+                </wp14:sizeRelV>
+              </wp:anchor>
+            </w:drawing>
+          </mc:Choice>
+          <mc:Fallback>
+            <w:pict>
+              <v:shapetype w14:anchorId="7F6BC400" id="_x0000_t202" coordsize="21600,21600" o:spt="202" path="m,l,21600r21600,l21600,xe">
+                <v:stroke joinstyle="miter"/>
+                <v:path gradientshapeok="t" o:connecttype="rect"/>
+              </v:shapetype>
+              <v:shape id="Cuadro de texto 40" o:spid="_x0000_s1028" type="#_x0000_t202" style="position:absolute;margin-left:-21.85pt;margin-top:94.15pt;width:18.35pt;height:110.7pt;z-index:251691008;visibility:visible;mso-wrap-style:square;mso-width-percent:0;mso-height-percent:0;mso-wrap-distance-left:9pt;mso-wrap-distance-top:0;mso-wrap-distance-right:9pt;mso-wrap-distance-bottom:0;mso-position-horizontal:absolute;mso-position-horizontal-relative:text;mso-position-vertical:absolute;mso-position-vertical-relative:text;mso-width-percent:0;mso-height-percent:0;mso-width-relative:margin;mso-height-relative:margin;v-text-anchor:top" o:gfxdata="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" fillcolor="white [3201]" strokeweight=".5pt">
+                <v:textbox>
+                  <w:txbxContent>
+                    <w:p>
+                      <w:r>
+                        <w:t>A</w:t>
+                      </w:r>
+                    </w:p>
+                    <w:p>
+                      <w:r>
+                        <w:t>I</w:t>
+                      </w:r>
+                    </w:p>
+                    <w:p>
+                      <w:r>
+                        <w:t>N</w:t>
+                      </w:r>
+                    </w:p>
+                    <w:p>
+                      <w:r>
+                        <w:t>N</w:t>
+                      </w:r>
+                    </w:p>
+                    <w:p>
+                      <w:r>
+                        <w:t>I</w:t>
+                      </w:r>
+                    </w:p>
+                    <w:p/>
+                  </w:txbxContent>
+                </v:textbox>
+              </v:shape>
+            </w:pict>
+          </mc:Fallback>
+        </mc:AlternateContent>
+      </w:r>
+      <w:r>
+        <w:rPr>
+          <w:noProof/>
+          <w:color w:val="FFFFFF" w:themeColor="background1"/>
+        </w:rPr>
+        <mc:AlternateContent>
+          <mc:Choice Requires="wps">
+            <w:drawing>
+              <wp:anchor distT="0" distB="0" distL="114300" distR="114300" simplePos="0" relativeHeight="251688960" behindDoc="0" locked="0" layoutInCell="1" allowOverlap="1" wp14:anchorId="57708B3D" wp14:editId="139A822C">
+                <wp:simplePos x="0" y="0"/>
+                <wp:positionH relativeFrom="column">
+                  <wp:posOffset>3448733</wp:posOffset>
+                </wp:positionH>
+                <wp:positionV relativeFrom="paragraph">
+                  <wp:posOffset>1239005</wp:posOffset>
+                </wp:positionV>
+                <wp:extent cx="250166" cy="370936"/>
+                <wp:effectExtent l="0" t="0" r="55245" b="48260"/>
+                <wp:wrapNone/>
+                <wp:docPr id="37" name="Conector recto de flecha 37"/>
+                <wp:cNvGraphicFramePr/>
+                <a:graphic xmlns:a="http://schemas.openxmlformats.org/drawingml/2006/main">
+                  <a:graphicData uri="http://schemas.microsoft.com/office/word/2010/wordprocessingShape">
+                    <wps:wsp>
+                      <wps:cNvCnPr/>
+                      <wps:spPr>
+                        <a:xfrm>
+                          <a:off x="0" y="0"/>
+                          <a:ext cx="250166" cy="370936"/>
+                        </a:xfrm>
+                        <a:prstGeom prst="straightConnector1">
+                          <a:avLst/>
+                        </a:prstGeom>
+                        <a:ln>
+                          <a:tailEnd type="triangle"/>
+                        </a:ln>
+                      </wps:spPr>
+                      <wps:style>
+                        <a:lnRef idx="1">
+                          <a:schemeClr val="accent1"/>
+                        </a:lnRef>
+                        <a:fillRef idx="0">
+                          <a:schemeClr val="accent1"/>
+                        </a:fillRef>
+                        <a:effectRef idx="0">
+                          <a:schemeClr val="accent1"/>
+                        </a:effectRef>
+                        <a:fontRef idx="minor">
+                          <a:schemeClr val="tx1"/>
+                        </a:fontRef>
+                      </wps:style>
+                      <wps:bodyPr/>
+                    </wps:wsp>
+                  </a:graphicData>
+                </a:graphic>
+              </wp:anchor>
+            </w:drawing>
+          </mc:Choice>
+          <mc:Fallback>
+            <w:pict>
+              <v:shapetype w14:anchorId="229CC6F6" id="_x0000_t32" coordsize="21600,21600" o:spt="32" o:oned="t" path="m,l21600,21600e" filled="f">
+                <v:path arrowok="t" fillok="f" o:connecttype="none"/>
+                <o:lock v:ext="edit" shapetype="t"/>
+              </v:shapetype>
+              <v:shape id="Conector recto de flecha 37" o:spid="_x0000_s1026" type="#_x0000_t32" style="position:absolute;margin-left:271.55pt;margin-top:97.55pt;width:19.7pt;height:29.2pt;z-index:251688960;visibility:visible;mso-wrap-style:square;mso-wrap-distance-left:9pt;mso-wrap-distance-top:0;mso-wrap-distance-right:9pt;mso-wrap-distance-bottom:0;mso-position-horizontal:absolute;mso-position-horizontal-relative:text;mso-position-vertical:absolute;mso-position-vertical-relative:text" o:gfxdata="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" strokecolor="#5b9bd5 [3204]" strokeweight=".5pt">
+                <v:stroke endarrow="block" joinstyle="miter"/>
+              </v:shape>
+            </w:pict>
+          </mc:Fallback>
+        </mc:AlternateContent>
+      </w:r>
+      <w:r>
+        <w:rPr>
+          <w:noProof/>
+          <w:color w:val="FFFFFF" w:themeColor="background1"/>
+        </w:rPr>
+        <mc:AlternateContent>
+          <mc:Choice Requires="wps">
+            <w:drawing>
+              <wp:anchor distT="0" distB="0" distL="114300" distR="114300" simplePos="0" relativeHeight="251687936" behindDoc="0" locked="0" layoutInCell="1" allowOverlap="1" wp14:anchorId="298091C0" wp14:editId="44643C54">
+                <wp:simplePos x="0" y="0"/>
+                <wp:positionH relativeFrom="column">
+                  <wp:posOffset>3440107</wp:posOffset>
+                </wp:positionH>
+                <wp:positionV relativeFrom="paragraph">
+                  <wp:posOffset>1187246</wp:posOffset>
+                </wp:positionV>
+                <wp:extent cx="276045" cy="120686"/>
+                <wp:effectExtent l="0" t="0" r="48260" b="69850"/>
+                <wp:wrapNone/>
+                <wp:docPr id="36" name="Conector recto de flecha 36"/>
+                <wp:cNvGraphicFramePr/>
+                <a:graphic xmlns:a="http://schemas.openxmlformats.org/drawingml/2006/main">
+                  <a:graphicData uri="http://schemas.microsoft.com/office/word/2010/wordprocessingShape">
+                    <wps:wsp>
+                      <wps:cNvCnPr/>
+                      <wps:spPr>
+                        <a:xfrm>
+                          <a:off x="0" y="0"/>
+                          <a:ext cx="276045" cy="120686"/>
+                        </a:xfrm>
+                        <a:prstGeom prst="straightConnector1">
+                          <a:avLst/>
+                        </a:prstGeom>
+                        <a:ln>
+                          <a:tailEnd type="triangle"/>
+                        </a:ln>
+                      </wps:spPr>
+                      <wps:style>
+                        <a:lnRef idx="1">
+                          <a:schemeClr val="accent1"/>
+                        </a:lnRef>
+                        <a:fillRef idx="0">
+                          <a:schemeClr val="accent1"/>
+                        </a:fillRef>
+                        <a:effectRef idx="0">
+                          <a:schemeClr val="accent1"/>
+                        </a:effectRef>
+                        <a:fontRef idx="minor">
+                          <a:schemeClr val="tx1"/>
+                        </a:fontRef>
+                      </wps:style>
+                      <wps:bodyPr/>
+                    </wps:wsp>
+                  </a:graphicData>
+                </a:graphic>
+              </wp:anchor>
+            </w:drawing>
+          </mc:Choice>
+          <mc:Fallback>
+            <w:pict>
+              <v:shape w14:anchorId="4D6DDAFF" id="Conector recto de flecha 36" o:spid="_x0000_s1026" type="#_x0000_t32" style="position:absolute;margin-left:270.85pt;margin-top:93.5pt;width:21.75pt;height:9.5pt;z-index:251687936;visibility:visible;mso-wrap-style:square;mso-wrap-distance-left:9pt;mso-wrap-distance-top:0;mso-wrap-distance-right:9pt;mso-wrap-distance-bottom:0;mso-position-horizontal:absolute;mso-position-horizontal-relative:text;mso-position-vertical:absolute;mso-position-vertical-relative:text" o:gfxdata="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" strokecolor="#5b9bd5 [3204]" strokeweight=".5pt">
+                <v:stroke endarrow="block" joinstyle="miter"/>
+              </v:shape>
+            </w:pict>
+          </mc:Fallback>
+        </mc:AlternateContent>
+      </w:r>
+      <w:r>
+        <w:rPr>
+          <w:noProof/>
+          <w:color w:val="FFFFFF" w:themeColor="background1"/>
+        </w:rPr>
+        <mc:AlternateContent>
+          <mc:Choice Requires="wps">
+            <w:drawing>
+              <wp:anchor distT="0" distB="0" distL="114300" distR="114300" simplePos="0" relativeHeight="251686912" behindDoc="0" locked="0" layoutInCell="1" allowOverlap="1" wp14:anchorId="546B4A97" wp14:editId="33196829">
+                <wp:simplePos x="0" y="0"/>
+                <wp:positionH relativeFrom="column">
+                  <wp:posOffset>3698684</wp:posOffset>
+                </wp:positionH>
+                <wp:positionV relativeFrom="paragraph">
+                  <wp:posOffset>1178560</wp:posOffset>
+                </wp:positionV>
+                <wp:extent cx="698739" cy="552091"/>
+                <wp:effectExtent l="0" t="0" r="25400" b="19685"/>
+                <wp:wrapNone/>
+                <wp:docPr id="35" name="Rectángulo 35"/>
+                <wp:cNvGraphicFramePr/>
+                <a:graphic xmlns:a="http://schemas.openxmlformats.org/drawingml/2006/main">
+                  <a:graphicData uri="http://schemas.microsoft.com/office/word/2010/wordprocessingShape">
+                    <wps:wsp>
+                      <wps:cNvSpPr/>
+                      <wps:spPr>
+                        <a:xfrm>
+                          <a:off x="0" y="0"/>
+                          <a:ext cx="698739" cy="552091"/>
+                        </a:xfrm>
+                        <a:prstGeom prst="rect">
+                          <a:avLst/>
+                        </a:prstGeom>
+                      </wps:spPr>
+                      <wps:style>
+                        <a:lnRef idx="2">
+                          <a:schemeClr val="accent1">
+                            <a:shade val="50000"/>
+                          </a:schemeClr>
+                        </a:lnRef>
+                        <a:fillRef idx="1">
+                          <a:schemeClr val="accent1"/>
+                        </a:fillRef>
+                        <a:effectRef idx="0">
+                          <a:schemeClr val="accent1"/>
+                        </a:effectRef>
+                        <a:fontRef idx="minor">
+                          <a:schemeClr val="lt1"/>
+                        </a:fontRef>
+                      </wps:style>
+                      <wps:txbx>
+                        <w:txbxContent>
+                          <w:p>
+                            <w:pPr>
+                              <w:jc w:val="center"/>
+                            </w:pPr>
+                            <w:r>
+                              <w:t>PGC</w:t>
+                            </w:r>
+                          </w:p>
+                          <w:p>
+                            <w:pPr>
+                              <w:jc w:val="center"/>
+                            </w:pPr>
+                            <w:r>
+                              <w:t>PGCA</w:t>
+                            </w:r>
+                          </w:p>
+                        </w:txbxContent>
+                      </wps:txbx>
+                      <wps:bodyPr rot="0" spcFirstLastPara="0" vertOverflow="overflow" horzOverflow="overflow" vert="horz" wrap="square" lIns="91440" tIns="45720" rIns="91440" bIns="45720" numCol="1" spcCol="0" rtlCol="0" fromWordArt="0" anchor="ctr" anchorCtr="0" forceAA="0" compatLnSpc="1">
+                        <a:prstTxWarp prst="textNoShape">
+                          <a:avLst/>
+                        </a:prstTxWarp>
+                        <a:noAutofit/>
+                      </wps:bodyPr>
+                    </wps:wsp>
+                  </a:graphicData>
+                </a:graphic>
+                <wp14:sizeRelH relativeFrom="margin">
+                  <wp14:pctWidth>0</wp14:pctWidth>
+                </wp14:sizeRelH>
+                <wp14:sizeRelV relativeFrom="margin">
+                  <wp14:pctHeight>0</wp14:pctHeight>
+                </wp14:sizeRelV>
+              </wp:anchor>
+            </w:drawing>
+          </mc:Choice>
+          <mc:Fallback>
+            <w:pict>
+              <v:rect w14:anchorId="546B4A97" id="Rectángulo 35" o:spid="_x0000_s1029" style="position:absolute;margin-left:291.25pt;margin-top:92.8pt;width:55pt;height:43.45pt;z-index:251686912;visibility:visible;mso-wrap-style:square;mso-width-percent:0;mso-height-percent:0;mso-wrap-distance-left:9pt;mso-wrap-distance-top:0;mso-wrap-distance-right:9pt;mso-wrap-distance-bottom:0;mso-position-horizontal:absolute;mso-position-horizontal-relative:text;mso-position-vertical:absolute;mso-position-vertical-relative:text;mso-width-percent:0;mso-height-percent:0;mso-width-relative:margin;mso-height-relative:margin;v-text-anchor:middle" o:gfxdata="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" fillcolor="#5b9bd5 [3204]" strokecolor="#1f4d78 [1604]" strokeweight="1pt">
+                <v:textbox>
+                  <w:txbxContent>
+                    <w:p>
+                      <w:pPr>
+                        <w:jc w:val="center"/>
+                      </w:pPr>
+                      <w:r>
+                        <w:t>PGC</w:t>
+                      </w:r>
+                    </w:p>
+                    <w:p>
+                      <w:pPr>
+                        <w:jc w:val="center"/>
+                      </w:pPr>
+                      <w:r>
+                        <w:t>PGCA</w:t>
+                      </w:r>
+                    </w:p>
+                  </w:txbxContent>
+                </v:textbox>
+              </v:rect>
+            </w:pict>
+          </mc:Fallback>
+        </mc:AlternateContent>
+      </w:r>
+      <w:r>
+        <w:rPr>
+          <w:noProof/>
+          <w:color w:val="FFFFFF" w:themeColor="background1"/>
+        </w:rPr>
+        <mc:AlternateContent>
+          <mc:Choice Requires="wps">
+            <w:drawing>
+              <wp:anchor distT="0" distB="0" distL="114300" distR="114300" simplePos="0" relativeHeight="251685888" behindDoc="0" locked="0" layoutInCell="1" allowOverlap="1" wp14:anchorId="70BDB68C" wp14:editId="391107E7">
+                <wp:simplePos x="0" y="0"/>
+                <wp:positionH relativeFrom="margin">
+                  <wp:align>left</wp:align>
+                </wp:positionH>
+                <wp:positionV relativeFrom="paragraph">
+                  <wp:posOffset>2955518</wp:posOffset>
+                </wp:positionV>
+                <wp:extent cx="2113735" cy="750498"/>
+                <wp:effectExtent l="0" t="0" r="20320" b="12065"/>
+                <wp:wrapNone/>
+                <wp:docPr id="34" name="Proceso alternativo 34"/>
+                <wp:cNvGraphicFramePr/>
+                <a:graphic xmlns:a="http://schemas.openxmlformats.org/drawingml/2006/main">
+                  <a:graphicData uri="http://schemas.microsoft.com/office/word/2010/wordprocessingShape">
+                    <wps:wsp>
+                      <wps:cNvSpPr/>
+                      <wps:spPr>
+                        <a:xfrm>
+                          <a:off x="0" y="0"/>
+                          <a:ext cx="2113735" cy="750498"/>
+                        </a:xfrm>
+                        <a:prstGeom prst="flowChartAlternateProcess">
+                          <a:avLst/>
+                        </a:prstGeom>
+                        <a:solidFill>
+                          <a:schemeClr val="accent2"/>
+                        </a:solidFill>
+                      </wps:spPr>
+                      <wps:style>
+                        <a:lnRef idx="2">
+                          <a:schemeClr val="accent1">
+                            <a:shade val="50000"/>
+                          </a:schemeClr>
+                        </a:lnRef>
+                        <a:fillRef idx="1">
+                          <a:schemeClr val="accent1"/>
+                        </a:fillRef>
+                        <a:effectRef idx="0">
+                          <a:schemeClr val="accent1"/>
+                        </a:effectRef>
+                        <a:fontRef idx="minor">
+                          <a:schemeClr val="lt1"/>
+                        </a:fontRef>
+                      </wps:style>
+                      <wps:txbx>
+                        <w:txbxContent>
+                          <w:p>
+                            <w:pPr>
+                              <w:jc w:val="center"/>
+                            </w:pPr>
+                            <w:r>
+                              <w:t>Si se modifica interviene el comité de control de cambios</w:t>
+                            </w:r>
+                          </w:p>
+                        </w:txbxContent>
+                      </wps:txbx>
+                      <wps:bodyPr rot="0" spcFirstLastPara="0" vertOverflow="overflow" horzOverflow="overflow" vert="horz" wrap="square" lIns="91440" tIns="45720" rIns="91440" bIns="45720" numCol="1" spcCol="0" rtlCol="0" fromWordArt="0" anchor="ctr" anchorCtr="0" forceAA="0" compatLnSpc="1">
+                        <a:prstTxWarp prst="textNoShape">
+                          <a:avLst/>
+                        </a:prstTxWarp>
+                        <a:noAutofit/>
+                      </wps:bodyPr>
+                    </wps:wsp>
+                  </a:graphicData>
+                </a:graphic>
+                <wp14:sizeRelH relativeFrom="margin">
+                  <wp14:pctWidth>0</wp14:pctWidth>
+                </wp14:sizeRelH>
+                <wp14:sizeRelV relativeFrom="margin">
+                  <wp14:pctHeight>0</wp14:pctHeight>
+                </wp14:sizeRelV>
+              </wp:anchor>
+            </w:drawing>
+          </mc:Choice>
+          <mc:Fallback>
+            <w:pict>
+              <v:shapetype w14:anchorId="70BDB68C" id="_x0000_t176" coordsize="21600,21600" o:spt="176" adj="2700" path="m@0,qx0@0l0@2qy@0,21600l@1,21600qx21600@2l21600@0qy@1,xe">
+                <v:stroke joinstyle="miter"/>
+                <v:formulas>
+                  <v:f eqn="val #0"/>
+                  <v:f eqn="sum width 0 #0"/>
+                  <v:f eqn="sum height 0 #0"/>
+                  <v:f eqn="prod @0 2929 10000"/>
+                  <v:f eqn="sum width 0 @3"/>
+                  <v:f eqn="sum height 0 @3"/>
+                  <v:f eqn="val width"/>
+                  <v:f eqn="val height"/>
+                  <v:f eqn="prod width 1 2"/>
+                  <v:f eqn="prod height 1 2"/>
+                </v:formulas>
+                <v:path gradientshapeok="t" limo="10800,10800" o:connecttype="custom" o:connectlocs="@8,0;0,@9;@8,@7;@6,@9" textboxrect="@3,@3,@4,@5"/>
+              </v:shapetype>
+              <v:shape id="Proceso alternativo 34" o:spid="_x0000_s1030" type="#_x0000_t176" style="position:absolute;margin-left:0;margin-top:232.7pt;width:166.45pt;height:59.1pt;z-index:251685888;visibility:visible;mso-wrap-style:square;mso-width-percent:0;mso-height-percent:0;mso-wrap-distance-left:9pt;mso-wrap-distance-top:0;mso-wrap-distance-right:9pt;mso-wrap-distance-bottom:0;mso-position-horizontal:left;mso-position-horizontal-relative:margin;mso-position-vertical:absolute;mso-position-vertical-relative:text;mso-width-percent:0;mso-height-percent:0;mso-width-relative:margin;mso-height-relative:margin;v-text-anchor:middle" o:gfxdata="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" fillcolor="#ed7d31 [3205]" strokecolor="#1f4d78 [1604]" strokeweight="1pt">
+                <v:textbox>
+                  <w:txbxContent>
+                    <w:p>
+                      <w:pPr>
+                        <w:jc w:val="center"/>
+                      </w:pPr>
+                      <w:r>
+                        <w:t>Si se modifica interviene el comité de control de cambios</w:t>
+                      </w:r>
+                    </w:p>
+                  </w:txbxContent>
+                </v:textbox>
+                <w10:wrap anchorx="margin"/>
+              </v:shape>
+            </w:pict>
+          </mc:Fallback>
+        </mc:AlternateContent>
+      </w:r>
+      <w:r>
+        <w:rPr>
+          <w:noProof/>
+          <w:color w:val="FFFFFF" w:themeColor="background1"/>
+        </w:rPr>
+        <mc:AlternateContent>
+          <mc:Choice Requires="wps">
+            <w:drawing>
+              <wp:anchor distT="0" distB="0" distL="114300" distR="114300" simplePos="0" relativeHeight="251684864" behindDoc="0" locked="0" layoutInCell="1" allowOverlap="1" wp14:anchorId="5D690A40" wp14:editId="21BB1138">
+                <wp:simplePos x="0" y="0"/>
+                <wp:positionH relativeFrom="column">
+                  <wp:posOffset>2939402</wp:posOffset>
+                </wp:positionH>
+                <wp:positionV relativeFrom="paragraph">
+                  <wp:posOffset>1808348</wp:posOffset>
+                </wp:positionV>
+                <wp:extent cx="371" cy="1708030"/>
+                <wp:effectExtent l="0" t="0" r="19050" b="26035"/>
+                <wp:wrapNone/>
+                <wp:docPr id="33" name="Conector recto 33"/>
+                <wp:cNvGraphicFramePr/>
+                <a:graphic xmlns:a="http://schemas.openxmlformats.org/drawingml/2006/main">
+                  <a:graphicData uri="http://schemas.microsoft.com/office/word/2010/wordprocessingShape">
+                    <wps:wsp>
+                      <wps:cNvCnPr/>
+                      <wps:spPr>
+                        <a:xfrm>
+                          <a:off x="0" y="0"/>
+                          <a:ext cx="371" cy="1708030"/>
+                        </a:xfrm>
+                        <a:prstGeom prst="line">
+                          <a:avLst/>
+                        </a:prstGeom>
+                      </wps:spPr>
+                      <wps:style>
+                        <a:lnRef idx="1">
+                          <a:schemeClr val="accent1"/>
+                        </a:lnRef>
+                        <a:fillRef idx="0">
+                          <a:schemeClr val="accent1"/>
+                        </a:fillRef>
+                        <a:effectRef idx="0">
+                          <a:schemeClr val="accent1"/>
+                        </a:effectRef>
+                        <a:fontRef idx="minor">
+                          <a:schemeClr val="tx1"/>
+                        </a:fontRef>
+                      </wps:style>
+                      <wps:bodyPr/>
+                    </wps:wsp>
+                  </a:graphicData>
+                </a:graphic>
+                <wp14:sizeRelH relativeFrom="margin">
+                  <wp14:pctWidth>0</wp14:pctWidth>
+                </wp14:sizeRelH>
+                <wp14:sizeRelV relativeFrom="margin">
+                  <wp14:pctHeight>0</wp14:pctHeight>
+                </wp14:sizeRelV>
+              </wp:anchor>
+            </w:drawing>
+          </mc:Choice>
+          <mc:Fallback>
+            <w:pict>
+              <v:line w14:anchorId="2DDE15B1" id="Conector recto 33" o:spid="_x0000_s1026" style="position:absolute;z-index:251684864;visibility:visible;mso-wrap-style:square;mso-width-percent:0;mso-height-percent:0;mso-wrap-distance-left:9pt;mso-wrap-distance-top:0;mso-wrap-distance-right:9pt;mso-wrap-distance-bottom:0;mso-position-horizontal:absolute;mso-position-horizontal-relative:text;mso-position-vertical:absolute;mso-position-vertical-relative:text;mso-width-percent:0;mso-height-percent:0;mso-width-relative:margin;mso-height-relative:margin" from="231.45pt,142.4pt" to="231.5pt,276.9pt" o:gfxdata="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" strokecolor="#5b9bd5 [3204]" strokeweight=".5pt">
+                <v:stroke joinstyle="miter"/>
+              </v:line>
+            </w:pict>
+          </mc:Fallback>
+        </mc:AlternateContent>
+      </w:r>
+      <w:r>
+        <w:rPr>
+          <w:noProof/>
+          <w:color w:val="FFFFFF" w:themeColor="background1"/>
+        </w:rPr>
+        <mc:AlternateContent>
+          <mc:Choice Requires="wps">
+            <w:drawing>
+              <wp:anchor distT="0" distB="0" distL="114300" distR="114300" simplePos="0" relativeHeight="251667456" behindDoc="0" locked="0" layoutInCell="1" allowOverlap="1" wp14:anchorId="20904E43" wp14:editId="5B172DAA">
+                <wp:simplePos x="0" y="0"/>
+                <wp:positionH relativeFrom="column">
+                  <wp:posOffset>463466</wp:posOffset>
+                </wp:positionH>
+                <wp:positionV relativeFrom="paragraph">
+                  <wp:posOffset>782105</wp:posOffset>
+                </wp:positionV>
+                <wp:extent cx="8627" cy="1872447"/>
+                <wp:effectExtent l="0" t="0" r="29845" b="33020"/>
+                <wp:wrapNone/>
+                <wp:docPr id="11" name="Conector recto 11"/>
+                <wp:cNvGraphicFramePr/>
+                <a:graphic xmlns:a="http://schemas.openxmlformats.org/drawingml/2006/main">
+                  <a:graphicData uri="http://schemas.microsoft.com/office/word/2010/wordprocessingShape">
+                    <wps:wsp>
+                      <wps:cNvCnPr/>
+                      <wps:spPr>
+                        <a:xfrm flipH="1">
+                          <a:off x="0" y="0"/>
+                          <a:ext cx="8627" cy="1872447"/>
+                        </a:xfrm>
+                        <a:prstGeom prst="line">
+                          <a:avLst/>
+                        </a:prstGeom>
+                      </wps:spPr>
+                      <wps:style>
+                        <a:lnRef idx="1">
+                          <a:schemeClr val="accent1"/>
+                        </a:lnRef>
+                        <a:fillRef idx="0">
+                          <a:schemeClr val="accent1"/>
+                        </a:fillRef>
+                        <a:effectRef idx="0">
+                          <a:schemeClr val="accent1"/>
+                        </a:effectRef>
+                        <a:fontRef idx="minor">
+                          <a:schemeClr val="tx1"/>
+                        </a:fontRef>
+                      </wps:style>
+                      <wps:bodyPr/>
+                    </wps:wsp>
+                  </a:graphicData>
+                </a:graphic>
+              </wp:anchor>
+            </w:drawing>
+          </mc:Choice>
+          <mc:Fallback>
+            <w:pict>
+              <v:line w14:anchorId="4E6AD8E4" id="Conector recto 11" o:spid="_x0000_s1026" style="position:absolute;flip:x;z-index:251667456;visibility:visible;mso-wrap-style:square;mso-wrap-distance-left:9pt;mso-wrap-distance-top:0;mso-wrap-distance-right:9pt;mso-wrap-distance-bottom:0;mso-position-horizontal:absolute;mso-position-horizontal-relative:text;mso-position-vertical:absolute;mso-position-vertical-relative:text" from="36.5pt,61.6pt" to="37.2pt,209.05pt" o:gfxdata="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" strokecolor="#5b9bd5 [3204]" strokeweight=".5pt">
+                <v:stroke joinstyle="miter"/>
+              </v:line>
+            </w:pict>
+          </mc:Fallback>
+        </mc:AlternateContent>
+      </w:r>
+      <w:r>
+        <w:rPr>
+          <w:noProof/>
+          <w:color w:val="FFFFFF" w:themeColor="background1"/>
+        </w:rPr>
+        <mc:AlternateContent>
+          <mc:Choice Requires="wps">
+            <w:drawing>
+              <wp:anchor distT="0" distB="0" distL="114300" distR="114300" simplePos="0" relativeHeight="251683840" behindDoc="0" locked="0" layoutInCell="1" allowOverlap="1" wp14:anchorId="233FBDFB" wp14:editId="5F681D40">
+                <wp:simplePos x="0" y="0"/>
+                <wp:positionH relativeFrom="column">
+                  <wp:posOffset>4630552</wp:posOffset>
+                </wp:positionH>
+                <wp:positionV relativeFrom="paragraph">
+                  <wp:posOffset>773179</wp:posOffset>
+                </wp:positionV>
+                <wp:extent cx="8626" cy="1406106"/>
+                <wp:effectExtent l="0" t="0" r="29845" b="22860"/>
+                <wp:wrapNone/>
+                <wp:docPr id="32" name="Conector recto 32"/>
+                <wp:cNvGraphicFramePr/>
+                <a:graphic xmlns:a="http://schemas.openxmlformats.org/drawingml/2006/main">
+                  <a:graphicData uri="http://schemas.microsoft.com/office/word/2010/wordprocessingShape">
+                    <wps:wsp>
+                      <wps:cNvCnPr/>
+                      <wps:spPr>
+                        <a:xfrm>
+                          <a:off x="0" y="0"/>
+                          <a:ext cx="8626" cy="1406106"/>
+                        </a:xfrm>
+                        <a:prstGeom prst="line">
+                          <a:avLst/>
+                        </a:prstGeom>
+                      </wps:spPr>
+                      <wps:style>
+                        <a:lnRef idx="1">
+                          <a:schemeClr val="accent1"/>
+                        </a:lnRef>
+                        <a:fillRef idx="0">
+                          <a:schemeClr val="accent1"/>
+                        </a:fillRef>
+                        <a:effectRef idx="0">
+                          <a:schemeClr val="accent1"/>
+                        </a:effectRef>
+                        <a:fontRef idx="minor">
+                          <a:schemeClr val="tx1"/>
+                        </a:fontRef>
+                      </wps:style>
+                      <wps:bodyPr/>
+                    </wps:wsp>
+                  </a:graphicData>
+                </a:graphic>
+                <wp14:sizeRelH relativeFrom="margin">
+                  <wp14:pctWidth>0</wp14:pctWidth>
+                </wp14:sizeRelH>
+                <wp14:sizeRelV relativeFrom="margin">
+                  <wp14:pctHeight>0</wp14:pctHeight>
+                </wp14:sizeRelV>
+              </wp:anchor>
+            </w:drawing>
+          </mc:Choice>
+          <mc:Fallback>
+            <w:pict>
+              <v:line w14:anchorId="71C86EB3" id="Conector recto 32" o:spid="_x0000_s1026" style="position:absolute;z-index:251683840;visibility:visible;mso-wrap-style:square;mso-width-percent:0;mso-height-percent:0;mso-wrap-distance-left:9pt;mso-wrap-distance-top:0;mso-wrap-distance-right:9pt;mso-wrap-distance-bottom:0;mso-position-horizontal:absolute;mso-position-horizontal-relative:text;mso-position-vertical:absolute;mso-position-vertical-relative:text;mso-width-percent:0;mso-height-percent:0;mso-width-relative:margin;mso-height-relative:margin" from="364.6pt,60.9pt" to="365.3pt,171.6pt" o:gfxdata="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" strokecolor="#5b9bd5 [3204]" strokeweight=".5pt">
+                <v:stroke joinstyle="miter"/>
+              </v:line>
+            </w:pict>
+          </mc:Fallback>
+        </mc:AlternateContent>
+      </w:r>
+      <w:r>
+        <w:rPr>
+          <w:noProof/>
+          <w:color w:val="FFFFFF" w:themeColor="background1"/>
+        </w:rPr>
+        <mc:AlternateContent>
+          <mc:Choice Requires="wps">
+            <w:drawing>
+              <wp:anchor distT="0" distB="0" distL="114300" distR="114300" simplePos="0" relativeHeight="251681792" behindDoc="0" locked="0" layoutInCell="1" allowOverlap="1" wp14:anchorId="3836FCA3" wp14:editId="3086D1A2">
+                <wp:simplePos x="0" y="0"/>
+                <wp:positionH relativeFrom="column">
+                  <wp:posOffset>5414190</wp:posOffset>
+                </wp:positionH>
+                <wp:positionV relativeFrom="paragraph">
+                  <wp:posOffset>202457</wp:posOffset>
+                </wp:positionV>
+                <wp:extent cx="25880" cy="534838"/>
+                <wp:effectExtent l="0" t="0" r="31750" b="36830"/>
+                <wp:wrapNone/>
+                <wp:docPr id="29" name="Conector recto 29"/>
+                <wp:cNvGraphicFramePr/>
+                <a:graphic xmlns:a="http://schemas.openxmlformats.org/drawingml/2006/main">
+                  <a:graphicData uri="http://schemas.microsoft.com/office/word/2010/wordprocessingShape">
+                    <wps:wsp>
+                      <wps:cNvCnPr/>
+                      <wps:spPr>
+                        <a:xfrm>
+                          <a:off x="0" y="0"/>
+                          <a:ext cx="25880" cy="534838"/>
+                        </a:xfrm>
+                        <a:prstGeom prst="line">
+                          <a:avLst/>
+                        </a:prstGeom>
+                      </wps:spPr>
+                      <wps:style>
+                        <a:lnRef idx="1">
+                          <a:schemeClr val="accent1"/>
+                        </a:lnRef>
+                        <a:fillRef idx="0">
+                          <a:schemeClr val="accent1"/>
+                        </a:fillRef>
+                        <a:effectRef idx="0">
+                          <a:schemeClr val="accent1"/>
+                        </a:effectRef>
+                        <a:fontRef idx="minor">
+                          <a:schemeClr val="tx1"/>
+                        </a:fontRef>
+                      </wps:style>
+                      <wps:bodyPr/>
+                    </wps:wsp>
+                  </a:graphicData>
+                </a:graphic>
+              </wp:anchor>
+            </w:drawing>
+          </mc:Choice>
+          <mc:Fallback>
+            <w:pict>
+              <v:line w14:anchorId="40A2B073" id="Conector recto 29" o:spid="_x0000_s1026" style="position:absolute;z-index:251681792;visibility:visible;mso-wrap-style:square;mso-wrap-distance-left:9pt;mso-wrap-distance-top:0;mso-wrap-distance-right:9pt;mso-wrap-distance-bottom:0;mso-position-horizontal:absolute;mso-position-horizontal-relative:text;mso-position-vertical:absolute;mso-position-vertical-relative:text" from="426.3pt,15.95pt" to="428.35pt,58.05pt" o:gfxdata="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" strokecolor="#5b9bd5 [3204]" strokeweight=".5pt">
+                <v:stroke joinstyle="miter"/>
+              </v:line>
+            </w:pict>
+          </mc:Fallback>
+        </mc:AlternateContent>
+      </w:r>
+      <w:r>
+        <w:rPr>
+          <w:noProof/>
+          <w:color w:val="FFFFFF" w:themeColor="background1"/>
+        </w:rPr>
+        <mc:AlternateContent>
+          <mc:Choice Requires="wps">
+            <w:drawing>
+              <wp:anchor distT="0" distB="0" distL="114300" distR="114300" simplePos="0" relativeHeight="251680768" behindDoc="0" locked="0" layoutInCell="1" allowOverlap="1" wp14:anchorId="3F24F437" wp14:editId="07B9BCF2">
+                <wp:simplePos x="0" y="0"/>
+                <wp:positionH relativeFrom="column">
+                  <wp:posOffset>636163</wp:posOffset>
+                </wp:positionH>
+                <wp:positionV relativeFrom="paragraph">
+                  <wp:posOffset>211958</wp:posOffset>
+                </wp:positionV>
+                <wp:extent cx="25880" cy="534838"/>
+                <wp:effectExtent l="0" t="0" r="31750" b="36830"/>
+                <wp:wrapNone/>
+                <wp:docPr id="26" name="Conector recto 26"/>
+                <wp:cNvGraphicFramePr/>
+                <a:graphic xmlns:a="http://schemas.openxmlformats.org/drawingml/2006/main">
+                  <a:graphicData uri="http://schemas.microsoft.com/office/word/2010/wordprocessingShape">
+                    <wps:wsp>
+                      <wps:cNvCnPr/>
+                      <wps:spPr>
+                        <a:xfrm>
+                          <a:off x="0" y="0"/>
+                          <a:ext cx="25880" cy="534838"/>
+                        </a:xfrm>
+                        <a:prstGeom prst="line">
+                          <a:avLst/>
+                        </a:prstGeom>
+                      </wps:spPr>
+                      <wps:style>
+                        <a:lnRef idx="1">
+                          <a:schemeClr val="accent1"/>
+                        </a:lnRef>
+                        <a:fillRef idx="0">
+                          <a:schemeClr val="accent1"/>
+                        </a:fillRef>
+                        <a:effectRef idx="0">
+                          <a:schemeClr val="accent1"/>
+                        </a:effectRef>
+                        <a:fontRef idx="minor">
+                          <a:schemeClr val="tx1"/>
+                        </a:fontRef>
+                      </wps:style>
+                      <wps:bodyPr/>
+                    </wps:wsp>
+                  </a:graphicData>
+                </a:graphic>
+              </wp:anchor>
+            </w:drawing>
+          </mc:Choice>
+          <mc:Fallback>
+            <w:pict>
+              <v:line w14:anchorId="11CF8405" id="Conector recto 26" o:spid="_x0000_s1026" style="position:absolute;z-index:251680768;visibility:visible;mso-wrap-style:square;mso-wrap-distance-left:9pt;mso-wrap-distance-top:0;mso-wrap-distance-right:9pt;mso-wrap-distance-bottom:0;mso-position-horizontal:absolute;mso-position-horizontal-relative:text;mso-position-vertical:absolute;mso-position-vertical-relative:text" from="50.1pt,16.7pt" to="52.15pt,58.8pt" o:gfxdata="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" strokecolor="#5b9bd5 [3204]" strokeweight=".5pt">
+                <v:stroke joinstyle="miter"/>
+              </v:line>
+            </w:pict>
+          </mc:Fallback>
+        </mc:AlternateContent>
+      </w:r>
+      <w:r>
+        <w:rPr>
+          <w:noProof/>
+          <w:color w:val="FFFFFF" w:themeColor="background1"/>
+        </w:rPr>
+        <mc:AlternateContent>
+          <mc:Choice Requires="wps">
+            <w:drawing>
+              <wp:anchor distT="0" distB="0" distL="114300" distR="114300" simplePos="0" relativeHeight="251679744" behindDoc="0" locked="0" layoutInCell="1" allowOverlap="1" wp14:anchorId="7B925705" wp14:editId="3821431E">
+                <wp:simplePos x="0" y="0"/>
+                <wp:positionH relativeFrom="column">
+                  <wp:posOffset>2939774</wp:posOffset>
+                </wp:positionH>
+                <wp:positionV relativeFrom="paragraph">
+                  <wp:posOffset>14054</wp:posOffset>
+                </wp:positionV>
+                <wp:extent cx="25880" cy="534838"/>
+                <wp:effectExtent l="0" t="0" r="31750" b="36830"/>
+                <wp:wrapNone/>
+                <wp:docPr id="25" name="Conector recto 25"/>
+                <wp:cNvGraphicFramePr/>
+                <a:graphic xmlns:a="http://schemas.openxmlformats.org/drawingml/2006/main">
+                  <a:graphicData uri="http://schemas.microsoft.com/office/word/2010/wordprocessingShape">
+                    <wps:wsp>
+                      <wps:cNvCnPr/>
+                      <wps:spPr>
+                        <a:xfrm>
+                          <a:off x="0" y="0"/>
+                          <a:ext cx="25880" cy="534838"/>
+                        </a:xfrm>
+                        <a:prstGeom prst="line">
+                          <a:avLst/>
+                        </a:prstGeom>
+                      </wps:spPr>
+                      <wps:style>
+                        <a:lnRef idx="1">
+                          <a:schemeClr val="accent1"/>
+                        </a:lnRef>
+                        <a:fillRef idx="0">
+                          <a:schemeClr val="accent1"/>
+                        </a:fillRef>
+                        <a:effectRef idx="0">
+                          <a:schemeClr val="accent1"/>
+                        </a:effectRef>
+                        <a:fontRef idx="minor">
+                          <a:schemeClr val="tx1"/>
+                        </a:fontRef>
+                      </wps:style>
+                      <wps:bodyPr/>
+                    </wps:wsp>
+                  </a:graphicData>
+                </a:graphic>
+              </wp:anchor>
+            </w:drawing>
+          </mc:Choice>
+          <mc:Fallback>
+            <w:pict>
+              <v:line w14:anchorId="198DE4A2" id="Conector recto 25" o:spid="_x0000_s1026" style="position:absolute;z-index:251679744;visibility:visible;mso-wrap-style:square;mso-wrap-distance-left:9pt;mso-wrap-distance-top:0;mso-wrap-distance-right:9pt;mso-wrap-distance-bottom:0;mso-position-horizontal:absolute;mso-position-horizontal-relative:text;mso-position-vertical:absolute;mso-position-vertical-relative:text" from="231.5pt,1.1pt" to="233.55pt,43.2pt" o:gfxdata="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" strokecolor="#5b9bd5 [3204]" strokeweight=".5pt">
+                <v:stroke joinstyle="miter"/>
+              </v:line>
+            </w:pict>
+          </mc:Fallback>
+        </mc:AlternateContent>
+      </w:r>
+      <w:r>
+        <w:rPr>
+          <w:noProof/>
+          <w:color w:val="FFFFFF" w:themeColor="background1"/>
+        </w:rPr>
+        <mc:AlternateContent>
+          <mc:Choice Requires="wps">
+            <w:drawing>
+              <wp:anchor distT="0" distB="0" distL="114300" distR="114300" simplePos="0" relativeHeight="251678720" behindDoc="0" locked="0" layoutInCell="1" allowOverlap="1" wp14:anchorId="6F18A9BE" wp14:editId="2034C1AE">
+                <wp:simplePos x="0" y="0"/>
+                <wp:positionH relativeFrom="column">
+                  <wp:posOffset>636522</wp:posOffset>
+                </wp:positionH>
+                <wp:positionV relativeFrom="paragraph">
+                  <wp:posOffset>222166</wp:posOffset>
+                </wp:positionV>
+                <wp:extent cx="4787660" cy="17253"/>
+                <wp:effectExtent l="0" t="0" r="32385" b="20955"/>
+                <wp:wrapNone/>
+                <wp:docPr id="24" name="Conector recto 24"/>
+                <wp:cNvGraphicFramePr/>
+                <a:graphic xmlns:a="http://schemas.openxmlformats.org/drawingml/2006/main">
+                  <a:graphicData uri="http://schemas.microsoft.com/office/word/2010/wordprocessingShape">
+                    <wps:wsp>
+                      <wps:cNvCnPr/>
+                      <wps:spPr>
+                        <a:xfrm flipV="1">
+                          <a:off x="0" y="0"/>
+                          <a:ext cx="4787660" cy="17253"/>
+                        </a:xfrm>
+                        <a:prstGeom prst="line">
+                          <a:avLst/>
+                        </a:prstGeom>
+                      </wps:spPr>
+                      <wps:style>
+                        <a:lnRef idx="1">
+                          <a:schemeClr val="accent1"/>
+                        </a:lnRef>
+                        <a:fillRef idx="0">
+                          <a:schemeClr val="accent1"/>
+                        </a:fillRef>
+                        <a:effectRef idx="0">
+                          <a:schemeClr val="accent1"/>
+                        </a:effectRef>
+                        <a:fontRef idx="minor">
+                          <a:schemeClr val="tx1"/>
+                        </a:fontRef>
+                      </wps:style>
+                      <wps:bodyPr/>
+                    </wps:wsp>
+                  </a:graphicData>
+                </a:graphic>
+              </wp:anchor>
+            </w:drawing>
+          </mc:Choice>
+          <mc:Fallback>
+            <w:pict>
+              <v:line w14:anchorId="2227101C" id="Conector recto 24" o:spid="_x0000_s1026" style="position:absolute;flip:y;z-index:251678720;visibility:visible;mso-wrap-style:square;mso-wrap-distance-left:9pt;mso-wrap-distance-top:0;mso-wrap-distance-right:9pt;mso-wrap-distance-bottom:0;mso-position-horizontal:absolute;mso-position-horizontal-relative:text;mso-position-vertical:absolute;mso-position-vertical-relative:text" from="50.1pt,17.5pt" to="427.1pt,18.85pt" o:gfxdata="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" strokecolor="#5b9bd5 [3204]" strokeweight=".5pt">
+                <v:stroke joinstyle="miter"/>
+              </v:line>
+            </w:pict>
+          </mc:Fallback>
+        </mc:AlternateContent>
+      </w:r>
+      <w:r>
+        <w:rPr>
+          <w:noProof/>
+          <w:color w:val="FFFFFF" w:themeColor="background1"/>
+        </w:rPr>
+        <mc:AlternateContent>
+          <mc:Choice Requires="wps">
+            <w:drawing>
+              <wp:anchor distT="0" distB="0" distL="114300" distR="114300" simplePos="0" relativeHeight="251677696" behindDoc="0" locked="0" layoutInCell="1" allowOverlap="1" wp14:anchorId="22F6FA2B" wp14:editId="77E801CF">
+                <wp:simplePos x="0" y="0"/>
+                <wp:positionH relativeFrom="margin">
+                  <wp:posOffset>4637405</wp:posOffset>
+                </wp:positionH>
+                <wp:positionV relativeFrom="paragraph">
+                  <wp:posOffset>1929130</wp:posOffset>
+                </wp:positionV>
+                <wp:extent cx="1087120" cy="267335"/>
+                <wp:effectExtent l="0" t="0" r="17780" b="18415"/>
+                <wp:wrapNone/>
+                <wp:docPr id="23" name="Rectángulo 23"/>
+                <wp:cNvGraphicFramePr/>
+                <a:graphic xmlns:a="http://schemas.openxmlformats.org/drawingml/2006/main">
+                  <a:graphicData uri="http://schemas.microsoft.com/office/word/2010/wordprocessingShape">
+                    <wps:wsp>
+                      <wps:cNvSpPr/>
+                      <wps:spPr>
+                        <a:xfrm>
+                          <a:off x="0" y="0"/>
+                          <a:ext cx="1087120" cy="267335"/>
+                        </a:xfrm>
+                        <a:prstGeom prst="rect">
+                          <a:avLst/>
+                        </a:prstGeom>
+                      </wps:spPr>
+                      <wps:style>
+                        <a:lnRef idx="2">
+                          <a:schemeClr val="accent1">
+                            <a:shade val="50000"/>
+                          </a:schemeClr>
+                        </a:lnRef>
+                        <a:fillRef idx="1">
+                          <a:schemeClr val="accent1"/>
+                        </a:fillRef>
+                        <a:effectRef idx="0">
+                          <a:schemeClr val="accent1"/>
+                        </a:effectRef>
+                        <a:fontRef idx="minor">
+                          <a:schemeClr val="lt1"/>
+                        </a:fontRef>
+                      </wps:style>
+                      <wps:txbx>
+                        <w:txbxContent>
+                          <w:p>
+                            <w:pPr>
+                              <w:jc w:val="center"/>
+                            </w:pPr>
+                          </w:p>
+                        </w:txbxContent>
+                      </wps:txbx>
+                      <wps:bodyPr rot="0" spcFirstLastPara="0" vertOverflow="overflow" horzOverflow="overflow" vert="horz" wrap="square" lIns="91440" tIns="45720" rIns="91440" bIns="45720" numCol="1" spcCol="0" rtlCol="0" fromWordArt="0" anchor="ctr" anchorCtr="0" forceAA="0" compatLnSpc="1">
+                        <a:prstTxWarp prst="textNoShape">
+                          <a:avLst/>
+                        </a:prstTxWarp>
+                        <a:noAutofit/>
+                      </wps:bodyPr>
+                    </wps:wsp>
+                  </a:graphicData>
+                </a:graphic>
+                <wp14:sizeRelH relativeFrom="margin">
+                  <wp14:pctWidth>0</wp14:pctWidth>
+                </wp14:sizeRelH>
+                <wp14:sizeRelV relativeFrom="margin">
+                  <wp14:pctHeight>0</wp14:pctHeight>
+                </wp14:sizeRelV>
+              </wp:anchor>
+            </w:drawing>
+          </mc:Choice>
+          <mc:Fallback>
+            <w:pict>
+              <v:rect w14:anchorId="22F6FA2B" id="Rectángulo 23" o:spid="_x0000_s1031" style="position:absolute;margin-left:365.15pt;margin-top:151.9pt;width:85.6pt;height:21.05pt;z-index:251677696;visibility:visible;mso-wrap-style:square;mso-width-percent:0;mso-height-percent:0;mso-wrap-distance-left:9pt;mso-wrap-distance-top:0;mso-wrap-distance-right:9pt;mso-wrap-distance-bottom:0;mso-position-horizontal:absolute;mso-position-horizontal-relative:margin;mso-position-vertical:absolute;mso-position-vertical-relative:text;mso-width-percent:0;mso-height-percent:0;mso-width-relative:margin;mso-height-relative:margin;v-text-anchor:middle" o:gfxdata="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" fillcolor="#5b9bd5 [3204]" strokecolor="#1f4d78 [1604]" strokeweight="1pt">
+                <v:textbox>
+                  <w:txbxContent>
+                    <w:p>
+                      <w:pPr>
+                        <w:jc w:val="center"/>
+                      </w:pPr>
+                    </w:p>
+                  </w:txbxContent>
+                </v:textbox>
+                <w10:wrap anchorx="margin"/>
+              </v:rect>
+            </w:pict>
+          </mc:Fallback>
+        </mc:AlternateContent>
+      </w:r>
+      <w:r>
+        <w:rPr>
+          <w:noProof/>
+          <w:color w:val="FFFFFF" w:themeColor="background1"/>
+        </w:rPr>
+        <mc:AlternateContent>
+          <mc:Choice Requires="wps">
+            <w:drawing>
+              <wp:anchor distT="0" distB="0" distL="114300" distR="114300" simplePos="0" relativeHeight="251676672" behindDoc="0" locked="0" layoutInCell="1" allowOverlap="1" wp14:anchorId="1A9A5943" wp14:editId="2E5F2AF2">
+                <wp:simplePos x="0" y="0"/>
+                <wp:positionH relativeFrom="margin">
+                  <wp:posOffset>4637405</wp:posOffset>
+                </wp:positionH>
+                <wp:positionV relativeFrom="paragraph">
+                  <wp:posOffset>1489075</wp:posOffset>
+                </wp:positionV>
+                <wp:extent cx="1087120" cy="267335"/>
+                <wp:effectExtent l="0" t="0" r="17780" b="18415"/>
+                <wp:wrapNone/>
+                <wp:docPr id="22" name="Rectángulo 22"/>
+                <wp:cNvGraphicFramePr/>
+                <a:graphic xmlns:a="http://schemas.openxmlformats.org/drawingml/2006/main">
+                  <a:graphicData uri="http://schemas.microsoft.com/office/word/2010/wordprocessingShape">
+                    <wps:wsp>
+                      <wps:cNvSpPr/>
+                      <wps:spPr>
+                        <a:xfrm>
+                          <a:off x="0" y="0"/>
+                          <a:ext cx="1087120" cy="267335"/>
+                        </a:xfrm>
+                        <a:prstGeom prst="rect">
+                          <a:avLst/>
+                        </a:prstGeom>
+                      </wps:spPr>
+                      <wps:style>
+                        <a:lnRef idx="2">
+                          <a:schemeClr val="accent1">
+                            <a:shade val="50000"/>
+                          </a:schemeClr>
+                        </a:lnRef>
+                        <a:fillRef idx="1">
+                          <a:schemeClr val="accent1"/>
+                        </a:fillRef>
+                        <a:effectRef idx="0">
+                          <a:schemeClr val="accent1"/>
+                        </a:effectRef>
+                        <a:fontRef idx="minor">
+                          <a:schemeClr val="lt1"/>
+                        </a:fontRef>
+                      </wps:style>
+                      <wps:txbx>
+                        <w:txbxContent>
+                          <w:p>
+                            <w:pPr>
+                              <w:jc w:val="center"/>
+                            </w:pPr>
+                          </w:p>
+                        </w:txbxContent>
+                      </wps:txbx>
+                      <wps:bodyPr rot="0" spcFirstLastPara="0" vertOverflow="overflow" horzOverflow="overflow" vert="horz" wrap="square" lIns="91440" tIns="45720" rIns="91440" bIns="45720" numCol="1" spcCol="0" rtlCol="0" fromWordArt="0" anchor="ctr" anchorCtr="0" forceAA="0" compatLnSpc="1">
+                        <a:prstTxWarp prst="textNoShape">
+                          <a:avLst/>
+                        </a:prstTxWarp>
+                        <a:noAutofit/>
+                      </wps:bodyPr>
+                    </wps:wsp>
+                  </a:graphicData>
+                </a:graphic>
+                <wp14:sizeRelH relativeFrom="margin">
+                  <wp14:pctWidth>0</wp14:pctWidth>
+                </wp14:sizeRelH>
+                <wp14:sizeRelV relativeFrom="margin">
+                  <wp14:pctHeight>0</wp14:pctHeight>
+                </wp14:sizeRelV>
+              </wp:anchor>
+            </w:drawing>
+          </mc:Choice>
+          <mc:Fallback>
+            <w:pict>
+              <v:rect w14:anchorId="1A9A5943" id="Rectángulo 22" o:spid="_x0000_s1032" style="position:absolute;margin-left:365.15pt;margin-top:117.25pt;width:85.6pt;height:21.05pt;z-index:251676672;visibility:visible;mso-wrap-style:square;mso-width-percent:0;mso-height-percent:0;mso-wrap-distance-left:9pt;mso-wrap-distance-top:0;mso-wrap-distance-right:9pt;mso-wrap-distance-bottom:0;mso-position-horizontal:absolute;mso-position-horizontal-relative:margin;mso-position-vertical:absolute;mso-position-vertical-relative:text;mso-width-percent:0;mso-height-percent:0;mso-width-relative:margin;mso-height-relative:margin;v-text-anchor:middle" o:gfxdata="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" fillcolor="#5b9bd5 [3204]" strokecolor="#1f4d78 [1604]" strokeweight="1pt">
+                <v:textbox>
+                  <w:txbxContent>
+                    <w:p>
+                      <w:pPr>
+                        <w:jc w:val="center"/>
+                      </w:pPr>
+                    </w:p>
+                  </w:txbxContent>
+                </v:textbox>
+                <w10:wrap anchorx="margin"/>
+              </v:rect>
+            </w:pict>
+          </mc:Fallback>
+        </mc:AlternateContent>
+      </w:r>
+      <w:r>
+        <w:rPr>
+          <w:noProof/>
+          <w:color w:val="FFFFFF" w:themeColor="background1"/>
+        </w:rPr>
+        <mc:AlternateContent>
+          <mc:Choice Requires="wps">
+            <w:drawing>
+              <wp:anchor distT="0" distB="0" distL="114300" distR="114300" simplePos="0" relativeHeight="251675648" behindDoc="0" locked="0" layoutInCell="1" allowOverlap="1" wp14:anchorId="13FF43F5" wp14:editId="42DED0C4">
+                <wp:simplePos x="0" y="0"/>
+                <wp:positionH relativeFrom="margin">
+                  <wp:posOffset>4637992</wp:posOffset>
+                </wp:positionH>
+                <wp:positionV relativeFrom="paragraph">
+                  <wp:posOffset>1041076</wp:posOffset>
+                </wp:positionV>
+                <wp:extent cx="1087372" cy="267934"/>
+                <wp:effectExtent l="0" t="0" r="17780" b="18415"/>
+                <wp:wrapNone/>
+                <wp:docPr id="21" name="Rectángulo 21"/>
+                <wp:cNvGraphicFramePr/>
+                <a:graphic xmlns:a="http://schemas.openxmlformats.org/drawingml/2006/main">
+                  <a:graphicData uri="http://schemas.microsoft.com/office/word/2010/wordprocessingShape">
+                    <wps:wsp>
+                      <wps:cNvSpPr/>
+                      <wps:spPr>
+                        <a:xfrm>
+                          <a:off x="0" y="0"/>
+                          <a:ext cx="1087372" cy="267934"/>
+                        </a:xfrm>
+                        <a:prstGeom prst="rect">
+                          <a:avLst/>
+                        </a:prstGeom>
+                      </wps:spPr>
+                      <wps:style>
+                        <a:lnRef idx="2">
+                          <a:schemeClr val="accent1">
+                            <a:shade val="50000"/>
+                          </a:schemeClr>
+                        </a:lnRef>
+                        <a:fillRef idx="1">
+                          <a:schemeClr val="accent1"/>
+                        </a:fillRef>
+                        <a:effectRef idx="0">
+                          <a:schemeClr val="accent1"/>
+                        </a:effectRef>
+                        <a:fontRef idx="minor">
+                          <a:schemeClr val="lt1"/>
+                        </a:fontRef>
+                      </wps:style>
+                      <wps:txbx>
+                        <w:txbxContent>
+                          <w:p>
+                            <w:r>
+                              <w:t xml:space="preserve">          AINNI</w:t>
+                            </w:r>
+                          </w:p>
+                        </w:txbxContent>
+                      </wps:txbx>
+                      <wps:bodyPr rot="0" spcFirstLastPara="0" vertOverflow="overflow" horzOverflow="overflow" vert="horz" wrap="square" lIns="91440" tIns="45720" rIns="91440" bIns="45720" numCol="1" spcCol="0" rtlCol="0" fromWordArt="0" anchor="ctr" anchorCtr="0" forceAA="0" compatLnSpc="1">
+                        <a:prstTxWarp prst="textNoShape">
+                          <a:avLst/>
+                        </a:prstTxWarp>
+                        <a:noAutofit/>
+                      </wps:bodyPr>
+                    </wps:wsp>
+                  </a:graphicData>
+                </a:graphic>
+                <wp14:sizeRelH relativeFrom="margin">
+                  <wp14:pctWidth>0</wp14:pctWidth>
+                </wp14:sizeRelH>
+                <wp14:sizeRelV relativeFrom="margin">
+                  <wp14:pctHeight>0</wp14:pctHeight>
+                </wp14:sizeRelV>
+              </wp:anchor>
+            </w:drawing>
+          </mc:Choice>
+          <mc:Fallback>
+            <w:pict>
+              <v:rect w14:anchorId="13FF43F5" id="Rectángulo 21" o:spid="_x0000_s1033" style="position:absolute;margin-left:365.2pt;margin-top:81.95pt;width:85.6pt;height:21.1pt;z-index:251675648;visibility:visible;mso-wrap-style:square;mso-width-percent:0;mso-height-percent:0;mso-wrap-distance-left:9pt;mso-wrap-distance-top:0;mso-wrap-distance-right:9pt;mso-wrap-distance-bottom:0;mso-position-horizontal:absolute;mso-position-horizontal-relative:margin;mso-position-vertical:absolute;mso-position-vertical-relative:text;mso-width-percent:0;mso-height-percent:0;mso-width-relative:margin;mso-height-relative:margin;v-text-anchor:middle" o:gfxdata="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" fillcolor="#5b9bd5 [3204]" strokecolor="#1f4d78 [1604]" strokeweight="1pt">
+                <v:textbox>
+                  <w:txbxContent>
+                    <w:p>
+                      <w:r>
+                        <w:t xml:space="preserve">          AINNI</w:t>
+                      </w:r>
+                    </w:p>
+                  </w:txbxContent>
+                </v:textbox>
+                <w10:wrap anchorx="margin"/>
+              </v:rect>
+            </w:pict>
+          </mc:Fallback>
+        </mc:AlternateContent>
+      </w:r>
+      <w:r>
+        <w:rPr>
+          <w:noProof/>
+          <w:color w:val="FFFFFF" w:themeColor="background1"/>
+        </w:rPr>
+        <mc:AlternateContent>
+          <mc:Choice Requires="wps">
+            <w:drawing>
+              <wp:anchor distT="0" distB="0" distL="114300" distR="114300" simplePos="0" relativeHeight="251671552" behindDoc="0" locked="0" layoutInCell="1" allowOverlap="1" wp14:anchorId="78FBC2F8" wp14:editId="6D73A724">
+                <wp:simplePos x="0" y="0"/>
+                <wp:positionH relativeFrom="margin">
+                  <wp:posOffset>2948593</wp:posOffset>
+                </wp:positionH>
+                <wp:positionV relativeFrom="paragraph">
+                  <wp:posOffset>1930196</wp:posOffset>
+                </wp:positionV>
+                <wp:extent cx="741680" cy="267335"/>
+                <wp:effectExtent l="0" t="0" r="20320" b="18415"/>
+                <wp:wrapNone/>
+                <wp:docPr id="17" name="Rectángulo 17"/>
+                <wp:cNvGraphicFramePr/>
+                <a:graphic xmlns:a="http://schemas.openxmlformats.org/drawingml/2006/main">
+                  <a:graphicData uri="http://schemas.microsoft.com/office/word/2010/wordprocessingShape">
+                    <wps:wsp>
+                      <wps:cNvSpPr/>
+                      <wps:spPr>
+                        <a:xfrm>
+                          <a:off x="0" y="0"/>
+                          <a:ext cx="741680" cy="267335"/>
+                        </a:xfrm>
+                        <a:prstGeom prst="rect">
+                          <a:avLst/>
+                        </a:prstGeom>
+                      </wps:spPr>
+                      <wps:style>
+                        <a:lnRef idx="2">
+                          <a:schemeClr val="accent1">
+                            <a:shade val="50000"/>
+                          </a:schemeClr>
+                        </a:lnRef>
+                        <a:fillRef idx="1">
+                          <a:schemeClr val="accent1"/>
+                        </a:fillRef>
+                        <a:effectRef idx="0">
+                          <a:schemeClr val="accent1"/>
+                        </a:effectRef>
+                        <a:fontRef idx="minor">
+                          <a:schemeClr val="lt1"/>
+                        </a:fontRef>
+                      </wps:style>
+                      <wps:txbx>
+                        <w:txbxContent>
+                          <w:p>
+                            <w:pPr>
+                              <w:jc w:val="center"/>
+                            </w:pPr>
+                            <w:r>
+                              <w:t>Gestión</w:t>
+                            </w:r>
+                          </w:p>
+                        </w:txbxContent>
+                      </wps:txbx>
+                      <wps:bodyPr rot="0" spcFirstLastPara="0" vertOverflow="overflow" horzOverflow="overflow" vert="horz" wrap="square" lIns="91440" tIns="45720" rIns="91440" bIns="45720" numCol="1" spcCol="0" rtlCol="0" fromWordArt="0" anchor="ctr" anchorCtr="0" forceAA="0" compatLnSpc="1">
+                        <a:prstTxWarp prst="textNoShape">
+                          <a:avLst/>
+                        </a:prstTxWarp>
+                        <a:noAutofit/>
+                      </wps:bodyPr>
+                    </wps:wsp>
+                  </a:graphicData>
+                </a:graphic>
+                <wp14:sizeRelH relativeFrom="margin">
+                  <wp14:pctWidth>0</wp14:pctWidth>
+                </wp14:sizeRelH>
+                <wp14:sizeRelV relativeFrom="margin">
+                  <wp14:pctHeight>0</wp14:pctHeight>
+                </wp14:sizeRelV>
+              </wp:anchor>
+            </w:drawing>
+          </mc:Choice>
+          <mc:Fallback>
+            <w:pict>
+              <v:rect w14:anchorId="78FBC2F8" id="Rectángulo 17" o:spid="_x0000_s1034" style="position:absolute;margin-left:232.15pt;margin-top:152pt;width:58.4pt;height:21.05pt;z-index:251671552;visibility:visible;mso-wrap-style:square;mso-width-percent:0;mso-height-percent:0;mso-wrap-distance-left:9pt;mso-wrap-distance-top:0;mso-wrap-distance-right:9pt;mso-wrap-distance-bottom:0;mso-position-horizontal:absolute;mso-position-horizontal-relative:margin;mso-position-vertical:absolute;mso-position-vertical-relative:text;mso-width-percent:0;mso-height-percent:0;mso-width-relative:margin;mso-height-relative:margin;v-text-anchor:middle" o:gfxdata="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" fillcolor="#5b9bd5 [3204]" strokecolor="#1f4d78 [1604]" strokeweight="1pt">
+                <v:textbox>
+                  <w:txbxContent>
+                    <w:p>
+                      <w:pPr>
+                        <w:jc w:val="center"/>
+                      </w:pPr>
+                      <w:r>
+                        <w:t>Gestión</w:t>
+                      </w:r>
+                    </w:p>
+                  </w:txbxContent>
+                </v:textbox>
+                <w10:wrap anchorx="margin"/>
+              </v:rect>
+            </w:pict>
+          </mc:Fallback>
+        </mc:AlternateContent>
+      </w:r>
+      <w:r>
+        <w:rPr>
+          <w:noProof/>
+          <w:color w:val="FFFFFF" w:themeColor="background1"/>
+        </w:rPr>
+        <mc:AlternateContent>
+          <mc:Choice Requires="wps">
+            <w:drawing>
+              <wp:anchor distT="0" distB="0" distL="114300" distR="114300" simplePos="0" relativeHeight="251672576" behindDoc="0" locked="0" layoutInCell="1" allowOverlap="1" wp14:anchorId="08E00472" wp14:editId="15174057">
+                <wp:simplePos x="0" y="0"/>
+                <wp:positionH relativeFrom="margin">
+                  <wp:posOffset>2948593</wp:posOffset>
+                </wp:positionH>
+                <wp:positionV relativeFrom="paragraph">
+                  <wp:posOffset>2378770</wp:posOffset>
+                </wp:positionV>
+                <wp:extent cx="741680" cy="267335"/>
+                <wp:effectExtent l="0" t="0" r="20320" b="18415"/>
+                <wp:wrapNone/>
+                <wp:docPr id="18" name="Rectángulo 18"/>
+                <wp:cNvGraphicFramePr/>
+                <a:graphic xmlns:a="http://schemas.openxmlformats.org/drawingml/2006/main">
+                  <a:graphicData uri="http://schemas.microsoft.com/office/word/2010/wordprocessingShape">
+                    <wps:wsp>
+                      <wps:cNvSpPr/>
+                      <wps:spPr>
+                        <a:xfrm>
+                          <a:off x="0" y="0"/>
+                          <a:ext cx="741680" cy="267335"/>
+                        </a:xfrm>
+                        <a:prstGeom prst="rect">
+                          <a:avLst/>
+                        </a:prstGeom>
+                      </wps:spPr>
+                      <wps:style>
+                        <a:lnRef idx="2">
+                          <a:schemeClr val="accent1">
+                            <a:shade val="50000"/>
+                          </a:schemeClr>
+                        </a:lnRef>
+                        <a:fillRef idx="1">
+                          <a:schemeClr val="accent1"/>
+                        </a:fillRef>
+                        <a:effectRef idx="0">
+                          <a:schemeClr val="accent1"/>
+                        </a:effectRef>
+                        <a:fontRef idx="minor">
+                          <a:schemeClr val="lt1"/>
+                        </a:fontRef>
+                      </wps:style>
+                      <wps:txbx>
+                        <w:txbxContent>
+                          <w:p>
+                            <w:pPr>
+                              <w:jc w:val="center"/>
+                            </w:pPr>
+                            <w:r>
+                              <w:t>Negocio</w:t>
+                            </w:r>
+                          </w:p>
+                        </w:txbxContent>
+                      </wps:txbx>
+                      <wps:bodyPr rot="0" spcFirstLastPara="0" vertOverflow="overflow" horzOverflow="overflow" vert="horz" wrap="square" lIns="91440" tIns="45720" rIns="91440" bIns="45720" numCol="1" spcCol="0" rtlCol="0" fromWordArt="0" anchor="ctr" anchorCtr="0" forceAA="0" compatLnSpc="1">
+                        <a:prstTxWarp prst="textNoShape">
+                          <a:avLst/>
+                        </a:prstTxWarp>
+                        <a:noAutofit/>
+                      </wps:bodyPr>
+                    </wps:wsp>
+                  </a:graphicData>
+                </a:graphic>
+                <wp14:sizeRelH relativeFrom="margin">
+                  <wp14:pctWidth>0</wp14:pctWidth>
+                </wp14:sizeRelH>
+                <wp14:sizeRelV relativeFrom="margin">
+                  <wp14:pctHeight>0</wp14:pctHeight>
+                </wp14:sizeRelV>
+              </wp:anchor>
+            </w:drawing>
+          </mc:Choice>
+          <mc:Fallback>
+            <w:pict>
+              <v:rect w14:anchorId="08E00472" id="Rectángulo 18" o:spid="_x0000_s1035" style="position:absolute;margin-left:232.15pt;margin-top:187.3pt;width:58.4pt;height:21.05pt;z-index:251672576;visibility:visible;mso-wrap-style:square;mso-width-percent:0;mso-height-percent:0;mso-wrap-distance-left:9pt;mso-wrap-distance-top:0;mso-wrap-distance-right:9pt;mso-wrap-distance-bottom:0;mso-position-horizontal:absolute;mso-position-horizontal-relative:margin;mso-position-vertical:absolute;mso-position-vertical-relative:text;mso-width-percent:0;mso-height-percent:0;mso-width-relative:margin;mso-height-relative:margin;v-text-anchor:middle" o:gfxdata="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" fillcolor="#5b9bd5 [3204]" strokecolor="#1f4d78 [1604]" strokeweight="1pt">
+                <v:textbox>
+                  <w:txbxContent>
+                    <w:p>
+                      <w:pPr>
+                        <w:jc w:val="center"/>
+                      </w:pPr>
+                      <w:r>
+                        <w:t>Negocio</w:t>
+                      </w:r>
+                    </w:p>
+                  </w:txbxContent>
+                </v:textbox>
+                <w10:wrap anchorx="margin"/>
+              </v:rect>
+            </w:pict>
+          </mc:Fallback>
+        </mc:AlternateContent>
+      </w:r>
+      <w:r>
+        <w:rPr>
+          <w:noProof/>
+          <w:color w:val="FFFFFF" w:themeColor="background1"/>
+        </w:rPr>
+        <mc:AlternateContent>
+          <mc:Choice Requires="wps">
+            <w:drawing>
+              <wp:anchor distT="0" distB="0" distL="114300" distR="114300" simplePos="0" relativeHeight="251673600" behindDoc="0" locked="0" layoutInCell="1" allowOverlap="1" wp14:anchorId="380C028D" wp14:editId="3FCAB6DC">
+                <wp:simplePos x="0" y="0"/>
+                <wp:positionH relativeFrom="margin">
+                  <wp:posOffset>2948593</wp:posOffset>
+                </wp:positionH>
+                <wp:positionV relativeFrom="paragraph">
+                  <wp:posOffset>2818717</wp:posOffset>
+                </wp:positionV>
+                <wp:extent cx="741680" cy="267335"/>
+                <wp:effectExtent l="0" t="0" r="20320" b="18415"/>
+                <wp:wrapNone/>
+                <wp:docPr id="19" name="Rectángulo 19"/>
+                <wp:cNvGraphicFramePr/>
+                <a:graphic xmlns:a="http://schemas.openxmlformats.org/drawingml/2006/main">
+                  <a:graphicData uri="http://schemas.microsoft.com/office/word/2010/wordprocessingShape">
+                    <wps:wsp>
+                      <wps:cNvSpPr/>
+                      <wps:spPr>
+                        <a:xfrm>
+                          <a:off x="0" y="0"/>
+                          <a:ext cx="741680" cy="267335"/>
+                        </a:xfrm>
+                        <a:prstGeom prst="rect">
+                          <a:avLst/>
+                        </a:prstGeom>
+                      </wps:spPr>
+                      <wps:style>
+                        <a:lnRef idx="2">
+                          <a:schemeClr val="accent1">
+                            <a:shade val="50000"/>
+                          </a:schemeClr>
+                        </a:lnRef>
+                        <a:fillRef idx="1">
+                          <a:schemeClr val="accent1"/>
+                        </a:fillRef>
+                        <a:effectRef idx="0">
+                          <a:schemeClr val="accent1"/>
+                        </a:effectRef>
+                        <a:fontRef idx="minor">
+                          <a:schemeClr val="lt1"/>
+                        </a:fontRef>
+                      </wps:style>
+                      <wps:txbx>
+                        <w:txbxContent>
+                          <w:p>
+                            <w:pPr>
+                              <w:jc w:val="center"/>
+                            </w:pPr>
+                            <w:r>
+                              <w:t>Análisis</w:t>
+                            </w:r>
+                          </w:p>
+                        </w:txbxContent>
+                      </wps:txbx>
+                      <wps:bodyPr rot="0" spcFirstLastPara="0" vertOverflow="overflow" horzOverflow="overflow" vert="horz" wrap="square" lIns="91440" tIns="45720" rIns="91440" bIns="45720" numCol="1" spcCol="0" rtlCol="0" fromWordArt="0" anchor="ctr" anchorCtr="0" forceAA="0" compatLnSpc="1">
+                        <a:prstTxWarp prst="textNoShape">
+                          <a:avLst/>
+                        </a:prstTxWarp>
+                        <a:noAutofit/>
+                      </wps:bodyPr>
+                    </wps:wsp>
+                  </a:graphicData>
+                </a:graphic>
+                <wp14:sizeRelH relativeFrom="margin">
+                  <wp14:pctWidth>0</wp14:pctWidth>
+                </wp14:sizeRelH>
+                <wp14:sizeRelV relativeFrom="margin">
+                  <wp14:pctHeight>0</wp14:pctHeight>
+                </wp14:sizeRelV>
+              </wp:anchor>
+            </w:drawing>
+          </mc:Choice>
+          <mc:Fallback>
+            <w:pict>
+              <v:rect w14:anchorId="380C028D" id="Rectángulo 19" o:spid="_x0000_s1036" style="position:absolute;margin-left:232.15pt;margin-top:221.95pt;width:58.4pt;height:21.05pt;z-index:251673600;visibility:visible;mso-wrap-style:square;mso-width-percent:0;mso-height-percent:0;mso-wrap-distance-left:9pt;mso-wrap-distance-top:0;mso-wrap-distance-right:9pt;mso-wrap-distance-bottom:0;mso-position-horizontal:absolute;mso-position-horizontal-relative:margin;mso-position-vertical:absolute;mso-position-vertical-relative:text;mso-width-percent:0;mso-height-percent:0;mso-width-relative:margin;mso-height-relative:margin;v-text-anchor:middle" o:gfxdata="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" fillcolor="#5b9bd5 [3204]" strokecolor="#1f4d78 [1604]" strokeweight="1pt">
+                <v:textbox>
+                  <w:txbxContent>
+                    <w:p>
+                      <w:pPr>
+                        <w:jc w:val="center"/>
+                      </w:pPr>
+                      <w:r>
+                        <w:t>Análisis</w:t>
+                      </w:r>
+                    </w:p>
+                  </w:txbxContent>
+                </v:textbox>
+                <w10:wrap anchorx="margin"/>
+              </v:rect>
+            </w:pict>
+          </mc:Fallback>
+        </mc:AlternateContent>
+      </w:r>
+      <w:r>
+        <w:rPr>
+          <w:noProof/>
+          <w:color w:val="FFFFFF" w:themeColor="background1"/>
+        </w:rPr>
+        <mc:AlternateContent>
+          <mc:Choice Requires="wps">
+            <w:drawing>
+              <wp:anchor distT="0" distB="0" distL="114300" distR="114300" simplePos="0" relativeHeight="251674624" behindDoc="0" locked="0" layoutInCell="1" allowOverlap="1" wp14:anchorId="5ED5F561" wp14:editId="513373D0">
+                <wp:simplePos x="0" y="0"/>
+                <wp:positionH relativeFrom="margin">
+                  <wp:posOffset>2948593</wp:posOffset>
+                </wp:positionH>
+                <wp:positionV relativeFrom="paragraph">
+                  <wp:posOffset>3224159</wp:posOffset>
+                </wp:positionV>
+                <wp:extent cx="741680" cy="267934"/>
+                <wp:effectExtent l="0" t="0" r="20320" b="18415"/>
+                <wp:wrapNone/>
+                <wp:docPr id="20" name="Rectángulo 20"/>
+                <wp:cNvGraphicFramePr/>
+                <a:graphic xmlns:a="http://schemas.openxmlformats.org/drawingml/2006/main">
+                  <a:graphicData uri="http://schemas.microsoft.com/office/word/2010/wordprocessingShape">
+                    <wps:wsp>
+                      <wps:cNvSpPr/>
+                      <wps:spPr>
+                        <a:xfrm>
+                          <a:off x="0" y="0"/>
+                          <a:ext cx="741680" cy="267934"/>
+                        </a:xfrm>
+                        <a:prstGeom prst="rect">
+                          <a:avLst/>
+                        </a:prstGeom>
+                      </wps:spPr>
+                      <wps:style>
+                        <a:lnRef idx="2">
+                          <a:schemeClr val="accent1">
+                            <a:shade val="50000"/>
+                          </a:schemeClr>
+                        </a:lnRef>
+                        <a:fillRef idx="1">
+                          <a:schemeClr val="accent1"/>
+                        </a:fillRef>
+                        <a:effectRef idx="0">
+                          <a:schemeClr val="accent1"/>
+                        </a:effectRef>
+                        <a:fontRef idx="minor">
+                          <a:schemeClr val="lt1"/>
+                        </a:fontRef>
+                      </wps:style>
+                      <wps:txbx>
+                        <w:txbxContent>
+                          <w:p>
+                            <w:pPr>
+                              <w:jc w:val="center"/>
+                            </w:pPr>
+                            <w:r>
+                              <w:t>Implementación</w:t>
+                            </w:r>
+                          </w:p>
+                        </w:txbxContent>
+                      </wps:txbx>
+                      <wps:bodyPr rot="0" spcFirstLastPara="0" vertOverflow="overflow" horzOverflow="overflow" vert="horz" wrap="square" lIns="91440" tIns="45720" rIns="91440" bIns="45720" numCol="1" spcCol="0" rtlCol="0" fromWordArt="0" anchor="ctr" anchorCtr="0" forceAA="0" compatLnSpc="1">
+                        <a:prstTxWarp prst="textNoShape">
+                          <a:avLst/>
+                        </a:prstTxWarp>
+                        <a:noAutofit/>
+                      </wps:bodyPr>
+                    </wps:wsp>
+                  </a:graphicData>
+                </a:graphic>
+                <wp14:sizeRelH relativeFrom="margin">
+                  <wp14:pctWidth>0</wp14:pctWidth>
+                </wp14:sizeRelH>
+                <wp14:sizeRelV relativeFrom="margin">
+                  <wp14:pctHeight>0</wp14:pctHeight>
+                </wp14:sizeRelV>
+              </wp:anchor>
+            </w:drawing>
+          </mc:Choice>
+          <mc:Fallback>
+            <w:pict>
+              <v:rect w14:anchorId="5ED5F561" id="Rectángulo 20" o:spid="_x0000_s1037" style="position:absolute;margin-left:232.15pt;margin-top:253.85pt;width:58.4pt;height:21.1pt;z-index:251674624;visibility:visible;mso-wrap-style:square;mso-width-percent:0;mso-height-percent:0;mso-wrap-distance-left:9pt;mso-wrap-distance-top:0;mso-wrap-distance-right:9pt;mso-wrap-distance-bottom:0;mso-position-horizontal:absolute;mso-position-horizontal-relative:margin;mso-position-vertical:absolute;mso-position-vertical-relative:text;mso-width-percent:0;mso-height-percent:0;mso-width-relative:margin;mso-height-relative:margin;v-text-anchor:middle" o:gfxdata="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" fillcolor="#5b9bd5 [3204]" strokecolor="#1f4d78 [1604]" strokeweight="1pt">
+                <v:textbox>
+                  <w:txbxContent>
+                    <w:p>
+                      <w:pPr>
+                        <w:jc w:val="center"/>
+                      </w:pPr>
+                      <w:r>
+                        <w:t>Implementación</w:t>
+                      </w:r>
+                    </w:p>
+                  </w:txbxContent>
+                </v:textbox>
+                <w10:wrap anchorx="margin"/>
+              </v:rect>
+            </w:pict>
+          </mc:Fallback>
+        </mc:AlternateContent>
+      </w:r>
+      <w:r>
+        <w:rPr>
+          <w:noProof/>
+          <w:color w:val="FFFFFF" w:themeColor="background1"/>
+        </w:rPr>
+        <mc:AlternateContent>
+          <mc:Choice Requires="wps">
+            <w:drawing>
+              <wp:anchor distT="0" distB="0" distL="114300" distR="114300" simplePos="0" relativeHeight="251670528" behindDoc="0" locked="0" layoutInCell="1" allowOverlap="1" wp14:anchorId="3DEEC9C8" wp14:editId="0CBFC19F">
+                <wp:simplePos x="0" y="0"/>
+                <wp:positionH relativeFrom="margin">
+                  <wp:posOffset>2378075</wp:posOffset>
+                </wp:positionH>
+                <wp:positionV relativeFrom="paragraph">
+                  <wp:posOffset>1540510</wp:posOffset>
+                </wp:positionV>
+                <wp:extent cx="1087120" cy="267335"/>
+                <wp:effectExtent l="0" t="0" r="17780" b="18415"/>
+                <wp:wrapNone/>
+                <wp:docPr id="14" name="Rectángulo 14"/>
+                <wp:cNvGraphicFramePr/>
+                <a:graphic xmlns:a="http://schemas.openxmlformats.org/drawingml/2006/main">
+                  <a:graphicData uri="http://schemas.microsoft.com/office/word/2010/wordprocessingShape">
+                    <wps:wsp>
+                      <wps:cNvSpPr/>
+                      <wps:spPr>
+                        <a:xfrm>
+                          <a:off x="0" y="0"/>
+                          <a:ext cx="1087120" cy="267335"/>
+                        </a:xfrm>
+                        <a:prstGeom prst="rect">
+                          <a:avLst/>
+                        </a:prstGeom>
+                      </wps:spPr>
+                      <wps:style>
+                        <a:lnRef idx="2">
+                          <a:schemeClr val="accent1">
+                            <a:shade val="50000"/>
+                          </a:schemeClr>
+                        </a:lnRef>
+                        <a:fillRef idx="1">
+                          <a:schemeClr val="accent1"/>
+                        </a:fillRef>
+                        <a:effectRef idx="0">
+                          <a:schemeClr val="accent1"/>
+                        </a:effectRef>
+                        <a:fontRef idx="minor">
+                          <a:schemeClr val="lt1"/>
+                        </a:fontRef>
+                      </wps:style>
+                      <wps:txbx>
+                        <w:txbxContent>
+                          <w:p>
+                            <w:r>
+                              <w:t>AINNI</w:t>
+                            </w:r>
+                          </w:p>
+                        </w:txbxContent>
+                      </wps:txbx>
+                      <wps:bodyPr rot="0" spcFirstLastPara="0" vertOverflow="overflow" horzOverflow="overflow" vert="horz" wrap="square" lIns="91440" tIns="45720" rIns="91440" bIns="45720" numCol="1" spcCol="0" rtlCol="0" fromWordArt="0" anchor="ctr" anchorCtr="0" forceAA="0" compatLnSpc="1">
+                        <a:prstTxWarp prst="textNoShape">
+                          <a:avLst/>
+                        </a:prstTxWarp>
+                        <a:noAutofit/>
+                      </wps:bodyPr>
+                    </wps:wsp>
+                  </a:graphicData>
+                </a:graphic>
+                <wp14:sizeRelH relativeFrom="margin">
+                  <wp14:pctWidth>0</wp14:pctWidth>
+                </wp14:sizeRelH>
+                <wp14:sizeRelV relativeFrom="margin">
+                  <wp14:pctHeight>0</wp14:pctHeight>
+                </wp14:sizeRelV>
+              </wp:anchor>
+            </w:drawing>
+          </mc:Choice>
+          <mc:Fallback>
+            <w:pict>
+              <v:rect w14:anchorId="3DEEC9C8" id="Rectángulo 14" o:spid="_x0000_s1038" style="position:absolute;margin-left:187.25pt;margin-top:121.3pt;width:85.6pt;height:21.05pt;z-index:251670528;visibility:visible;mso-wrap-style:square;mso-width-percent:0;mso-height-percent:0;mso-wrap-distance-left:9pt;mso-wrap-distance-top:0;mso-wrap-distance-right:9pt;mso-wrap-distance-bottom:0;mso-position-horizontal:absolute;mso-position-horizontal-relative:margin;mso-position-vertical:absolute;mso-position-vertical-relative:text;mso-width-percent:0;mso-height-percent:0;mso-width-relative:margin;mso-height-relative:margin;v-text-anchor:middle" o:gfxdata="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" fillcolor="#5b9bd5 [3204]" strokecolor="#1f4d78 [1604]" strokeweight="1pt">
+                <v:textbox>
+                  <w:txbxContent>
+                    <w:p>
+                      <w:r>
+                        <w:t>AINNI</w:t>
+                      </w:r>
+                    </w:p>
+                  </w:txbxContent>
+                </v:textbox>
+                <w10:wrap anchorx="margin"/>
+              </v:rect>
+            </w:pict>
+          </mc:Fallback>
+        </mc:AlternateContent>
+      </w:r>
+      <w:r>
+        <w:rPr>
+          <w:noProof/>
+          <w:color w:val="FFFFFF" w:themeColor="background1"/>
+        </w:rPr>
+        <mc:AlternateContent>
+          <mc:Choice Requires="wps">
+            <w:drawing>
+              <wp:anchor distT="0" distB="0" distL="114300" distR="114300" simplePos="0" relativeHeight="251669504" behindDoc="0" locked="0" layoutInCell="1" allowOverlap="1" wp14:anchorId="33739A93" wp14:editId="74FDBA83">
+                <wp:simplePos x="0" y="0"/>
+                <wp:positionH relativeFrom="margin">
+                  <wp:posOffset>2378242</wp:posOffset>
+                </wp:positionH>
+                <wp:positionV relativeFrom="paragraph">
+                  <wp:posOffset>1092739</wp:posOffset>
+                </wp:positionV>
+                <wp:extent cx="1087372" cy="267934"/>
+                <wp:effectExtent l="0" t="0" r="17780" b="18415"/>
+                <wp:wrapNone/>
+                <wp:docPr id="13" name="Rectángulo 13"/>
+                <wp:cNvGraphicFramePr/>
+                <a:graphic xmlns:a="http://schemas.openxmlformats.org/drawingml/2006/main">
+                  <a:graphicData uri="http://schemas.microsoft.com/office/word/2010/wordprocessingShape">
+                    <wps:wsp>
+                      <wps:cNvSpPr/>
+                      <wps:spPr>
+                        <a:xfrm>
+                          <a:off x="0" y="0"/>
+                          <a:ext cx="1087372" cy="267934"/>
+                        </a:xfrm>
+                        <a:prstGeom prst="rect">
+                          <a:avLst/>
+                        </a:prstGeom>
+                      </wps:spPr>
+                      <wps:style>
+                        <a:lnRef idx="2">
+                          <a:schemeClr val="accent1">
+                            <a:shade val="50000"/>
+                          </a:schemeClr>
+                        </a:lnRef>
+                        <a:fillRef idx="1">
+                          <a:schemeClr val="accent1"/>
+                        </a:fillRef>
+                        <a:effectRef idx="0">
+                          <a:schemeClr val="accent1"/>
+                        </a:effectRef>
+                        <a:fontRef idx="minor">
+                          <a:schemeClr val="lt1"/>
+                        </a:fontRef>
+                      </wps:style>
+                      <wps:txbx>
+                        <w:txbxContent>
+                          <w:p>
+                            <w:pPr>
+                              <w:jc w:val="center"/>
+                            </w:pPr>
+                            <w:r>
+                              <w:t>Documentos</w:t>
+                            </w:r>
+                          </w:p>
+                        </w:txbxContent>
+                      </wps:txbx>
+                      <wps:bodyPr rot="0" spcFirstLastPara="0" vertOverflow="overflow" horzOverflow="overflow" vert="horz" wrap="square" lIns="91440" tIns="45720" rIns="91440" bIns="45720" numCol="1" spcCol="0" rtlCol="0" fromWordArt="0" anchor="ctr" anchorCtr="0" forceAA="0" compatLnSpc="1">
+                        <a:prstTxWarp prst="textNoShape">
+                          <a:avLst/>
+                        </a:prstTxWarp>
+                        <a:noAutofit/>
+                      </wps:bodyPr>
+                    </wps:wsp>
+                  </a:graphicData>
+                </a:graphic>
+                <wp14:sizeRelH relativeFrom="margin">
+                  <wp14:pctWidth>0</wp14:pctWidth>
+                </wp14:sizeRelH>
+                <wp14:sizeRelV relativeFrom="margin">
+                  <wp14:pctHeight>0</wp14:pctHeight>
+                </wp14:sizeRelV>
+              </wp:anchor>
+            </w:drawing>
+          </mc:Choice>
+          <mc:Fallback>
+            <w:pict>
+              <v:rect w14:anchorId="33739A93" id="Rectángulo 13" o:spid="_x0000_s1039" style="position:absolute;margin-left:187.25pt;margin-top:86.05pt;width:85.6pt;height:21.1pt;z-index:251669504;visibility:visible;mso-wrap-style:square;mso-width-percent:0;mso-height-percent:0;mso-wrap-distance-left:9pt;mso-wrap-distance-top:0;mso-wrap-distance-right:9pt;mso-wrap-distance-bottom:0;mso-position-horizontal:absolute;mso-position-horizontal-relative:margin;mso-position-vertical:absolute;mso-position-vertical-relative:text;mso-width-percent:0;mso-height-percent:0;mso-width-relative:margin;mso-height-relative:margin;v-text-anchor:middle" o:gfxdata="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" fillcolor="#5b9bd5 [3204]" strokecolor="#1f4d78 [1604]" strokeweight="1pt">
+                <v:textbox>
+                  <w:txbxContent>
+                    <w:p>
+                      <w:pPr>
+                        <w:jc w:val="center"/>
+                      </w:pPr>
+                      <w:r>
+                        <w:t>Documentos</w:t>
+                      </w:r>
+                    </w:p>
+                  </w:txbxContent>
+                </v:textbox>
+                <w10:wrap anchorx="margin"/>
+              </v:rect>
+            </w:pict>
+          </mc:Fallback>
+        </mc:AlternateContent>
+      </w:r>
+      <w:r>
+        <w:rPr>
+          <w:noProof/>
+          <w:color w:val="FFFFFF" w:themeColor="background1"/>
+        </w:rPr>
+        <mc:AlternateContent>
+          <mc:Choice Requires="wps">
+            <w:drawing>
+              <wp:anchor distT="0" distB="0" distL="114300" distR="114300" simplePos="0" relativeHeight="251668480" behindDoc="0" locked="0" layoutInCell="1" allowOverlap="1" wp14:anchorId="44E92DDF" wp14:editId="4091AEA3">
+                <wp:simplePos x="0" y="0"/>
+                <wp:positionH relativeFrom="margin">
+                  <wp:align>left</wp:align>
+                </wp:positionH>
+                <wp:positionV relativeFrom="paragraph">
+                  <wp:posOffset>1101725</wp:posOffset>
+                </wp:positionV>
+                <wp:extent cx="172528" cy="1552671"/>
+                <wp:effectExtent l="38100" t="0" r="18415" b="28575"/>
+                <wp:wrapNone/>
+                <wp:docPr id="12" name="Abrir llave 12"/>
+                <wp:cNvGraphicFramePr/>
+                <a:graphic xmlns:a="http://schemas.openxmlformats.org/drawingml/2006/main">
+                  <a:graphicData uri="http://schemas.microsoft.com/office/word/2010/wordprocessingShape">
+                    <wps:wsp>
+                      <wps:cNvSpPr/>
+                      <wps:spPr>
+                        <a:xfrm>
+                          <a:off x="0" y="0"/>
+                          <a:ext cx="172528" cy="1552671"/>
+                        </a:xfrm>
+                        <a:prstGeom prst="leftBrace">
+                          <a:avLst/>
+                        </a:prstGeom>
+                      </wps:spPr>
+                      <wps:style>
+                        <a:lnRef idx="1">
+                          <a:schemeClr val="accent1"/>
+                        </a:lnRef>
+                        <a:fillRef idx="0">
+                          <a:schemeClr val="accent1"/>
+                        </a:fillRef>
+                        <a:effectRef idx="0">
+                          <a:schemeClr val="accent1"/>
+                        </a:effectRef>
+                        <a:fontRef idx="minor">
+                          <a:schemeClr val="tx1"/>
+                        </a:fontRef>
+                      </wps:style>
+                      <wps:bodyPr rot="0" spcFirstLastPara="0" vertOverflow="overflow" horzOverflow="overflow" vert="horz" wrap="square" lIns="91440" tIns="45720" rIns="91440" bIns="45720" numCol="1" spcCol="0" rtlCol="0" fromWordArt="0" anchor="ctr" anchorCtr="0" forceAA="0" compatLnSpc="1">
+                        <a:prstTxWarp prst="textNoShape">
+                          <a:avLst/>
+                        </a:prstTxWarp>
+                        <a:noAutofit/>
+                      </wps:bodyPr>
+                    </wps:wsp>
+                  </a:graphicData>
+                </a:graphic>
+                <wp14:sizeRelH relativeFrom="margin">
+                  <wp14:pctWidth>0</wp14:pctWidth>
+                </wp14:sizeRelH>
+              </wp:anchor>
+            </w:drawing>
+          </mc:Choice>
+          <mc:Fallback>
+            <w:pict>
+              <v:shapetype w14:anchorId="2E0CE3D0" id="_x0000_t87" coordsize="21600,21600" o:spt="87" adj="1800,10800" path="m21600,qx10800@0l10800@2qy0@11,10800@3l10800@1qy21600,21600e" filled="f">
+                <v:formulas>
+                  <v:f eqn="val #0"/>
+                  <v:f eqn="sum 21600 0 #0"/>
+                  <v:f eqn="sum #1 0 #0"/>
+                  <v:f eqn="sum #1 #0 0"/>
+                  <v:f eqn="prod #0 9598 32768"/>
+                  <v:f eqn="sum 21600 0 @4"/>
+                  <v:f eqn="sum 21600 0 #1"/>
+                  <v:f eqn="min #1 @6"/>
+                  <v:f eqn="prod @7 1 2"/>
+                  <v:f eqn="prod #0 2 1"/>
+                  <v:f eqn="sum 21600 0 @9"/>
+                  <v:f eqn="val #1"/>
+                </v:formulas>
+                <v:path arrowok="t" o:connecttype="custom" o:connectlocs="21600,0;0,10800;21600,21600" textboxrect="13963,@4,21600,@5"/>
+                <v:handles>
+                  <v:h position="center,#0" yrange="0,@8"/>
+                  <v:h position="topLeft,#1" yrange="@9,@10"/>
+                </v:handles>
+              </v:shapetype>
+              <v:shape id="Abrir llave 12" o:spid="_x0000_s1026" type="#_x0000_t87" style="position:absolute;margin-left:0;margin-top:86.75pt;width:13.6pt;height:122.25pt;z-index:251668480;visibility:visible;mso-wrap-style:square;mso-width-percent:0;mso-wrap-distance-left:9pt;mso-wrap-distance-top:0;mso-wrap-distance-right:9pt;mso-wrap-distance-bottom:0;mso-position-horizontal:left;mso-position-horizontal-relative:margin;mso-position-vertical:absolute;mso-position-vertical-relative:text;mso-width-percent:0;mso-width-relative:margin;v-text-anchor:middle" o:gfxdata="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" adj="200" strokecolor="#5b9bd5 [3204]" strokeweight=".5pt">
+                <v:stroke joinstyle="miter"/>
+                <w10:wrap anchorx="margin"/>
+              </v:shape>
+            </w:pict>
+          </mc:Fallback>
+        </mc:AlternateContent>
+      </w:r>
+      <w:r>
+        <w:rPr>
+          <w:noProof/>
+          <w:color w:val="FFFFFF" w:themeColor="background1"/>
+        </w:rPr>
+        <mc:AlternateContent>
+          <mc:Choice Requires="wps">
+            <w:drawing>
+              <wp:anchor distT="0" distB="0" distL="114300" distR="114300" simplePos="0" relativeHeight="251666432" behindDoc="0" locked="0" layoutInCell="1" allowOverlap="1" wp14:anchorId="2FE568E6" wp14:editId="0EF6168D">
+                <wp:simplePos x="0" y="0"/>
+                <wp:positionH relativeFrom="margin">
+                  <wp:posOffset>454924</wp:posOffset>
+                </wp:positionH>
+                <wp:positionV relativeFrom="paragraph">
+                  <wp:posOffset>2386882</wp:posOffset>
+                </wp:positionV>
+                <wp:extent cx="1087372" cy="267934"/>
+                <wp:effectExtent l="0" t="0" r="17780" b="18415"/>
+                <wp:wrapNone/>
+                <wp:docPr id="10" name="Rectángulo 10"/>
+                <wp:cNvGraphicFramePr/>
+                <a:graphic xmlns:a="http://schemas.openxmlformats.org/drawingml/2006/main">
+                  <a:graphicData uri="http://schemas.microsoft.com/office/word/2010/wordprocessingShape">
+                    <wps:wsp>
+                      <wps:cNvSpPr/>
+                      <wps:spPr>
+                        <a:xfrm>
+                          <a:off x="0" y="0"/>
+                          <a:ext cx="1087372" cy="267934"/>
+                        </a:xfrm>
+                        <a:prstGeom prst="rect">
+                          <a:avLst/>
+                        </a:prstGeom>
+                      </wps:spPr>
+                      <wps:style>
+                        <a:lnRef idx="2">
+                          <a:schemeClr val="accent1">
+                            <a:shade val="50000"/>
+                          </a:schemeClr>
+                        </a:lnRef>
+                        <a:fillRef idx="1">
+                          <a:schemeClr val="accent1"/>
+                        </a:fillRef>
+                        <a:effectRef idx="0">
+                          <a:schemeClr val="accent1"/>
+                        </a:effectRef>
+                        <a:fontRef idx="minor">
+                          <a:schemeClr val="lt1"/>
+                        </a:fontRef>
+                      </wps:style>
+                      <wps:txbx>
+                        <w:txbxContent>
+                          <w:p>
+                            <w:pPr>
+                              <w:jc w:val="center"/>
+                            </w:pPr>
+                            <w:r>
+                              <w:t>Documentos</w:t>
+                            </w:r>
+                          </w:p>
+                        </w:txbxContent>
+                      </wps:txbx>
+                      <wps:bodyPr rot="0" spcFirstLastPara="0" vertOverflow="overflow" horzOverflow="overflow" vert="horz" wrap="square" lIns="91440" tIns="45720" rIns="91440" bIns="45720" numCol="1" spcCol="0" rtlCol="0" fromWordArt="0" anchor="ctr" anchorCtr="0" forceAA="0" compatLnSpc="1">
+                        <a:prstTxWarp prst="textNoShape">
+                          <a:avLst/>
+                        </a:prstTxWarp>
+                        <a:noAutofit/>
+                      </wps:bodyPr>
+                    </wps:wsp>
+                  </a:graphicData>
+                </a:graphic>
+                <wp14:sizeRelH relativeFrom="margin">
+                  <wp14:pctWidth>0</wp14:pctWidth>
+                </wp14:sizeRelH>
+                <wp14:sizeRelV relativeFrom="margin">
+                  <wp14:pctHeight>0</wp14:pctHeight>
+                </wp14:sizeRelV>
+              </wp:anchor>
+            </w:drawing>
+          </mc:Choice>
+          <mc:Fallback>
+            <w:pict>
+              <v:rect w14:anchorId="2FE568E6" id="Rectángulo 10" o:spid="_x0000_s1040" style="position:absolute;margin-left:35.8pt;margin-top:187.95pt;width:85.6pt;height:21.1pt;z-index:251666432;visibility:visible;mso-wrap-style:square;mso-width-percent:0;mso-height-percent:0;mso-wrap-distance-left:9pt;mso-wrap-distance-top:0;mso-wrap-distance-right:9pt;mso-wrap-distance-bottom:0;mso-position-horizontal:absolute;mso-position-horizontal-relative:margin;mso-position-vertical:absolute;mso-position-vertical-relative:text;mso-width-percent:0;mso-height-percent:0;mso-width-relative:margin;mso-height-relative:margin;v-text-anchor:middle" o:gfxdata="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" fillcolor="#5b9bd5 [3204]" strokecolor="#1f4d78 [1604]" strokeweight="1pt">
+                <v:textbox>
+                  <w:txbxContent>
+                    <w:p>
+                      <w:pPr>
+                        <w:jc w:val="center"/>
+                      </w:pPr>
+                      <w:r>
+                        <w:t>Documentos</w:t>
+                      </w:r>
+                    </w:p>
+                  </w:txbxContent>
+                </v:textbox>
+                <w10:wrap anchorx="margin"/>
+              </v:rect>
+            </w:pict>
+          </mc:Fallback>
+        </mc:AlternateContent>
+      </w:r>
+      <w:r>
+        <w:rPr>
+          <w:noProof/>
+          <w:color w:val="FFFFFF" w:themeColor="background1"/>
+        </w:rPr>
+        <mc:AlternateContent>
+          <mc:Choice Requires="wps">
+            <w:drawing>
+              <wp:anchor distT="0" distB="0" distL="114300" distR="114300" simplePos="0" relativeHeight="251665408" behindDoc="0" locked="0" layoutInCell="1" allowOverlap="1" wp14:anchorId="11CBCE48" wp14:editId="52B55654">
+                <wp:simplePos x="0" y="0"/>
+                <wp:positionH relativeFrom="margin">
+                  <wp:posOffset>454924</wp:posOffset>
+                </wp:positionH>
+                <wp:positionV relativeFrom="paragraph">
+                  <wp:posOffset>1981440</wp:posOffset>
+                </wp:positionV>
+                <wp:extent cx="1087372" cy="267934"/>
+                <wp:effectExtent l="0" t="0" r="17780" b="18415"/>
+                <wp:wrapNone/>
+                <wp:docPr id="7" name="Rectángulo 7"/>
+                <wp:cNvGraphicFramePr/>
+                <a:graphic xmlns:a="http://schemas.openxmlformats.org/drawingml/2006/main">
+                  <a:graphicData uri="http://schemas.microsoft.com/office/word/2010/wordprocessingShape">
+                    <wps:wsp>
+                      <wps:cNvSpPr/>
+                      <wps:spPr>
+                        <a:xfrm>
+                          <a:off x="0" y="0"/>
+                          <a:ext cx="1087372" cy="267934"/>
+                        </a:xfrm>
+                        <a:prstGeom prst="rect">
+                          <a:avLst/>
+                        </a:prstGeom>
+                      </wps:spPr>
+                      <wps:style>
+                        <a:lnRef idx="2">
+                          <a:schemeClr val="accent1">
+                            <a:shade val="50000"/>
+                          </a:schemeClr>
+                        </a:lnRef>
+                        <a:fillRef idx="1">
+                          <a:schemeClr val="accent1"/>
+                        </a:fillRef>
+                        <a:effectRef idx="0">
+                          <a:schemeClr val="accent1"/>
+                        </a:effectRef>
+                        <a:fontRef idx="minor">
+                          <a:schemeClr val="lt1"/>
+                        </a:fontRef>
+                      </wps:style>
+                      <wps:txbx>
+                        <w:txbxContent>
+                          <w:p>
+                            <w:pPr>
+                              <w:jc w:val="center"/>
+                            </w:pPr>
+                            <w:r>
+                              <w:t>Codificación</w:t>
+                            </w:r>
+                          </w:p>
+                        </w:txbxContent>
+                      </wps:txbx>
+                      <wps:bodyPr rot="0" spcFirstLastPara="0" vertOverflow="overflow" horzOverflow="overflow" vert="horz" wrap="square" lIns="91440" tIns="45720" rIns="91440" bIns="45720" numCol="1" spcCol="0" rtlCol="0" fromWordArt="0" anchor="ctr" anchorCtr="0" forceAA="0" compatLnSpc="1">
+                        <a:prstTxWarp prst="textNoShape">
+                          <a:avLst/>
+                        </a:prstTxWarp>
+                        <a:noAutofit/>
+                      </wps:bodyPr>
+                    </wps:wsp>
+                  </a:graphicData>
+                </a:graphic>
+                <wp14:sizeRelH relativeFrom="margin">
+                  <wp14:pctWidth>0</wp14:pctWidth>
+                </wp14:sizeRelH>
+                <wp14:sizeRelV relativeFrom="margin">
+                  <wp14:pctHeight>0</wp14:pctHeight>
+                </wp14:sizeRelV>
+              </wp:anchor>
+            </w:drawing>
+          </mc:Choice>
+          <mc:Fallback>
+            <w:pict>
+              <v:rect w14:anchorId="11CBCE48" id="Rectángulo 7" o:spid="_x0000_s1041" style="position:absolute;margin-left:35.8pt;margin-top:156pt;width:85.6pt;height:21.1pt;z-index:251665408;visibility:visible;mso-wrap-style:square;mso-width-percent:0;mso-height-percent:0;mso-wrap-distance-left:9pt;mso-wrap-distance-top:0;mso-wrap-distance-right:9pt;mso-wrap-distance-bottom:0;mso-position-horizontal:absolute;mso-position-horizontal-relative:margin;mso-position-vertical:absolute;mso-position-vertical-relative:text;mso-width-percent:0;mso-height-percent:0;mso-width-relative:margin;mso-height-relative:margin;v-text-anchor:middle" o:gfxdata="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" fillcolor="#5b9bd5 [3204]" strokecolor="#1f4d78 [1604]" strokeweight="1pt">
+                <v:textbox>
+                  <w:txbxContent>
+                    <w:p>
+                      <w:pPr>
+                        <w:jc w:val="center"/>
+                      </w:pPr>
+                      <w:r>
+                        <w:t>Codificación</w:t>
+                      </w:r>
+                    </w:p>
+                  </w:txbxContent>
+                </v:textbox>
+                <w10:wrap anchorx="margin"/>
+              </v:rect>
+            </w:pict>
+          </mc:Fallback>
+        </mc:AlternateContent>
+      </w:r>
+      <w:r>
+        <w:rPr>
+          <w:noProof/>
+          <w:color w:val="FFFFFF" w:themeColor="background1"/>
+        </w:rPr>
+        <mc:AlternateContent>
+          <mc:Choice Requires="wps">
+            <w:drawing>
+              <wp:anchor distT="0" distB="0" distL="114300" distR="114300" simplePos="0" relativeHeight="251664384" behindDoc="0" locked="0" layoutInCell="1" allowOverlap="1" wp14:anchorId="11BDBADF" wp14:editId="36B6B522">
+                <wp:simplePos x="0" y="0"/>
+                <wp:positionH relativeFrom="margin">
+                  <wp:posOffset>454924</wp:posOffset>
+                </wp:positionH>
+                <wp:positionV relativeFrom="paragraph">
+                  <wp:posOffset>1541493</wp:posOffset>
+                </wp:positionV>
+                <wp:extent cx="1087372" cy="267934"/>
+                <wp:effectExtent l="0" t="0" r="17780" b="18415"/>
+                <wp:wrapNone/>
+                <wp:docPr id="6" name="Rectángulo 6"/>
+                <wp:cNvGraphicFramePr/>
+                <a:graphic xmlns:a="http://schemas.openxmlformats.org/drawingml/2006/main">
+                  <a:graphicData uri="http://schemas.microsoft.com/office/word/2010/wordprocessingShape">
+                    <wps:wsp>
+                      <wps:cNvSpPr/>
+                      <wps:spPr>
+                        <a:xfrm>
+                          <a:off x="0" y="0"/>
+                          <a:ext cx="1087372" cy="267934"/>
+                        </a:xfrm>
+                        <a:prstGeom prst="rect">
+                          <a:avLst/>
+                        </a:prstGeom>
+                      </wps:spPr>
+                      <wps:style>
+                        <a:lnRef idx="2">
+                          <a:schemeClr val="accent1">
+                            <a:shade val="50000"/>
+                          </a:schemeClr>
+                        </a:lnRef>
+                        <a:fillRef idx="1">
+                          <a:schemeClr val="accent1"/>
+                        </a:fillRef>
+                        <a:effectRef idx="0">
+                          <a:schemeClr val="accent1"/>
+                        </a:effectRef>
+                        <a:fontRef idx="minor">
+                          <a:schemeClr val="lt1"/>
+                        </a:fontRef>
+                      </wps:style>
+                      <wps:txbx>
+                        <w:txbxContent>
+                          <w:p>
+                            <w:pPr>
+                              <w:jc w:val="center"/>
+                            </w:pPr>
+                            <w:r>
+                              <w:t>Diseño</w:t>
+                            </w:r>
+                          </w:p>
+                        </w:txbxContent>
+                      </wps:txbx>
+                      <wps:bodyPr rot="0" spcFirstLastPara="0" vertOverflow="overflow" horzOverflow="overflow" vert="horz" wrap="square" lIns="91440" tIns="45720" rIns="91440" bIns="45720" numCol="1" spcCol="0" rtlCol="0" fromWordArt="0" anchor="ctr" anchorCtr="0" forceAA="0" compatLnSpc="1">
+                        <a:prstTxWarp prst="textNoShape">
+                          <a:avLst/>
+                        </a:prstTxWarp>
+                        <a:noAutofit/>
+                      </wps:bodyPr>
+                    </wps:wsp>
+                  </a:graphicData>
+                </a:graphic>
+                <wp14:sizeRelH relativeFrom="margin">
+                  <wp14:pctWidth>0</wp14:pctWidth>
+                </wp14:sizeRelH>
+                <wp14:sizeRelV relativeFrom="margin">
+                  <wp14:pctHeight>0</wp14:pctHeight>
+                </wp14:sizeRelV>
+              </wp:anchor>
+            </w:drawing>
+          </mc:Choice>
+          <mc:Fallback>
+            <w:pict>
+              <v:rect w14:anchorId="11BDBADF" id="Rectángulo 6" o:spid="_x0000_s1042" style="position:absolute;margin-left:35.8pt;margin-top:121.4pt;width:85.6pt;height:21.1pt;z-index:251664384;visibility:visible;mso-wrap-style:square;mso-width-percent:0;mso-height-percent:0;mso-wrap-distance-left:9pt;mso-wrap-distance-top:0;mso-wrap-distance-right:9pt;mso-wrap-distance-bottom:0;mso-position-horizontal:absolute;mso-position-horizontal-relative:margin;mso-position-vertical:absolute;mso-position-vertical-relative:text;mso-width-percent:0;mso-height-percent:0;mso-width-relative:margin;mso-height-relative:margin;v-text-anchor:middle" o:gfxdata="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" fillcolor="#5b9bd5 [3204]" strokecolor="#1f4d78 [1604]" strokeweight="1pt">
+                <v:textbox>
+                  <w:txbxContent>
+                    <w:p>
+                      <w:pPr>
+                        <w:jc w:val="center"/>
+                      </w:pPr>
+                      <w:r>
+                        <w:t>Diseño</w:t>
+                      </w:r>
+                    </w:p>
+                  </w:txbxContent>
+                </v:textbox>
+                <w10:wrap anchorx="margin"/>
+              </v:rect>
+            </w:pict>
+          </mc:Fallback>
+        </mc:AlternateContent>
+      </w:r>
+      <w:r>
+        <w:rPr>
+          <w:noProof/>
+          <w:color w:val="FFFFFF" w:themeColor="background1"/>
+        </w:rPr>
+        <mc:AlternateContent>
+          <mc:Choice Requires="wps">
+            <w:drawing>
+              <wp:anchor distT="0" distB="0" distL="114300" distR="114300" simplePos="0" relativeHeight="251663360" behindDoc="0" locked="0" layoutInCell="1" allowOverlap="1" wp14:anchorId="1A4FB511" wp14:editId="7EE20D3C">
+                <wp:simplePos x="0" y="0"/>
+                <wp:positionH relativeFrom="margin">
+                  <wp:posOffset>454924</wp:posOffset>
+                </wp:positionH>
+                <wp:positionV relativeFrom="paragraph">
+                  <wp:posOffset>1092919</wp:posOffset>
+                </wp:positionV>
+                <wp:extent cx="1087372" cy="267934"/>
+                <wp:effectExtent l="0" t="0" r="17780" b="18415"/>
+                <wp:wrapNone/>
+                <wp:docPr id="5" name="Rectángulo 5"/>
+                <wp:cNvGraphicFramePr/>
+                <a:graphic xmlns:a="http://schemas.openxmlformats.org/drawingml/2006/main">
+                  <a:graphicData uri="http://schemas.microsoft.com/office/word/2010/wordprocessingShape">
+                    <wps:wsp>
+                      <wps:cNvSpPr/>
+                      <wps:spPr>
+                        <a:xfrm>
+                          <a:off x="0" y="0"/>
+                          <a:ext cx="1087372" cy="267934"/>
+                        </a:xfrm>
+                        <a:prstGeom prst="rect">
+                          <a:avLst/>
+                        </a:prstGeom>
+                      </wps:spPr>
+                      <wps:style>
+                        <a:lnRef idx="2">
+                          <a:schemeClr val="accent1">
+                            <a:shade val="50000"/>
+                          </a:schemeClr>
+                        </a:lnRef>
+                        <a:fillRef idx="1">
+                          <a:schemeClr val="accent1"/>
+                        </a:fillRef>
+                        <a:effectRef idx="0">
+                          <a:schemeClr val="accent1"/>
+                        </a:effectRef>
+                        <a:fontRef idx="minor">
+                          <a:schemeClr val="lt1"/>
+                        </a:fontRef>
+                      </wps:style>
+                      <wps:txbx>
+                        <w:txbxContent>
+                          <w:p>
+                            <w:pPr>
+                              <w:jc w:val="center"/>
+                            </w:pPr>
+                            <w:r>
+                              <w:t>Análisis</w:t>
+                            </w:r>
+                          </w:p>
+                        </w:txbxContent>
+                      </wps:txbx>
+                      <wps:bodyPr rot="0" spcFirstLastPara="0" vertOverflow="overflow" horzOverflow="overflow" vert="horz" wrap="square" lIns="91440" tIns="45720" rIns="91440" bIns="45720" numCol="1" spcCol="0" rtlCol="0" fromWordArt="0" anchor="ctr" anchorCtr="0" forceAA="0" compatLnSpc="1">
+                        <a:prstTxWarp prst="textNoShape">
+                          <a:avLst/>
+                        </a:prstTxWarp>
+                        <a:noAutofit/>
+                      </wps:bodyPr>
+                    </wps:wsp>
+                  </a:graphicData>
+                </a:graphic>
+                <wp14:sizeRelH relativeFrom="margin">
+                  <wp14:pctWidth>0</wp14:pctWidth>
+                </wp14:sizeRelH>
+                <wp14:sizeRelV relativeFrom="margin">
+                  <wp14:pctHeight>0</wp14:pctHeight>
+                </wp14:sizeRelV>
+              </wp:anchor>
+            </w:drawing>
+          </mc:Choice>
+          <mc:Fallback>
+            <w:pict>
+              <v:rect w14:anchorId="1A4FB511" id="Rectángulo 5" o:spid="_x0000_s1043" style="position:absolute;margin-left:35.8pt;margin-top:86.05pt;width:85.6pt;height:21.1pt;z-index:251663360;visibility:visible;mso-wrap-style:square;mso-width-percent:0;mso-height-percent:0;mso-wrap-distance-left:9pt;mso-wrap-distance-top:0;mso-wrap-distance-right:9pt;mso-wrap-distance-bottom:0;mso-position-horizontal:absolute;mso-position-horizontal-relative:margin;mso-position-vertical:absolute;mso-position-vertical-relative:text;mso-width-percent:0;mso-height-percent:0;mso-width-relative:margin;mso-height-relative:margin;v-text-anchor:middle" o:gfxdata="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" fillcolor="#5b9bd5 [3204]" strokecolor="#1f4d78 [1604]" strokeweight="1pt">
+                <v:textbox>
+                  <w:txbxContent>
+                    <w:p>
+                      <w:pPr>
+                        <w:jc w:val="center"/>
+                      </w:pPr>
+                      <w:r>
+                        <w:t>Análisis</w:t>
+                      </w:r>
+                    </w:p>
+                  </w:txbxContent>
+                </v:textbox>
+                <w10:wrap anchorx="margin"/>
+              </v:rect>
+            </w:pict>
+          </mc:Fallback>
+        </mc:AlternateContent>
+      </w:r>
+    </w:p>
+    <w:p>
+      <w:pPr>
+        <w:rPr>
+          <w:color w:val="FFFFFF" w:themeColor="background1"/>
+        </w:rPr>
+      </w:pPr>
+    </w:p>
+    <w:p>
+      <w:pPr>
+        <w:rPr>
+          <w:color w:val="FFFFFF" w:themeColor="background1"/>
+        </w:rPr>
+      </w:pPr>
+      <w:r>
+        <w:rPr>
+          <w:noProof/>
+          <w:color w:val="FFFFFF" w:themeColor="background1"/>
+        </w:rPr>
+        <mc:AlternateContent>
+          <mc:Choice Requires="wps">
+            <w:drawing>
+              <wp:anchor distT="0" distB="0" distL="114300" distR="114300" simplePos="0" relativeHeight="251662336" behindDoc="0" locked="0" layoutInCell="1" allowOverlap="1" wp14:anchorId="4122C29D" wp14:editId="6D90D8C6">
+                <wp:simplePos x="0" y="0"/>
+                <wp:positionH relativeFrom="margin">
+                  <wp:posOffset>4209691</wp:posOffset>
+                </wp:positionH>
+                <wp:positionV relativeFrom="paragraph">
+                  <wp:posOffset>115965</wp:posOffset>
+                </wp:positionV>
+                <wp:extent cx="2000885" cy="422275"/>
+                <wp:effectExtent l="0" t="0" r="18415" b="15875"/>
+                <wp:wrapNone/>
+                <wp:docPr id="4" name="Rectángulo 4"/>
+                <wp:cNvGraphicFramePr/>
+                <a:graphic xmlns:a="http://schemas.openxmlformats.org/drawingml/2006/main">
+                  <a:graphicData uri="http://schemas.microsoft.com/office/word/2010/wordprocessingShape">
+                    <wps:wsp>
+                      <wps:cNvSpPr/>
+                      <wps:spPr>
+                        <a:xfrm>
+                          <a:off x="0" y="0"/>
+                          <a:ext cx="2000885" cy="422275"/>
+                        </a:xfrm>
+                        <a:prstGeom prst="rect">
+                          <a:avLst/>
+                        </a:prstGeom>
+                      </wps:spPr>
+                      <wps:style>
+                        <a:lnRef idx="2">
+                          <a:schemeClr val="accent1">
+                            <a:shade val="50000"/>
+                          </a:schemeClr>
+                        </a:lnRef>
+                        <a:fillRef idx="1">
+                          <a:schemeClr val="accent1"/>
+                        </a:fillRef>
+                        <a:effectRef idx="0">
+                          <a:schemeClr val="accent1"/>
+                        </a:effectRef>
+                        <a:fontRef idx="minor">
+                          <a:schemeClr val="lt1"/>
+                        </a:fontRef>
+                      </wps:style>
+                      <wps:txbx>
+                        <w:txbxContent>
+                          <w:p>
+                            <w:pPr>
+                              <w:jc w:val="center"/>
+                              <w:rPr>
+                                <w:color w:val="auto"/>
+                              </w:rPr>
+                            </w:pPr>
+                            <w:r>
+                              <w:rPr>
+                                <w:color w:val="auto"/>
+                              </w:rPr>
+                              <w:t>Clientes (Reléase)</w:t>
+                            </w:r>
+                          </w:p>
+                        </w:txbxContent>
+                      </wps:txbx>
+                      <wps:bodyPr rot="0" spcFirstLastPara="0" vertOverflow="overflow" horzOverflow="overflow" vert="horz" wrap="square" lIns="91440" tIns="45720" rIns="91440" bIns="45720" numCol="1" spcCol="0" rtlCol="0" fromWordArt="0" anchor="ctr" anchorCtr="0" forceAA="0" compatLnSpc="1">
+                        <a:prstTxWarp prst="textNoShape">
+                          <a:avLst/>
+                        </a:prstTxWarp>
+                        <a:noAutofit/>
+                      </wps:bodyPr>
+                    </wps:wsp>
+                  </a:graphicData>
+                </a:graphic>
+                <wp14:sizeRelV relativeFrom="margin">
+                  <wp14:pctHeight>0</wp14:pctHeight>
+                </wp14:sizeRelV>
+              </wp:anchor>
+            </w:drawing>
+          </mc:Choice>
+          <mc:Fallback>
+            <w:pict>
+              <v:rect w14:anchorId="4122C29D" id="Rectángulo 4" o:spid="_x0000_s1044" style="position:absolute;margin-left:331.45pt;margin-top:9.15pt;width:157.55pt;height:33.25pt;z-index:251662336;visibility:visible;mso-wrap-style:square;mso-height-percent:0;mso-wrap-distance-left:9pt;mso-wrap-distance-top:0;mso-wrap-distance-right:9pt;mso-wrap-distance-bottom:0;mso-position-horizontal:absolute;mso-position-horizontal-relative:margin;mso-position-vertical:absolute;mso-position-vertical-relative:text;mso-height-percent:0;mso-height-relative:margin;v-text-anchor:middle" o:gfxdata="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" fillcolor="#5b9bd5 [3204]" strokecolor="#1f4d78 [1604]" strokeweight="1pt">
+                <v:textbox>
+                  <w:txbxContent>
+                    <w:p>
+                      <w:pPr>
+                        <w:jc w:val="center"/>
+                        <w:rPr>
+                          <w:color w:val="auto"/>
+                        </w:rPr>
+                      </w:pPr>
+                      <w:r>
+                        <w:rPr>
+                          <w:color w:val="auto"/>
+                        </w:rPr>
+                        <w:t>Clientes (Reléase)</w:t>
+                      </w:r>
+                    </w:p>
+                  </w:txbxContent>
+                </v:textbox>
+                <w10:wrap anchorx="margin"/>
+              </v:rect>
+            </w:pict>
+          </mc:Fallback>
+        </mc:AlternateContent>
+      </w:r>
+      <w:r>
+        <w:rPr>
+          <w:noProof/>
+          <w:color w:val="FFFFFF" w:themeColor="background1"/>
+        </w:rPr>
+        <mc:AlternateContent>
+          <mc:Choice Requires="wps">
+            <w:drawing>
+              <wp:anchor distT="0" distB="0" distL="114300" distR="114300" simplePos="0" relativeHeight="251661312" behindDoc="0" locked="0" layoutInCell="1" allowOverlap="1" wp14:anchorId="68D918AA" wp14:editId="6B9431F5">
+                <wp:simplePos x="0" y="0"/>
+                <wp:positionH relativeFrom="margin">
+                  <wp:posOffset>2122098</wp:posOffset>
+                </wp:positionH>
+                <wp:positionV relativeFrom="paragraph">
+                  <wp:posOffset>115965</wp:posOffset>
+                </wp:positionV>
+                <wp:extent cx="2000885" cy="422695"/>
+                <wp:effectExtent l="0" t="0" r="18415" b="15875"/>
+                <wp:wrapNone/>
+                <wp:docPr id="3" name="Rectángulo 3"/>
+                <wp:cNvGraphicFramePr/>
+                <a:graphic xmlns:a="http://schemas.openxmlformats.org/drawingml/2006/main">
+                  <a:graphicData uri="http://schemas.microsoft.com/office/word/2010/wordprocessingShape">
+                    <wps:wsp>
+                      <wps:cNvSpPr/>
+                      <wps:spPr>
+                        <a:xfrm>
+                          <a:off x="0" y="0"/>
+                          <a:ext cx="2000885" cy="422695"/>
+                        </a:xfrm>
+                        <a:prstGeom prst="rect">
+                          <a:avLst/>
+                        </a:prstGeom>
+                      </wps:spPr>
+                      <wps:style>
+                        <a:lnRef idx="2">
+                          <a:schemeClr val="accent1">
+                            <a:shade val="50000"/>
+                          </a:schemeClr>
+                        </a:lnRef>
+                        <a:fillRef idx="1">
+                          <a:schemeClr val="accent1"/>
+                        </a:fillRef>
+                        <a:effectRef idx="0">
+                          <a:schemeClr val="accent1"/>
+                        </a:effectRef>
+                        <a:fontRef idx="minor">
+                          <a:schemeClr val="lt1"/>
+                        </a:fontRef>
+                      </wps:style>
+                      <wps:txbx>
+                        <w:txbxContent>
+                          <w:p>
+                            <w:pPr>
+                              <w:jc w:val="center"/>
+                              <w:rPr>
+                                <w:color w:val="auto"/>
+                              </w:rPr>
+                            </w:pPr>
+                            <w:r>
+                              <w:rPr>
+                                <w:color w:val="auto"/>
+                              </w:rPr>
+                              <w:t>Trabajo (Desarrollo)</w:t>
+                            </w:r>
+                          </w:p>
+                        </w:txbxContent>
+                      </wps:txbx>
+                      <wps:bodyPr rot="0" spcFirstLastPara="0" vertOverflow="overflow" horzOverflow="overflow" vert="horz" wrap="square" lIns="91440" tIns="45720" rIns="91440" bIns="45720" numCol="1" spcCol="0" rtlCol="0" fromWordArt="0" anchor="ctr" anchorCtr="0" forceAA="0" compatLnSpc="1">
+                        <a:prstTxWarp prst="textNoShape">
+                          <a:avLst/>
+                        </a:prstTxWarp>
+                        <a:noAutofit/>
+                      </wps:bodyPr>
+                    </wps:wsp>
+                  </a:graphicData>
+                </a:graphic>
+                <wp14:sizeRelV relativeFrom="margin">
+                  <wp14:pctHeight>0</wp14:pctHeight>
+                </wp14:sizeRelV>
+              </wp:anchor>
+            </w:drawing>
+          </mc:Choice>
+          <mc:Fallback>
+            <w:pict>
+              <v:rect w14:anchorId="68D918AA" id="Rectángulo 3" o:spid="_x0000_s1045" style="position:absolute;margin-left:167.1pt;margin-top:9.15pt;width:157.55pt;height:33.3pt;z-index:251661312;visibility:visible;mso-wrap-style:square;mso-height-percent:0;mso-wrap-distance-left:9pt;mso-wrap-distance-top:0;mso-wrap-distance-right:9pt;mso-wrap-distance-bottom:0;mso-position-horizontal:absolute;mso-position-horizontal-relative:margin;mso-position-vertical:absolute;mso-position-vertical-relative:text;mso-height-percent:0;mso-height-relative:margin;v-text-anchor:middle" o:gfxdata="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" fillcolor="#5b9bd5 [3204]" strokecolor="#1f4d78 [1604]" strokeweight="1pt">
+                <v:textbox>
+                  <w:txbxContent>
+                    <w:p>
+                      <w:pPr>
+                        <w:jc w:val="center"/>
+                        <w:rPr>
+                          <w:color w:val="auto"/>
+                        </w:rPr>
+                      </w:pPr>
+                      <w:r>
+                        <w:rPr>
+                          <w:color w:val="auto"/>
+                        </w:rPr>
+                        <w:t>Trabajo (Desarrollo)</w:t>
+                      </w:r>
+                    </w:p>
+                  </w:txbxContent>
+                </v:textbox>
+                <w10:wrap anchorx="margin"/>
+              </v:rect>
+            </w:pict>
+          </mc:Fallback>
+        </mc:AlternateContent>
+      </w:r>
+      <w:r>
+        <w:rPr>
+          <w:noProof/>
+          <w:color w:val="FFFFFF" w:themeColor="background1"/>
+        </w:rPr>
+        <mc:AlternateContent>
+          <mc:Choice Requires="wps">
+            <w:drawing>
+              <wp:anchor distT="0" distB="0" distL="114300" distR="114300" simplePos="0" relativeHeight="251660288" behindDoc="0" locked="0" layoutInCell="1" allowOverlap="1" wp14:anchorId="2F4D7C0A" wp14:editId="4A9C652C">
+                <wp:simplePos x="0" y="0"/>
+                <wp:positionH relativeFrom="margin">
+                  <wp:align>left</wp:align>
+                </wp:positionH>
+                <wp:positionV relativeFrom="paragraph">
+                  <wp:posOffset>107339</wp:posOffset>
+                </wp:positionV>
+                <wp:extent cx="2001329" cy="448574"/>
+                <wp:effectExtent l="0" t="0" r="18415" b="27940"/>
+                <wp:wrapNone/>
+                <wp:docPr id="2" name="Rectángulo 2"/>
+                <wp:cNvGraphicFramePr/>
+                <a:graphic xmlns:a="http://schemas.openxmlformats.org/drawingml/2006/main">
+                  <a:graphicData uri="http://schemas.microsoft.com/office/word/2010/wordprocessingShape">
+                    <wps:wsp>
+                      <wps:cNvSpPr/>
+                      <wps:spPr>
+                        <a:xfrm>
+                          <a:off x="0" y="0"/>
+                          <a:ext cx="2001329" cy="448574"/>
+                        </a:xfrm>
+                        <a:prstGeom prst="rect">
+                          <a:avLst/>
+                        </a:prstGeom>
+                      </wps:spPr>
+                      <wps:style>
+                        <a:lnRef idx="2">
+                          <a:schemeClr val="accent1">
+                            <a:shade val="50000"/>
+                          </a:schemeClr>
+                        </a:lnRef>
+                        <a:fillRef idx="1">
+                          <a:schemeClr val="accent1"/>
+                        </a:fillRef>
+                        <a:effectRef idx="0">
+                          <a:schemeClr val="accent1"/>
+                        </a:effectRef>
+                        <a:fontRef idx="minor">
+                          <a:schemeClr val="lt1"/>
+                        </a:fontRef>
+                      </wps:style>
+                      <wps:txbx>
+                        <w:txbxContent>
+                          <w:p>
+                            <w:pPr>
+                              <w:jc w:val="center"/>
+                              <w:rPr>
+                                <w:color w:val="auto"/>
+                              </w:rPr>
+                            </w:pPr>
+                            <w:r>
+                              <w:rPr>
+                                <w:color w:val="auto"/>
+                              </w:rPr>
+                              <w:t>Librería principal (aceptados)</w:t>
+                            </w:r>
+                          </w:p>
+                        </w:txbxContent>
+                      </wps:txbx>
+                      <wps:bodyPr rot="0" spcFirstLastPara="0" vertOverflow="overflow" horzOverflow="overflow" vert="horz" wrap="square" lIns="91440" tIns="45720" rIns="91440" bIns="45720" numCol="1" spcCol="0" rtlCol="0" fromWordArt="0" anchor="ctr" anchorCtr="0" forceAA="0" compatLnSpc="1">
+                        <a:prstTxWarp prst="textNoShape">
+                          <a:avLst/>
+                        </a:prstTxWarp>
+                        <a:noAutofit/>
+                      </wps:bodyPr>
+                    </wps:wsp>
+                  </a:graphicData>
+                </a:graphic>
+                <wp14:sizeRelH relativeFrom="margin">
+                  <wp14:pctWidth>0</wp14:pctWidth>
+                </wp14:sizeRelH>
+                <wp14:sizeRelV relativeFrom="margin">
+                  <wp14:pctHeight>0</wp14:pctHeight>
+                </wp14:sizeRelV>
+              </wp:anchor>
+            </w:drawing>
+          </mc:Choice>
+          <mc:Fallback>
+            <w:pict>
+              <v:rect w14:anchorId="2F4D7C0A" id="Rectángulo 2" o:spid="_x0000_s1046" style="position:absolute;margin-left:0;margin-top:8.45pt;width:157.6pt;height:35.3pt;z-index:251660288;visibility:visible;mso-wrap-style:square;mso-width-percent:0;mso-height-percent:0;mso-wrap-distance-left:9pt;mso-wrap-distance-top:0;mso-wrap-distance-right:9pt;mso-wrap-distance-bottom:0;mso-position-horizontal:left;mso-position-horizontal-relative:margin;mso-position-vertical:absolute;mso-position-vertical-relative:text;mso-width-percent:0;mso-height-percent:0;mso-width-relative:margin;mso-height-relative:margin;v-text-anchor:middle" o:gfxdata="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" fillcolor="#5b9bd5 [3204]" strokecolor="#1f4d78 [1604]" strokeweight="1pt">
+                <v:textbox>
+                  <w:txbxContent>
+                    <w:p>
+                      <w:pPr>
+                        <w:jc w:val="center"/>
+                        <w:rPr>
+                          <w:color w:val="auto"/>
+                        </w:rPr>
+                      </w:pPr>
+                      <w:r>
+                        <w:rPr>
+                          <w:color w:val="auto"/>
+                        </w:rPr>
+                        <w:t>Librería principal (aceptados)</w:t>
+                      </w:r>
+                    </w:p>
+                  </w:txbxContent>
+                </v:textbox>
+                <w10:wrap anchorx="margin"/>
+              </v:rect>
+            </w:pict>
+          </mc:Fallback>
+        </mc:AlternateContent>
+      </w:r>
     </w:p>
     <w:p>
       <w:pPr>
@@ -293,6 +3336,307 @@
         <w:rPr>
           <w:rFonts w:ascii="Times New Roman" w:eastAsia="Times New Roman" w:hAnsi="Times New Roman" w:cs="Times New Roman"/>
           <w:b/>
+          <w:sz w:val="28"/>
+          <w:szCs w:val="28"/>
+        </w:rPr>
+      </w:pPr>
+    </w:p>
+    <w:p>
+      <w:pPr>
+        <w:jc w:val="center"/>
+        <w:rPr>
+          <w:rFonts w:ascii="Times New Roman" w:eastAsia="Times New Roman" w:hAnsi="Times New Roman" w:cs="Times New Roman"/>
+          <w:b/>
+          <w:sz w:val="28"/>
+          <w:szCs w:val="28"/>
+        </w:rPr>
+      </w:pPr>
+    </w:p>
+    <w:p>
+      <w:pPr>
+        <w:jc w:val="center"/>
+        <w:rPr>
+          <w:rFonts w:ascii="Times New Roman" w:eastAsia="Times New Roman" w:hAnsi="Times New Roman" w:cs="Times New Roman"/>
+          <w:b/>
+          <w:sz w:val="28"/>
+          <w:szCs w:val="28"/>
+        </w:rPr>
+      </w:pPr>
+    </w:p>
+    <w:p>
+      <w:pPr>
+        <w:jc w:val="center"/>
+        <w:rPr>
+          <w:rFonts w:ascii="Times New Roman" w:eastAsia="Times New Roman" w:hAnsi="Times New Roman" w:cs="Times New Roman"/>
+          <w:b/>
+          <w:sz w:val="28"/>
+          <w:szCs w:val="28"/>
+        </w:rPr>
+      </w:pPr>
+    </w:p>
+    <w:p>
+      <w:pPr>
+        <w:jc w:val="center"/>
+        <w:rPr>
+          <w:rFonts w:ascii="Times New Roman" w:eastAsia="Times New Roman" w:hAnsi="Times New Roman" w:cs="Times New Roman"/>
+          <w:b/>
+          <w:sz w:val="28"/>
+          <w:szCs w:val="28"/>
+        </w:rPr>
+      </w:pPr>
+    </w:p>
+    <w:p>
+      <w:pPr>
+        <w:jc w:val="center"/>
+        <w:rPr>
+          <w:rFonts w:ascii="Times New Roman" w:eastAsia="Times New Roman" w:hAnsi="Times New Roman" w:cs="Times New Roman"/>
+          <w:b/>
+          <w:sz w:val="28"/>
+          <w:szCs w:val="28"/>
+        </w:rPr>
+      </w:pPr>
+    </w:p>
+    <w:p>
+      <w:pPr>
+        <w:jc w:val="center"/>
+        <w:rPr>
+          <w:rFonts w:ascii="Times New Roman" w:eastAsia="Times New Roman" w:hAnsi="Times New Roman" w:cs="Times New Roman"/>
+          <w:b/>
+          <w:sz w:val="28"/>
+          <w:szCs w:val="28"/>
+        </w:rPr>
+      </w:pPr>
+    </w:p>
+    <w:p>
+      <w:pPr>
+        <w:jc w:val="center"/>
+        <w:rPr>
+          <w:rFonts w:ascii="Times New Roman" w:eastAsia="Times New Roman" w:hAnsi="Times New Roman" w:cs="Times New Roman"/>
+          <w:b/>
+          <w:sz w:val="28"/>
+          <w:szCs w:val="28"/>
+        </w:rPr>
+      </w:pPr>
+      <w:r>
+        <w:rPr>
+          <w:noProof/>
+          <w:color w:val="FFFFFF" w:themeColor="background1"/>
+        </w:rPr>
+        <mc:AlternateContent>
+          <mc:Choice Requires="wps">
+            <w:drawing>
+              <wp:anchor distT="0" distB="0" distL="114300" distR="114300" simplePos="0" relativeHeight="251689984" behindDoc="0" locked="0" layoutInCell="1" allowOverlap="1" wp14:anchorId="426190A6" wp14:editId="33F6FB02">
+                <wp:simplePos x="0" y="0"/>
+                <wp:positionH relativeFrom="margin">
+                  <wp:posOffset>3925019</wp:posOffset>
+                </wp:positionH>
+                <wp:positionV relativeFrom="paragraph">
+                  <wp:posOffset>23723</wp:posOffset>
+                </wp:positionV>
+                <wp:extent cx="2414905" cy="948905"/>
+                <wp:effectExtent l="0" t="0" r="23495" b="22860"/>
+                <wp:wrapNone/>
+                <wp:docPr id="38" name="Proceso alternativo 38"/>
+                <wp:cNvGraphicFramePr/>
+                <a:graphic xmlns:a="http://schemas.openxmlformats.org/drawingml/2006/main">
+                  <a:graphicData uri="http://schemas.microsoft.com/office/word/2010/wordprocessingShape">
+                    <wps:wsp>
+                      <wps:cNvSpPr/>
+                      <wps:spPr>
+                        <a:xfrm>
+                          <a:off x="0" y="0"/>
+                          <a:ext cx="2414905" cy="948905"/>
+                        </a:xfrm>
+                        <a:prstGeom prst="flowChartAlternateProcess">
+                          <a:avLst/>
+                        </a:prstGeom>
+                        <a:solidFill>
+                          <a:schemeClr val="accent2"/>
+                        </a:solidFill>
+                      </wps:spPr>
+                      <wps:style>
+                        <a:lnRef idx="2">
+                          <a:schemeClr val="accent1">
+                            <a:shade val="50000"/>
+                          </a:schemeClr>
+                        </a:lnRef>
+                        <a:fillRef idx="1">
+                          <a:schemeClr val="accent1"/>
+                        </a:fillRef>
+                        <a:effectRef idx="0">
+                          <a:schemeClr val="accent1"/>
+                        </a:effectRef>
+                        <a:fontRef idx="minor">
+                          <a:schemeClr val="lt1"/>
+                        </a:fontRef>
+                      </wps:style>
+                      <wps:txbx>
+                        <w:txbxContent>
+                          <w:p>
+                            <w:pPr>
+                              <w:jc w:val="center"/>
+                            </w:pPr>
+                            <w:r>
+                              <w:t>PGC=Plan de gestión de la configuración</w:t>
+                            </w:r>
+                          </w:p>
+                          <w:p>
+                            <w:pPr>
+                              <w:jc w:val="center"/>
+                            </w:pPr>
+                            <w:r>
+                              <w:t>PGCA=Plan de gestión de la configuración de cambios</w:t>
+                            </w:r>
+                          </w:p>
+                        </w:txbxContent>
+                      </wps:txbx>
+                      <wps:bodyPr rot="0" spcFirstLastPara="0" vertOverflow="overflow" horzOverflow="overflow" vert="horz" wrap="square" lIns="91440" tIns="45720" rIns="91440" bIns="45720" numCol="1" spcCol="0" rtlCol="0" fromWordArt="0" anchor="ctr" anchorCtr="0" forceAA="0" compatLnSpc="1">
+                        <a:prstTxWarp prst="textNoShape">
+                          <a:avLst/>
+                        </a:prstTxWarp>
+                        <a:noAutofit/>
+                      </wps:bodyPr>
+                    </wps:wsp>
+                  </a:graphicData>
+                </a:graphic>
+                <wp14:sizeRelH relativeFrom="margin">
+                  <wp14:pctWidth>0</wp14:pctWidth>
+                </wp14:sizeRelH>
+                <wp14:sizeRelV relativeFrom="margin">
+                  <wp14:pctHeight>0</wp14:pctHeight>
+                </wp14:sizeRelV>
+              </wp:anchor>
+            </w:drawing>
+          </mc:Choice>
+          <mc:Fallback>
+            <w:pict>
+              <v:shape w14:anchorId="426190A6" id="Proceso alternativo 38" o:spid="_x0000_s1047" type="#_x0000_t176" style="position:absolute;left:0;text-align:left;margin-left:309.05pt;margin-top:1.85pt;width:190.15pt;height:74.7pt;z-index:251689984;visibility:visible;mso-wrap-style:square;mso-width-percent:0;mso-height-percent:0;mso-wrap-distance-left:9pt;mso-wrap-distance-top:0;mso-wrap-distance-right:9pt;mso-wrap-distance-bottom:0;mso-position-horizontal:absolute;mso-position-horizontal-relative:margin;mso-position-vertical:absolute;mso-position-vertical-relative:text;mso-width-percent:0;mso-height-percent:0;mso-width-relative:margin;mso-height-relative:margin;v-text-anchor:middle" o:gfxdata="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" fillcolor="#ed7d31 [3205]" strokecolor="#1f4d78 [1604]" strokeweight="1pt">
+                <v:textbox>
+                  <w:txbxContent>
+                    <w:p>
+                      <w:pPr>
+                        <w:jc w:val="center"/>
+                      </w:pPr>
+                      <w:r>
+                        <w:t>PGC=Plan de gestión de la configuración</w:t>
+                      </w:r>
+                    </w:p>
+                    <w:p>
+                      <w:pPr>
+                        <w:jc w:val="center"/>
+                      </w:pPr>
+                      <w:r>
+                        <w:t>PGCA=Plan de gestión de la configuración de cambios</w:t>
+                      </w:r>
+                    </w:p>
+                  </w:txbxContent>
+                </v:textbox>
+                <w10:wrap anchorx="margin"/>
+              </v:shape>
+            </w:pict>
+          </mc:Fallback>
+        </mc:AlternateContent>
+      </w:r>
+    </w:p>
+    <w:p>
+      <w:pPr>
+        <w:jc w:val="center"/>
+        <w:rPr>
+          <w:rFonts w:ascii="Times New Roman" w:eastAsia="Times New Roman" w:hAnsi="Times New Roman" w:cs="Times New Roman"/>
+          <w:b/>
+          <w:sz w:val="28"/>
+          <w:szCs w:val="28"/>
+        </w:rPr>
+      </w:pPr>
+    </w:p>
+    <w:p>
+      <w:pPr>
+        <w:jc w:val="center"/>
+        <w:rPr>
+          <w:rFonts w:ascii="Times New Roman" w:eastAsia="Times New Roman" w:hAnsi="Times New Roman" w:cs="Times New Roman"/>
+          <w:b/>
+          <w:sz w:val="28"/>
+          <w:szCs w:val="28"/>
+        </w:rPr>
+      </w:pPr>
+    </w:p>
+    <w:p>
+      <w:pPr>
+        <w:jc w:val="center"/>
+        <w:rPr>
+          <w:rFonts w:ascii="Times New Roman" w:eastAsia="Times New Roman" w:hAnsi="Times New Roman" w:cs="Times New Roman"/>
+          <w:b/>
+          <w:sz w:val="28"/>
+          <w:szCs w:val="28"/>
+        </w:rPr>
+      </w:pPr>
+    </w:p>
+    <w:p>
+      <w:pPr>
+        <w:jc w:val="center"/>
+        <w:rPr>
+          <w:rFonts w:ascii="Times New Roman" w:eastAsia="Times New Roman" w:hAnsi="Times New Roman" w:cs="Times New Roman"/>
+          <w:b/>
+          <w:sz w:val="28"/>
+          <w:szCs w:val="28"/>
+        </w:rPr>
+      </w:pPr>
+    </w:p>
+    <w:p>
+      <w:pPr>
+        <w:jc w:val="center"/>
+        <w:rPr>
+          <w:rFonts w:ascii="Times New Roman" w:eastAsia="Times New Roman" w:hAnsi="Times New Roman" w:cs="Times New Roman"/>
+          <w:b/>
+          <w:sz w:val="28"/>
+          <w:szCs w:val="28"/>
+        </w:rPr>
+      </w:pPr>
+    </w:p>
+    <w:p>
+      <w:pPr>
+        <w:jc w:val="center"/>
+        <w:rPr>
+          <w:rFonts w:ascii="Times New Roman" w:eastAsia="Times New Roman" w:hAnsi="Times New Roman" w:cs="Times New Roman"/>
+          <w:b/>
+          <w:sz w:val="28"/>
+          <w:szCs w:val="28"/>
+        </w:rPr>
+      </w:pPr>
+    </w:p>
+    <w:p>
+      <w:pPr>
+        <w:jc w:val="center"/>
+        <w:rPr>
+          <w:rFonts w:ascii="Times New Roman" w:eastAsia="Times New Roman" w:hAnsi="Times New Roman" w:cs="Times New Roman"/>
+          <w:b/>
+          <w:sz w:val="28"/>
+          <w:szCs w:val="28"/>
+        </w:rPr>
+      </w:pPr>
+    </w:p>
+    <w:p>
+      <w:pPr>
+        <w:jc w:val="center"/>
+        <w:rPr>
+          <w:rFonts w:ascii="Times New Roman" w:eastAsia="Times New Roman" w:hAnsi="Times New Roman" w:cs="Times New Roman"/>
+          <w:b/>
+          <w:sz w:val="28"/>
+          <w:szCs w:val="28"/>
+        </w:rPr>
+      </w:pPr>
+    </w:p>
+    <w:p>
+      <w:pPr>
+        <w:pStyle w:val="Prrafodelista"/>
+        <w:numPr>
+          <w:ilvl w:val="0"/>
+          <w:numId w:val="6"/>
+        </w:numPr>
+        <w:jc w:val="center"/>
+        <w:rPr>
+          <w:rFonts w:ascii="Times New Roman" w:eastAsia="Times New Roman" w:hAnsi="Times New Roman" w:cs="Times New Roman"/>
+          <w:b/>
           <w:sz w:val="36"/>
           <w:szCs w:val="36"/>
         </w:rPr>
@@ -304,7 +3648,7 @@
           <w:sz w:val="36"/>
           <w:szCs w:val="36"/>
         </w:rPr>
-        <w:t>AINN</w:t>
+        <w:t xml:space="preserve">ESTRUCTURA </w:t>
       </w:r>
       <w:r>
         <w:rPr>
@@ -313,21 +3657,19 @@
           <w:sz w:val="36"/>
           <w:szCs w:val="36"/>
         </w:rPr>
-        <w:t>E</w:t>
-      </w:r>
-      <w:r>
-        <w:rPr>
-          <w:rFonts w:ascii="Times New Roman" w:eastAsia="Times New Roman" w:hAnsi="Times New Roman" w:cs="Times New Roman"/>
-          <w:b/>
-          <w:sz w:val="36"/>
-          <w:szCs w:val="36"/>
-        </w:rPr>
-        <w:t xml:space="preserve"> - LIBRERÍAS CONTROLADAS</w:t>
+        <w:t>DE LIBRERÍAS ESPECÍFICA</w:t>
       </w:r>
     </w:p>
     <w:p>
       <w:pPr>
         <w:jc w:val="center"/>
+        <w:rPr>
+          <w:rFonts w:ascii="Times New Roman" w:eastAsia="Times New Roman" w:hAnsi="Times New Roman" w:cs="Times New Roman"/>
+        </w:rPr>
+      </w:pPr>
+    </w:p>
+    <w:p>
+      <w:pPr>
         <w:rPr>
           <w:rFonts w:ascii="Times New Roman" w:eastAsia="Times New Roman" w:hAnsi="Times New Roman" w:cs="Times New Roman"/>
           <w:b/>
@@ -335,569 +3677,552 @@
           <w:szCs w:val="28"/>
         </w:rPr>
       </w:pPr>
-    </w:p>
-    <w:p>
-      <w:pPr>
-        <w:jc w:val="center"/>
-        <w:rPr>
-          <w:rFonts w:ascii="Times New Roman" w:eastAsia="Times New Roman" w:hAnsi="Times New Roman" w:cs="Times New Roman"/>
-        </w:rPr>
-      </w:pPr>
-    </w:p>
-    <w:p>
-      <w:pPr>
+      <w:r>
         <w:rPr>
           <w:rFonts w:ascii="Times New Roman" w:eastAsia="Times New Roman" w:hAnsi="Times New Roman" w:cs="Times New Roman"/>
           <w:b/>
           <w:sz w:val="28"/>
           <w:szCs w:val="28"/>
         </w:rPr>
-      </w:pPr>
-      <w:r>
+        <w:t>LIBRERÍA PRINCIPAL:</w:t>
+      </w:r>
+    </w:p>
+    <w:p>
+      <w:pPr>
+        <w:jc w:val="both"/>
+        <w:rPr>
+          <w:rFonts w:ascii="Times New Roman" w:eastAsia="Times New Roman" w:hAnsi="Times New Roman" w:cs="Times New Roman"/>
+          <w:b/>
+          <w:sz w:val="24"/>
+          <w:szCs w:val="24"/>
+        </w:rPr>
+      </w:pPr>
+      <w:r>
+        <w:rPr>
+          <w:rFonts w:ascii="Times New Roman" w:eastAsia="Times New Roman" w:hAnsi="Times New Roman" w:cs="Times New Roman"/>
+          <w:b/>
+          <w:sz w:val="24"/>
+          <w:szCs w:val="24"/>
+        </w:rPr>
+        <w:t>WEB</w:t>
+      </w:r>
+      <w:r>
+        <w:rPr>
+          <w:rFonts w:ascii="Times New Roman" w:eastAsia="Times New Roman" w:hAnsi="Times New Roman" w:cs="Times New Roman"/>
+          <w:b/>
+          <w:sz w:val="24"/>
+          <w:szCs w:val="24"/>
+        </w:rPr>
+        <w:t>:</w:t>
+      </w:r>
+    </w:p>
+    <w:p>
+      <w:pPr>
+        <w:jc w:val="both"/>
+        <w:rPr>
+          <w:rFonts w:ascii="Times New Roman" w:eastAsia="Times New Roman" w:hAnsi="Times New Roman" w:cs="Times New Roman"/>
+          <w:sz w:val="24"/>
+          <w:szCs w:val="24"/>
+        </w:rPr>
+      </w:pPr>
+      <w:r>
+        <w:rPr>
+          <w:rFonts w:ascii="Times New Roman" w:eastAsia="Times New Roman" w:hAnsi="Times New Roman" w:cs="Times New Roman"/>
+          <w:sz w:val="24"/>
+          <w:szCs w:val="24"/>
+        </w:rPr>
+        <w:t>S</w:t>
+      </w:r>
+      <w:r>
+        <w:rPr>
+          <w:rFonts w:ascii="Times New Roman" w:eastAsia="Times New Roman" w:hAnsi="Times New Roman" w:cs="Times New Roman"/>
+          <w:sz w:val="24"/>
+          <w:szCs w:val="24"/>
+        </w:rPr>
+        <w:t>e</w:t>
+      </w:r>
+      <w:r>
+        <w:rPr>
+          <w:rFonts w:ascii="Times New Roman" w:eastAsia="Times New Roman" w:hAnsi="Times New Roman" w:cs="Times New Roman"/>
+          <w:sz w:val="24"/>
+          <w:szCs w:val="24"/>
+        </w:rPr>
+        <w:t>rá desarrollado en lenguaje Python</w:t>
+      </w:r>
+      <w:r>
+        <w:rPr>
+          <w:rFonts w:ascii="Times New Roman" w:eastAsia="Times New Roman" w:hAnsi="Times New Roman" w:cs="Times New Roman"/>
+          <w:sz w:val="24"/>
+          <w:szCs w:val="24"/>
+        </w:rPr>
+        <w:t xml:space="preserve">, utilizando el </w:t>
+      </w:r>
+      <w:proofErr w:type="spellStart"/>
+      <w:r>
+        <w:rPr>
+          <w:rFonts w:ascii="Times New Roman" w:eastAsia="Times New Roman" w:hAnsi="Times New Roman" w:cs="Times New Roman"/>
+          <w:sz w:val="24"/>
+          <w:szCs w:val="24"/>
+        </w:rPr>
+        <w:t>framework</w:t>
+      </w:r>
+      <w:proofErr w:type="spellEnd"/>
+      <w:r>
+        <w:rPr>
+          <w:rFonts w:ascii="Times New Roman" w:eastAsia="Times New Roman" w:hAnsi="Times New Roman" w:cs="Times New Roman"/>
+          <w:sz w:val="24"/>
+          <w:szCs w:val="24"/>
+        </w:rPr>
+        <w:t xml:space="preserve"> </w:t>
+      </w:r>
+      <w:r>
+        <w:rPr>
+          <w:rFonts w:ascii="Times New Roman" w:eastAsia="Times New Roman" w:hAnsi="Times New Roman" w:cs="Times New Roman"/>
+          <w:sz w:val="24"/>
+          <w:szCs w:val="24"/>
+        </w:rPr>
+        <w:t>Django</w:t>
+      </w:r>
+      <w:r>
+        <w:rPr>
+          <w:rFonts w:ascii="Times New Roman" w:eastAsia="Times New Roman" w:hAnsi="Times New Roman" w:cs="Times New Roman"/>
+          <w:sz w:val="24"/>
+          <w:szCs w:val="24"/>
+        </w:rPr>
+        <w:t xml:space="preserve">, que nos servirá como marco base de trabajo para el desarrollo del proyecto. Unas de las principales características del </w:t>
+      </w:r>
+      <w:proofErr w:type="spellStart"/>
+      <w:r>
+        <w:rPr>
+          <w:rFonts w:ascii="Times New Roman" w:eastAsia="Times New Roman" w:hAnsi="Times New Roman" w:cs="Times New Roman"/>
+          <w:sz w:val="24"/>
+          <w:szCs w:val="24"/>
+        </w:rPr>
+        <w:t>framework</w:t>
+      </w:r>
+      <w:proofErr w:type="spellEnd"/>
+      <w:r>
+        <w:rPr>
+          <w:rFonts w:ascii="Times New Roman" w:eastAsia="Times New Roman" w:hAnsi="Times New Roman" w:cs="Times New Roman"/>
+          <w:sz w:val="24"/>
+          <w:szCs w:val="24"/>
+        </w:rPr>
+        <w:t xml:space="preserve"> antes mencionado, es la facilidad para usar librerías, la facilidad de gestionar las versiones de cada librería, y hasta la facilidad de instalación de las mismas.</w:t>
+      </w:r>
+    </w:p>
+    <w:p>
+      <w:pPr>
+        <w:jc w:val="both"/>
+        <w:rPr>
+          <w:rFonts w:ascii="Times New Roman" w:eastAsia="Times New Roman" w:hAnsi="Times New Roman" w:cs="Times New Roman"/>
+          <w:sz w:val="24"/>
+          <w:szCs w:val="24"/>
+        </w:rPr>
+      </w:pPr>
+      <w:r>
+        <w:rPr>
+          <w:rFonts w:ascii="Times New Roman" w:eastAsia="Times New Roman" w:hAnsi="Times New Roman" w:cs="Times New Roman"/>
+          <w:sz w:val="24"/>
+          <w:szCs w:val="24"/>
+        </w:rPr>
+        <w:t xml:space="preserve">En </w:t>
+      </w:r>
+      <w:r>
+        <w:rPr>
+          <w:rFonts w:ascii="Times New Roman" w:eastAsia="Times New Roman" w:hAnsi="Times New Roman" w:cs="Times New Roman"/>
+          <w:sz w:val="24"/>
+          <w:szCs w:val="24"/>
+        </w:rPr>
+        <w:t>Django</w:t>
+      </w:r>
+      <w:r>
+        <w:rPr>
+          <w:rFonts w:ascii="Times New Roman" w:eastAsia="Times New Roman" w:hAnsi="Times New Roman" w:cs="Times New Roman"/>
+          <w:sz w:val="24"/>
+          <w:szCs w:val="24"/>
+        </w:rPr>
+        <w:t xml:space="preserve">,  las librerías se suelen </w:t>
+      </w:r>
+      <w:r>
+        <w:rPr>
+          <w:rFonts w:ascii="Times New Roman" w:eastAsia="Times New Roman" w:hAnsi="Times New Roman" w:cs="Times New Roman"/>
+          <w:sz w:val="24"/>
+          <w:szCs w:val="24"/>
+        </w:rPr>
+        <w:t>subir a un repositorio centralizado que se gestionan con PIP</w:t>
+      </w:r>
+      <w:r>
+        <w:rPr>
+          <w:rFonts w:ascii="Times New Roman" w:eastAsia="Times New Roman" w:hAnsi="Times New Roman" w:cs="Times New Roman"/>
+          <w:sz w:val="24"/>
+          <w:szCs w:val="24"/>
+        </w:rPr>
+        <w:t xml:space="preserve">, el foro y comunidad de desarrolladores de </w:t>
+      </w:r>
+      <w:r>
+        <w:rPr>
+          <w:rFonts w:ascii="Times New Roman" w:eastAsia="Times New Roman" w:hAnsi="Times New Roman" w:cs="Times New Roman"/>
+          <w:sz w:val="24"/>
+          <w:szCs w:val="24"/>
+        </w:rPr>
+        <w:t>Python</w:t>
+      </w:r>
+      <w:r>
+        <w:rPr>
+          <w:rFonts w:ascii="Times New Roman" w:eastAsia="Times New Roman" w:hAnsi="Times New Roman" w:cs="Times New Roman"/>
+          <w:sz w:val="24"/>
+          <w:szCs w:val="24"/>
+        </w:rPr>
+        <w:t>, se encarga del mantenimiento, gestión y control de las mismas.</w:t>
+      </w:r>
+    </w:p>
+    <w:p>
+      <w:pPr>
+        <w:jc w:val="both"/>
+        <w:rPr>
+          <w:rFonts w:ascii="Times New Roman" w:eastAsia="Times New Roman" w:hAnsi="Times New Roman" w:cs="Times New Roman"/>
+          <w:sz w:val="24"/>
+          <w:szCs w:val="24"/>
+        </w:rPr>
+      </w:pPr>
+      <w:r>
+        <w:rPr>
+          <w:rFonts w:ascii="Times New Roman" w:eastAsia="Times New Roman" w:hAnsi="Times New Roman" w:cs="Times New Roman"/>
+          <w:sz w:val="24"/>
+          <w:szCs w:val="24"/>
+        </w:rPr>
+        <w:lastRenderedPageBreak/>
+        <w:t xml:space="preserve">En la estructura del proyecto que nos provee el </w:t>
+      </w:r>
+      <w:proofErr w:type="spellStart"/>
+      <w:r>
+        <w:rPr>
+          <w:rFonts w:ascii="Times New Roman" w:eastAsia="Times New Roman" w:hAnsi="Times New Roman" w:cs="Times New Roman"/>
+          <w:sz w:val="24"/>
+          <w:szCs w:val="24"/>
+        </w:rPr>
+        <w:t>framework</w:t>
+      </w:r>
+      <w:proofErr w:type="spellEnd"/>
+      <w:r>
+        <w:rPr>
+          <w:rFonts w:ascii="Times New Roman" w:eastAsia="Times New Roman" w:hAnsi="Times New Roman" w:cs="Times New Roman"/>
+          <w:sz w:val="24"/>
+          <w:szCs w:val="24"/>
+        </w:rPr>
+        <w:t>, se encuentra un archivo llamado “</w:t>
+      </w:r>
+      <w:r>
+        <w:rPr>
+          <w:rFonts w:ascii="Times New Roman" w:eastAsia="Times New Roman" w:hAnsi="Times New Roman" w:cs="Times New Roman"/>
+          <w:sz w:val="24"/>
+          <w:szCs w:val="24"/>
+        </w:rPr>
+        <w:t>requirements.txt</w:t>
+      </w:r>
+      <w:r>
+        <w:rPr>
+          <w:rFonts w:ascii="Times New Roman" w:eastAsia="Times New Roman" w:hAnsi="Times New Roman" w:cs="Times New Roman"/>
+          <w:sz w:val="24"/>
+          <w:szCs w:val="24"/>
+        </w:rPr>
+        <w:t xml:space="preserve">”, en </w:t>
+      </w:r>
+      <w:r>
+        <w:rPr>
+          <w:rFonts w:ascii="Times New Roman" w:eastAsia="Times New Roman" w:hAnsi="Times New Roman" w:cs="Times New Roman"/>
+          <w:sz w:val="24"/>
+          <w:szCs w:val="24"/>
+        </w:rPr>
+        <w:t>el cual se procede a instalar los paquetes</w:t>
+      </w:r>
+      <w:r>
+        <w:rPr>
+          <w:rFonts w:ascii="Times New Roman" w:eastAsia="Times New Roman" w:hAnsi="Times New Roman" w:cs="Times New Roman"/>
+          <w:sz w:val="24"/>
+          <w:szCs w:val="24"/>
+        </w:rPr>
+        <w:t xml:space="preserve"> que usaremos en nuestro proyecto.</w:t>
+      </w:r>
+    </w:p>
+    <w:p>
+      <w:pPr>
+        <w:jc w:val="both"/>
+        <w:rPr>
+          <w:rFonts w:ascii="Times New Roman" w:eastAsia="Times New Roman" w:hAnsi="Times New Roman" w:cs="Times New Roman"/>
+          <w:sz w:val="24"/>
+          <w:szCs w:val="24"/>
+        </w:rPr>
+      </w:pPr>
+    </w:p>
+    <w:p>
+      <w:pPr>
+        <w:jc w:val="both"/>
+        <w:rPr>
+          <w:rFonts w:ascii="Times New Roman" w:eastAsia="Times New Roman" w:hAnsi="Times New Roman" w:cs="Times New Roman"/>
+          <w:b/>
+          <w:sz w:val="24"/>
+          <w:szCs w:val="24"/>
+        </w:rPr>
+      </w:pPr>
+      <w:r>
+        <w:rPr>
+          <w:rFonts w:ascii="Times New Roman" w:eastAsia="Times New Roman" w:hAnsi="Times New Roman" w:cs="Times New Roman"/>
+          <w:b/>
+          <w:sz w:val="24"/>
+          <w:szCs w:val="24"/>
+        </w:rPr>
+        <w:t>MÓVIL iOS:</w:t>
+      </w:r>
+    </w:p>
+    <w:p>
+      <w:pPr>
+        <w:jc w:val="both"/>
+        <w:rPr>
+          <w:rFonts w:ascii="Times New Roman" w:eastAsia="Times New Roman" w:hAnsi="Times New Roman" w:cs="Times New Roman"/>
+          <w:sz w:val="24"/>
+          <w:szCs w:val="24"/>
+        </w:rPr>
+      </w:pPr>
+      <w:r>
+        <w:rPr>
+          <w:rFonts w:ascii="Times New Roman" w:eastAsia="Times New Roman" w:hAnsi="Times New Roman" w:cs="Times New Roman"/>
+          <w:sz w:val="24"/>
+          <w:szCs w:val="24"/>
+        </w:rPr>
+        <w:t xml:space="preserve">Será desarrollado en lenguaje Swift3, utilizando la arquitectura MVC que </w:t>
+      </w:r>
+      <w:proofErr w:type="spellStart"/>
+      <w:r>
+        <w:rPr>
+          <w:rFonts w:ascii="Times New Roman" w:eastAsia="Times New Roman" w:hAnsi="Times New Roman" w:cs="Times New Roman"/>
+          <w:sz w:val="24"/>
+          <w:szCs w:val="24"/>
+        </w:rPr>
+        <w:t>XCode</w:t>
+      </w:r>
+      <w:proofErr w:type="spellEnd"/>
+      <w:r>
+        <w:rPr>
+          <w:rFonts w:ascii="Times New Roman" w:eastAsia="Times New Roman" w:hAnsi="Times New Roman" w:cs="Times New Roman"/>
+          <w:sz w:val="24"/>
+          <w:szCs w:val="24"/>
+        </w:rPr>
+        <w:t xml:space="preserve"> genera.</w:t>
+      </w:r>
+    </w:p>
+    <w:p>
+      <w:pPr>
+        <w:jc w:val="both"/>
+        <w:rPr>
+          <w:rFonts w:ascii="Times New Roman" w:eastAsia="Times New Roman" w:hAnsi="Times New Roman" w:cs="Times New Roman"/>
+          <w:sz w:val="24"/>
+          <w:szCs w:val="24"/>
+        </w:rPr>
+      </w:pPr>
+    </w:p>
+    <w:p>
+      <w:pPr>
+        <w:jc w:val="both"/>
+        <w:rPr>
+          <w:rFonts w:ascii="Times New Roman" w:eastAsia="Times New Roman" w:hAnsi="Times New Roman" w:cs="Times New Roman"/>
+          <w:sz w:val="24"/>
+          <w:szCs w:val="24"/>
+        </w:rPr>
+      </w:pPr>
+      <w:r>
+        <w:rPr>
+          <w:rFonts w:ascii="Times New Roman" w:eastAsia="Times New Roman" w:hAnsi="Times New Roman" w:cs="Times New Roman"/>
+          <w:sz w:val="24"/>
+          <w:szCs w:val="24"/>
+        </w:rPr>
+        <w:t xml:space="preserve">En iOS,  las librerías se suelen subir a un repositorio centralizado que se gestionan con </w:t>
+      </w:r>
+      <w:r>
+        <w:rPr>
+          <w:rFonts w:ascii="Times New Roman" w:eastAsia="Times New Roman" w:hAnsi="Times New Roman" w:cs="Times New Roman"/>
+          <w:sz w:val="24"/>
+          <w:szCs w:val="24"/>
+        </w:rPr>
+        <w:t>POD</w:t>
+      </w:r>
+      <w:r>
+        <w:rPr>
+          <w:rFonts w:ascii="Times New Roman" w:eastAsia="Times New Roman" w:hAnsi="Times New Roman" w:cs="Times New Roman"/>
+          <w:sz w:val="24"/>
+          <w:szCs w:val="24"/>
+        </w:rPr>
+        <w:t xml:space="preserve">, el foro y comunidad de desarrolladores de </w:t>
+      </w:r>
+      <w:r>
+        <w:rPr>
+          <w:rFonts w:ascii="Times New Roman" w:eastAsia="Times New Roman" w:hAnsi="Times New Roman" w:cs="Times New Roman"/>
+          <w:sz w:val="24"/>
+          <w:szCs w:val="24"/>
+        </w:rPr>
+        <w:t>Swift3</w:t>
+      </w:r>
+      <w:r>
+        <w:rPr>
+          <w:rFonts w:ascii="Times New Roman" w:eastAsia="Times New Roman" w:hAnsi="Times New Roman" w:cs="Times New Roman"/>
+          <w:sz w:val="24"/>
+          <w:szCs w:val="24"/>
+        </w:rPr>
+        <w:t>, se encarga del mantenimiento, gestión y control de las mismas.</w:t>
+      </w:r>
+    </w:p>
+    <w:p>
+      <w:pPr>
+        <w:jc w:val="both"/>
+        <w:rPr>
+          <w:rFonts w:ascii="Times New Roman" w:eastAsia="Times New Roman" w:hAnsi="Times New Roman" w:cs="Times New Roman"/>
+          <w:sz w:val="24"/>
+          <w:szCs w:val="24"/>
+        </w:rPr>
+      </w:pPr>
+      <w:r>
+        <w:rPr>
+          <w:rFonts w:ascii="Times New Roman" w:eastAsia="Times New Roman" w:hAnsi="Times New Roman" w:cs="Times New Roman"/>
+          <w:sz w:val="24"/>
+          <w:szCs w:val="24"/>
+        </w:rPr>
+        <w:t xml:space="preserve">En la estructura del proyecto que nos provee el </w:t>
+      </w:r>
+      <w:proofErr w:type="spellStart"/>
+      <w:r>
+        <w:rPr>
+          <w:rFonts w:ascii="Times New Roman" w:eastAsia="Times New Roman" w:hAnsi="Times New Roman" w:cs="Times New Roman"/>
+          <w:sz w:val="24"/>
+          <w:szCs w:val="24"/>
+        </w:rPr>
+        <w:t>framework</w:t>
+      </w:r>
+      <w:proofErr w:type="spellEnd"/>
+      <w:r>
+        <w:rPr>
+          <w:rFonts w:ascii="Times New Roman" w:eastAsia="Times New Roman" w:hAnsi="Times New Roman" w:cs="Times New Roman"/>
+          <w:sz w:val="24"/>
+          <w:szCs w:val="24"/>
+        </w:rPr>
+        <w:t xml:space="preserve">, se encuentra un archivo llamado </w:t>
+      </w:r>
+      <w:proofErr w:type="spellStart"/>
+      <w:r>
+        <w:rPr>
+          <w:rFonts w:ascii="Times New Roman" w:eastAsia="Times New Roman" w:hAnsi="Times New Roman" w:cs="Times New Roman"/>
+          <w:sz w:val="24"/>
+          <w:szCs w:val="24"/>
+        </w:rPr>
+        <w:t>Podfile</w:t>
+      </w:r>
+      <w:proofErr w:type="spellEnd"/>
+      <w:r>
+        <w:rPr>
+          <w:rFonts w:ascii="Times New Roman" w:eastAsia="Times New Roman" w:hAnsi="Times New Roman" w:cs="Times New Roman"/>
+          <w:sz w:val="24"/>
+          <w:szCs w:val="24"/>
+        </w:rPr>
+        <w:t xml:space="preserve"> en el cual se procede a instalar los paquetes que usaremos en nuestro proyecto.</w:t>
+      </w:r>
+      <w:r>
+        <w:rPr>
+          <w:rFonts w:ascii="Times New Roman" w:eastAsia="Times New Roman" w:hAnsi="Times New Roman" w:cs="Times New Roman"/>
+          <w:sz w:val="24"/>
+          <w:szCs w:val="24"/>
+        </w:rPr>
+        <w:t xml:space="preserve"> </w:t>
+      </w:r>
+    </w:p>
+    <w:p>
+      <w:pPr>
+        <w:rPr>
+          <w:rFonts w:ascii="Times New Roman" w:eastAsia="Times New Roman" w:hAnsi="Times New Roman" w:cs="Times New Roman"/>
+          <w:sz w:val="24"/>
+          <w:szCs w:val="24"/>
+        </w:rPr>
+      </w:pPr>
+    </w:p>
+    <w:p>
+      <w:pPr>
+        <w:rPr>
+          <w:rFonts w:ascii="Times New Roman" w:eastAsia="Times New Roman" w:hAnsi="Times New Roman" w:cs="Times New Roman"/>
+          <w:sz w:val="24"/>
+          <w:szCs w:val="24"/>
+        </w:rPr>
+      </w:pPr>
+    </w:p>
+    <w:p>
+      <w:pPr>
         <w:rPr>
           <w:rFonts w:ascii="Times New Roman" w:eastAsia="Times New Roman" w:hAnsi="Times New Roman" w:cs="Times New Roman"/>
           <w:b/>
           <w:sz w:val="28"/>
           <w:szCs w:val="28"/>
         </w:rPr>
-        <w:t>LIBRERÍA PRINCIPAL:</w:t>
-      </w:r>
-    </w:p>
-    <w:p>
-      <w:pPr>
-        <w:jc w:val="both"/>
-        <w:rPr>
-          <w:rFonts w:ascii="Times New Roman" w:eastAsia="Times New Roman" w:hAnsi="Times New Roman" w:cs="Times New Roman"/>
-          <w:b/>
-          <w:sz w:val="24"/>
-          <w:szCs w:val="24"/>
-        </w:rPr>
-      </w:pPr>
-      <w:r>
-        <w:rPr>
-          <w:rFonts w:ascii="Times New Roman" w:eastAsia="Times New Roman" w:hAnsi="Times New Roman" w:cs="Times New Roman"/>
-          <w:b/>
-          <w:sz w:val="24"/>
-          <w:szCs w:val="24"/>
-        </w:rPr>
-        <w:t>WEB</w:t>
-      </w:r>
-      <w:r>
-        <w:rPr>
-          <w:rFonts w:ascii="Times New Roman" w:eastAsia="Times New Roman" w:hAnsi="Times New Roman" w:cs="Times New Roman"/>
-          <w:b/>
-          <w:sz w:val="24"/>
-          <w:szCs w:val="24"/>
-        </w:rPr>
-        <w:t>:</w:t>
-      </w:r>
-    </w:p>
-    <w:p>
-      <w:pPr>
-        <w:jc w:val="both"/>
-        <w:rPr>
-          <w:rFonts w:ascii="Times New Roman" w:eastAsia="Times New Roman" w:hAnsi="Times New Roman" w:cs="Times New Roman"/>
-          <w:sz w:val="24"/>
-          <w:szCs w:val="24"/>
-        </w:rPr>
-      </w:pPr>
-      <w:r>
-        <w:rPr>
-          <w:rFonts w:ascii="Times New Roman" w:eastAsia="Times New Roman" w:hAnsi="Times New Roman" w:cs="Times New Roman"/>
-          <w:sz w:val="24"/>
-          <w:szCs w:val="24"/>
-        </w:rPr>
-        <w:t>S</w:t>
-      </w:r>
-      <w:r>
-        <w:rPr>
-          <w:rFonts w:ascii="Times New Roman" w:eastAsia="Times New Roman" w:hAnsi="Times New Roman" w:cs="Times New Roman"/>
-          <w:sz w:val="24"/>
-          <w:szCs w:val="24"/>
-        </w:rPr>
-        <w:t>e</w:t>
-      </w:r>
-      <w:r>
-        <w:rPr>
-          <w:rFonts w:ascii="Times New Roman" w:eastAsia="Times New Roman" w:hAnsi="Times New Roman" w:cs="Times New Roman"/>
-          <w:sz w:val="24"/>
-          <w:szCs w:val="24"/>
-        </w:rPr>
-        <w:t>rá desarrollado en lenguaje Python</w:t>
-      </w:r>
-      <w:r>
-        <w:rPr>
-          <w:rFonts w:ascii="Times New Roman" w:eastAsia="Times New Roman" w:hAnsi="Times New Roman" w:cs="Times New Roman"/>
-          <w:sz w:val="24"/>
-          <w:szCs w:val="24"/>
-        </w:rPr>
-        <w:t xml:space="preserve">, utilizando el </w:t>
-      </w:r>
-      <w:proofErr w:type="spellStart"/>
-      <w:r>
-        <w:rPr>
-          <w:rFonts w:ascii="Times New Roman" w:eastAsia="Times New Roman" w:hAnsi="Times New Roman" w:cs="Times New Roman"/>
-          <w:sz w:val="24"/>
-          <w:szCs w:val="24"/>
-        </w:rPr>
-        <w:t>framework</w:t>
-      </w:r>
-      <w:proofErr w:type="spellEnd"/>
-      <w:r>
-        <w:rPr>
-          <w:rFonts w:ascii="Times New Roman" w:eastAsia="Times New Roman" w:hAnsi="Times New Roman" w:cs="Times New Roman"/>
-          <w:sz w:val="24"/>
-          <w:szCs w:val="24"/>
-        </w:rPr>
-        <w:t xml:space="preserve"> </w:t>
-      </w:r>
-      <w:r>
-        <w:rPr>
-          <w:rFonts w:ascii="Times New Roman" w:eastAsia="Times New Roman" w:hAnsi="Times New Roman" w:cs="Times New Roman"/>
-          <w:sz w:val="24"/>
-          <w:szCs w:val="24"/>
-        </w:rPr>
-        <w:t>Django</w:t>
-      </w:r>
-      <w:r>
-        <w:rPr>
-          <w:rFonts w:ascii="Times New Roman" w:eastAsia="Times New Roman" w:hAnsi="Times New Roman" w:cs="Times New Roman"/>
-          <w:sz w:val="24"/>
-          <w:szCs w:val="24"/>
-        </w:rPr>
-        <w:t xml:space="preserve">, que nos servirá como marco base de trabajo para el desarrollo del proyecto. Unas de las principales características del </w:t>
-      </w:r>
-      <w:proofErr w:type="spellStart"/>
-      <w:r>
-        <w:rPr>
-          <w:rFonts w:ascii="Times New Roman" w:eastAsia="Times New Roman" w:hAnsi="Times New Roman" w:cs="Times New Roman"/>
-          <w:sz w:val="24"/>
-          <w:szCs w:val="24"/>
-        </w:rPr>
-        <w:t>framework</w:t>
-      </w:r>
-      <w:proofErr w:type="spellEnd"/>
-      <w:r>
-        <w:rPr>
-          <w:rFonts w:ascii="Times New Roman" w:eastAsia="Times New Roman" w:hAnsi="Times New Roman" w:cs="Times New Roman"/>
-          <w:sz w:val="24"/>
-          <w:szCs w:val="24"/>
-        </w:rPr>
-        <w:t xml:space="preserve"> antes mencionado, es la facilidad para usar librerías, la facilidad de gestionar las versiones de cada librería, y hasta la facilidad de instalación de las mismas.</w:t>
-      </w:r>
-    </w:p>
-    <w:p>
-      <w:pPr>
-        <w:jc w:val="both"/>
-        <w:rPr>
-          <w:rFonts w:ascii="Times New Roman" w:eastAsia="Times New Roman" w:hAnsi="Times New Roman" w:cs="Times New Roman"/>
-          <w:sz w:val="24"/>
-          <w:szCs w:val="24"/>
-        </w:rPr>
-      </w:pPr>
-      <w:r>
-        <w:rPr>
-          <w:rFonts w:ascii="Times New Roman" w:eastAsia="Times New Roman" w:hAnsi="Times New Roman" w:cs="Times New Roman"/>
-          <w:sz w:val="24"/>
-          <w:szCs w:val="24"/>
-        </w:rPr>
-        <w:t xml:space="preserve">En </w:t>
-      </w:r>
-      <w:r>
-        <w:rPr>
-          <w:rFonts w:ascii="Times New Roman" w:eastAsia="Times New Roman" w:hAnsi="Times New Roman" w:cs="Times New Roman"/>
-          <w:sz w:val="24"/>
-          <w:szCs w:val="24"/>
-        </w:rPr>
-        <w:t>Django</w:t>
-      </w:r>
-      <w:r>
-        <w:rPr>
-          <w:rFonts w:ascii="Times New Roman" w:eastAsia="Times New Roman" w:hAnsi="Times New Roman" w:cs="Times New Roman"/>
-          <w:sz w:val="24"/>
-          <w:szCs w:val="24"/>
-        </w:rPr>
-        <w:t xml:space="preserve">,  las librerías se suelen </w:t>
-      </w:r>
-      <w:r>
-        <w:rPr>
-          <w:rFonts w:ascii="Times New Roman" w:eastAsia="Times New Roman" w:hAnsi="Times New Roman" w:cs="Times New Roman"/>
-          <w:sz w:val="24"/>
-          <w:szCs w:val="24"/>
-        </w:rPr>
-        <w:t>subir a un repositorio centralizado que se gestionan con PIP</w:t>
-      </w:r>
-      <w:r>
-        <w:rPr>
-          <w:rFonts w:ascii="Times New Roman" w:eastAsia="Times New Roman" w:hAnsi="Times New Roman" w:cs="Times New Roman"/>
-          <w:sz w:val="24"/>
-          <w:szCs w:val="24"/>
-        </w:rPr>
-        <w:t xml:space="preserve">, el foro y comunidad de desarrolladores de </w:t>
-      </w:r>
-      <w:r>
-        <w:rPr>
-          <w:rFonts w:ascii="Times New Roman" w:eastAsia="Times New Roman" w:hAnsi="Times New Roman" w:cs="Times New Roman"/>
-          <w:sz w:val="24"/>
-          <w:szCs w:val="24"/>
-        </w:rPr>
-        <w:t>Python</w:t>
-      </w:r>
-      <w:r>
-        <w:rPr>
-          <w:rFonts w:ascii="Times New Roman" w:eastAsia="Times New Roman" w:hAnsi="Times New Roman" w:cs="Times New Roman"/>
-          <w:sz w:val="24"/>
-          <w:szCs w:val="24"/>
-        </w:rPr>
-        <w:t>, se encarga del mantenimiento, gestión y control de las mismas.</w:t>
-      </w:r>
-    </w:p>
-    <w:p>
-      <w:pPr>
-        <w:jc w:val="both"/>
-        <w:rPr>
-          <w:rFonts w:ascii="Times New Roman" w:eastAsia="Times New Roman" w:hAnsi="Times New Roman" w:cs="Times New Roman"/>
-          <w:sz w:val="24"/>
-          <w:szCs w:val="24"/>
-        </w:rPr>
-      </w:pPr>
-      <w:r>
-        <w:rPr>
-          <w:rFonts w:ascii="Times New Roman" w:eastAsia="Times New Roman" w:hAnsi="Times New Roman" w:cs="Times New Roman"/>
-          <w:sz w:val="24"/>
-          <w:szCs w:val="24"/>
-        </w:rPr>
-        <w:t xml:space="preserve">En la estructura del proyecto que nos provee el </w:t>
-      </w:r>
-      <w:proofErr w:type="spellStart"/>
-      <w:r>
-        <w:rPr>
-          <w:rFonts w:ascii="Times New Roman" w:eastAsia="Times New Roman" w:hAnsi="Times New Roman" w:cs="Times New Roman"/>
-          <w:sz w:val="24"/>
-          <w:szCs w:val="24"/>
-        </w:rPr>
-        <w:t>framework</w:t>
-      </w:r>
-      <w:proofErr w:type="spellEnd"/>
-      <w:r>
-        <w:rPr>
-          <w:rFonts w:ascii="Times New Roman" w:eastAsia="Times New Roman" w:hAnsi="Times New Roman" w:cs="Times New Roman"/>
-          <w:sz w:val="24"/>
-          <w:szCs w:val="24"/>
-        </w:rPr>
-        <w:t>, se encuentra un archivo llamado “</w:t>
-      </w:r>
-      <w:r>
-        <w:rPr>
-          <w:rFonts w:ascii="Times New Roman" w:eastAsia="Times New Roman" w:hAnsi="Times New Roman" w:cs="Times New Roman"/>
-          <w:sz w:val="24"/>
-          <w:szCs w:val="24"/>
-        </w:rPr>
-        <w:t>requirements.txt</w:t>
-      </w:r>
-      <w:r>
-        <w:rPr>
-          <w:rFonts w:ascii="Times New Roman" w:eastAsia="Times New Roman" w:hAnsi="Times New Roman" w:cs="Times New Roman"/>
-          <w:sz w:val="24"/>
-          <w:szCs w:val="24"/>
-        </w:rPr>
-        <w:t xml:space="preserve">”, en </w:t>
-      </w:r>
-      <w:r>
-        <w:rPr>
-          <w:rFonts w:ascii="Times New Roman" w:eastAsia="Times New Roman" w:hAnsi="Times New Roman" w:cs="Times New Roman"/>
-          <w:sz w:val="24"/>
-          <w:szCs w:val="24"/>
-        </w:rPr>
-        <w:t>el cual se procede a instalar los paquetes</w:t>
-      </w:r>
-      <w:r>
-        <w:rPr>
-          <w:rFonts w:ascii="Times New Roman" w:eastAsia="Times New Roman" w:hAnsi="Times New Roman" w:cs="Times New Roman"/>
-          <w:sz w:val="24"/>
-          <w:szCs w:val="24"/>
-        </w:rPr>
-        <w:t xml:space="preserve"> que usaremos en nuestro proyecto.</w:t>
-      </w:r>
-    </w:p>
-    <w:p>
-      <w:pPr>
-        <w:jc w:val="both"/>
-        <w:rPr>
-          <w:rFonts w:ascii="Times New Roman" w:eastAsia="Times New Roman" w:hAnsi="Times New Roman" w:cs="Times New Roman"/>
-          <w:sz w:val="24"/>
-          <w:szCs w:val="24"/>
-        </w:rPr>
-      </w:pPr>
-    </w:p>
-    <w:p>
-      <w:pPr>
-        <w:jc w:val="both"/>
-        <w:rPr>
-          <w:rFonts w:ascii="Times New Roman" w:eastAsia="Times New Roman" w:hAnsi="Times New Roman" w:cs="Times New Roman"/>
-          <w:b/>
-          <w:sz w:val="24"/>
-          <w:szCs w:val="24"/>
-        </w:rPr>
-      </w:pPr>
-      <w:r>
-        <w:rPr>
-          <w:rFonts w:ascii="Times New Roman" w:eastAsia="Times New Roman" w:hAnsi="Times New Roman" w:cs="Times New Roman"/>
-          <w:b/>
-          <w:sz w:val="24"/>
-          <w:szCs w:val="24"/>
-        </w:rPr>
-        <w:t>MÓVIL iOS:</w:t>
-      </w:r>
-    </w:p>
-    <w:p>
-      <w:pPr>
-        <w:jc w:val="both"/>
-        <w:rPr>
-          <w:rFonts w:ascii="Times New Roman" w:eastAsia="Times New Roman" w:hAnsi="Times New Roman" w:cs="Times New Roman"/>
-          <w:sz w:val="24"/>
-          <w:szCs w:val="24"/>
-        </w:rPr>
-      </w:pPr>
-      <w:r>
-        <w:rPr>
-          <w:rFonts w:ascii="Times New Roman" w:eastAsia="Times New Roman" w:hAnsi="Times New Roman" w:cs="Times New Roman"/>
-          <w:sz w:val="24"/>
-          <w:szCs w:val="24"/>
-        </w:rPr>
-        <w:t xml:space="preserve">Será desarrollado en lenguaje Swift3, utilizando la arquitectura MVC que </w:t>
-      </w:r>
-      <w:proofErr w:type="spellStart"/>
-      <w:r>
-        <w:rPr>
-          <w:rFonts w:ascii="Times New Roman" w:eastAsia="Times New Roman" w:hAnsi="Times New Roman" w:cs="Times New Roman"/>
-          <w:sz w:val="24"/>
-          <w:szCs w:val="24"/>
-        </w:rPr>
-        <w:t>XCode</w:t>
-      </w:r>
-      <w:proofErr w:type="spellEnd"/>
-      <w:r>
-        <w:rPr>
-          <w:rFonts w:ascii="Times New Roman" w:eastAsia="Times New Roman" w:hAnsi="Times New Roman" w:cs="Times New Roman"/>
-          <w:sz w:val="24"/>
-          <w:szCs w:val="24"/>
-        </w:rPr>
-        <w:t xml:space="preserve"> genera.</w:t>
-      </w:r>
-    </w:p>
-    <w:p>
-      <w:pPr>
-        <w:jc w:val="both"/>
-        <w:rPr>
-          <w:rFonts w:ascii="Times New Roman" w:eastAsia="Times New Roman" w:hAnsi="Times New Roman" w:cs="Times New Roman"/>
-          <w:sz w:val="24"/>
-          <w:szCs w:val="24"/>
-        </w:rPr>
-      </w:pPr>
-    </w:p>
-    <w:p>
-      <w:pPr>
-        <w:jc w:val="both"/>
-        <w:rPr>
-          <w:rFonts w:ascii="Times New Roman" w:eastAsia="Times New Roman" w:hAnsi="Times New Roman" w:cs="Times New Roman"/>
-          <w:sz w:val="24"/>
-          <w:szCs w:val="24"/>
-        </w:rPr>
-      </w:pPr>
-      <w:r>
-        <w:rPr>
-          <w:rFonts w:ascii="Times New Roman" w:eastAsia="Times New Roman" w:hAnsi="Times New Roman" w:cs="Times New Roman"/>
-          <w:sz w:val="24"/>
-          <w:szCs w:val="24"/>
-        </w:rPr>
-        <w:t xml:space="preserve">En iOS,  las librerías se suelen subir a un repositorio centralizado que se gestionan con </w:t>
-      </w:r>
-      <w:r>
-        <w:rPr>
-          <w:rFonts w:ascii="Times New Roman" w:eastAsia="Times New Roman" w:hAnsi="Times New Roman" w:cs="Times New Roman"/>
-          <w:sz w:val="24"/>
-          <w:szCs w:val="24"/>
-        </w:rPr>
-        <w:t>POD</w:t>
-      </w:r>
-      <w:r>
-        <w:rPr>
-          <w:rFonts w:ascii="Times New Roman" w:eastAsia="Times New Roman" w:hAnsi="Times New Roman" w:cs="Times New Roman"/>
-          <w:sz w:val="24"/>
-          <w:szCs w:val="24"/>
-        </w:rPr>
-        <w:t xml:space="preserve">, el foro y comunidad de desarrolladores de </w:t>
-      </w:r>
-      <w:r>
-        <w:rPr>
-          <w:rFonts w:ascii="Times New Roman" w:eastAsia="Times New Roman" w:hAnsi="Times New Roman" w:cs="Times New Roman"/>
-          <w:sz w:val="24"/>
-          <w:szCs w:val="24"/>
-        </w:rPr>
-        <w:t>Swift3</w:t>
-      </w:r>
-      <w:r>
-        <w:rPr>
-          <w:rFonts w:ascii="Times New Roman" w:eastAsia="Times New Roman" w:hAnsi="Times New Roman" w:cs="Times New Roman"/>
-          <w:sz w:val="24"/>
-          <w:szCs w:val="24"/>
-        </w:rPr>
-        <w:t>, se encarga del mantenimiento, gestión y control de las mismas.</w:t>
-      </w:r>
-    </w:p>
-    <w:p>
-      <w:pPr>
-        <w:jc w:val="both"/>
-        <w:rPr>
-          <w:rFonts w:ascii="Times New Roman" w:eastAsia="Times New Roman" w:hAnsi="Times New Roman" w:cs="Times New Roman"/>
-          <w:sz w:val="24"/>
-          <w:szCs w:val="24"/>
-        </w:rPr>
-      </w:pPr>
-      <w:r>
-        <w:rPr>
-          <w:rFonts w:ascii="Times New Roman" w:eastAsia="Times New Roman" w:hAnsi="Times New Roman" w:cs="Times New Roman"/>
-          <w:sz w:val="24"/>
-          <w:szCs w:val="24"/>
-        </w:rPr>
-        <w:t xml:space="preserve">En la estructura del proyecto que nos provee el </w:t>
-      </w:r>
-      <w:proofErr w:type="spellStart"/>
-      <w:r>
-        <w:rPr>
-          <w:rFonts w:ascii="Times New Roman" w:eastAsia="Times New Roman" w:hAnsi="Times New Roman" w:cs="Times New Roman"/>
-          <w:sz w:val="24"/>
-          <w:szCs w:val="24"/>
-        </w:rPr>
-        <w:t>framework</w:t>
-      </w:r>
-      <w:proofErr w:type="spellEnd"/>
-      <w:r>
-        <w:rPr>
-          <w:rFonts w:ascii="Times New Roman" w:eastAsia="Times New Roman" w:hAnsi="Times New Roman" w:cs="Times New Roman"/>
-          <w:sz w:val="24"/>
-          <w:szCs w:val="24"/>
-        </w:rPr>
-        <w:t xml:space="preserve">, se encuentra un archivo llamado </w:t>
-      </w:r>
-      <w:proofErr w:type="spellStart"/>
-      <w:r>
-        <w:rPr>
-          <w:rFonts w:ascii="Times New Roman" w:eastAsia="Times New Roman" w:hAnsi="Times New Roman" w:cs="Times New Roman"/>
-          <w:sz w:val="24"/>
-          <w:szCs w:val="24"/>
-        </w:rPr>
-        <w:t>Podfile</w:t>
-      </w:r>
-      <w:proofErr w:type="spellEnd"/>
-      <w:r>
-        <w:rPr>
-          <w:rFonts w:ascii="Times New Roman" w:eastAsia="Times New Roman" w:hAnsi="Times New Roman" w:cs="Times New Roman"/>
-          <w:sz w:val="24"/>
-          <w:szCs w:val="24"/>
-        </w:rPr>
-        <w:t>, en el cual se procede a instalar los paquetes que usaremos en nuestro proyecto.</w:t>
-      </w:r>
-      <w:r>
-        <w:rPr>
-          <w:rFonts w:ascii="Times New Roman" w:eastAsia="Times New Roman" w:hAnsi="Times New Roman" w:cs="Times New Roman"/>
-          <w:sz w:val="24"/>
-          <w:szCs w:val="24"/>
-        </w:rPr>
-        <w:t xml:space="preserve"> </w:t>
-      </w:r>
-    </w:p>
-    <w:p>
-      <w:pPr>
-        <w:rPr>
-          <w:rFonts w:ascii="Times New Roman" w:eastAsia="Times New Roman" w:hAnsi="Times New Roman" w:cs="Times New Roman"/>
-          <w:sz w:val="24"/>
-          <w:szCs w:val="24"/>
-        </w:rPr>
-      </w:pPr>
-    </w:p>
-    <w:p>
-      <w:pPr>
-        <w:rPr>
-          <w:rFonts w:ascii="Times New Roman" w:eastAsia="Times New Roman" w:hAnsi="Times New Roman" w:cs="Times New Roman"/>
-          <w:sz w:val="24"/>
-          <w:szCs w:val="24"/>
-        </w:rPr>
-      </w:pPr>
-    </w:p>
-    <w:p>
-      <w:pPr>
+      </w:pPr>
+      <w:r>
         <w:rPr>
           <w:rFonts w:ascii="Times New Roman" w:eastAsia="Times New Roman" w:hAnsi="Times New Roman" w:cs="Times New Roman"/>
           <w:b/>
           <w:sz w:val="28"/>
           <w:szCs w:val="28"/>
         </w:rPr>
-      </w:pPr>
-      <w:r>
+        <w:t>RESPONSABLES:</w:t>
+      </w:r>
+    </w:p>
+    <w:p>
+      <w:pPr>
+        <w:jc w:val="both"/>
+        <w:rPr>
+          <w:rFonts w:ascii="Times New Roman" w:eastAsia="Times New Roman" w:hAnsi="Times New Roman" w:cs="Times New Roman"/>
+          <w:sz w:val="24"/>
+          <w:szCs w:val="24"/>
+        </w:rPr>
+      </w:pPr>
+      <w:r>
+        <w:rPr>
+          <w:rFonts w:ascii="Times New Roman" w:eastAsia="Times New Roman" w:hAnsi="Times New Roman" w:cs="Times New Roman"/>
+          <w:sz w:val="24"/>
+          <w:szCs w:val="24"/>
+        </w:rPr>
+        <w:t>La responsabilidad recae en el Jefe de desarrollo y los programadores, quienes son que van a interactuar en directo con las mismas.</w:t>
+      </w:r>
+    </w:p>
+    <w:p>
+      <w:pPr>
+        <w:rPr>
+          <w:rFonts w:ascii="Times New Roman" w:eastAsia="Times New Roman" w:hAnsi="Times New Roman" w:cs="Times New Roman"/>
+          <w:sz w:val="24"/>
+          <w:szCs w:val="24"/>
+        </w:rPr>
+      </w:pPr>
+    </w:p>
+    <w:p>
+      <w:pPr>
+        <w:rPr>
+          <w:rFonts w:ascii="Times New Roman" w:eastAsia="Times New Roman" w:hAnsi="Times New Roman" w:cs="Times New Roman"/>
+          <w:sz w:val="24"/>
+          <w:szCs w:val="24"/>
+        </w:rPr>
+      </w:pPr>
+    </w:p>
+    <w:p>
+      <w:pPr>
+        <w:jc w:val="both"/>
         <w:rPr>
           <w:rFonts w:ascii="Times New Roman" w:eastAsia="Times New Roman" w:hAnsi="Times New Roman" w:cs="Times New Roman"/>
           <w:b/>
           <w:sz w:val="28"/>
           <w:szCs w:val="28"/>
         </w:rPr>
-        <w:t>RESPONSABLES:</w:t>
-      </w:r>
-    </w:p>
-    <w:p>
-      <w:pPr>
-        <w:jc w:val="both"/>
-        <w:rPr>
-          <w:rFonts w:ascii="Times New Roman" w:eastAsia="Times New Roman" w:hAnsi="Times New Roman" w:cs="Times New Roman"/>
-          <w:sz w:val="24"/>
-          <w:szCs w:val="24"/>
-        </w:rPr>
-      </w:pPr>
-      <w:r>
-        <w:rPr>
-          <w:rFonts w:ascii="Times New Roman" w:eastAsia="Times New Roman" w:hAnsi="Times New Roman" w:cs="Times New Roman"/>
-          <w:sz w:val="24"/>
-          <w:szCs w:val="24"/>
-        </w:rPr>
-        <w:t>La responsabilidad recae en el Jefe de desarrollo y los programadores, quienes son que van a interactuar en directo con las mismas.</w:t>
-      </w:r>
-    </w:p>
-    <w:p>
-      <w:pPr>
-        <w:rPr>
-          <w:rFonts w:ascii="Times New Roman" w:eastAsia="Times New Roman" w:hAnsi="Times New Roman" w:cs="Times New Roman"/>
-          <w:sz w:val="24"/>
-          <w:szCs w:val="24"/>
-        </w:rPr>
-      </w:pPr>
-    </w:p>
-    <w:p>
-      <w:pPr>
-        <w:rPr>
-          <w:rFonts w:ascii="Times New Roman" w:eastAsia="Times New Roman" w:hAnsi="Times New Roman" w:cs="Times New Roman"/>
-          <w:sz w:val="24"/>
-          <w:szCs w:val="24"/>
-        </w:rPr>
-      </w:pPr>
-    </w:p>
-    <w:p>
-      <w:pPr>
-        <w:jc w:val="both"/>
+      </w:pPr>
+      <w:r>
         <w:rPr>
           <w:rFonts w:ascii="Times New Roman" w:eastAsia="Times New Roman" w:hAnsi="Times New Roman" w:cs="Times New Roman"/>
           <w:b/>
           <w:sz w:val="28"/>
           <w:szCs w:val="28"/>
         </w:rPr>
-      </w:pPr>
-      <w:r>
-        <w:rPr>
-          <w:rFonts w:ascii="Times New Roman" w:eastAsia="Times New Roman" w:hAnsi="Times New Roman" w:cs="Times New Roman"/>
-          <w:b/>
-          <w:sz w:val="28"/>
-          <w:szCs w:val="28"/>
-        </w:rPr>
         <w:t>ACTIVIDADES:</w:t>
       </w:r>
     </w:p>
@@ -953,10 +4278,7 @@
         <w:t xml:space="preserve"> presentadas en la Tabla 1.</w:t>
       </w:r>
     </w:p>
-    <w:p>
-      <w:bookmarkStart w:id="0" w:name="_GoBack"/>
-      <w:bookmarkEnd w:id="0"/>
-    </w:p>
+    <w:p/>
     <w:p>
       <w:pPr>
         <w:rPr>
@@ -1340,6 +4662,7 @@
                 <w:sz w:val="24"/>
                 <w:szCs w:val="24"/>
               </w:rPr>
+              <w:lastRenderedPageBreak/>
               <w:t>Desarrolladores</w:t>
             </w:r>
           </w:p>
@@ -2886,6 +6209,96 @@
     </w:lvl>
   </w:abstractNum>
   <w:abstractNum w:abstractNumId="2">
+    <w:nsid w:val="360A6C32"/>
+    <w:multiLevelType w:val="hybridMultilevel"/>
+    <w:tmpl w:val="1B80744E"/>
+    <w:lvl w:ilvl="0" w:tplc="5FC8F790">
+      <w:start w:val="1"/>
+      <w:numFmt w:val="upperRoman"/>
+      <w:lvlText w:val="%1."/>
+      <w:lvlJc w:val="left"/>
+      <w:pPr>
+        <w:ind w:left="1080" w:hanging="720"/>
+      </w:pPr>
+      <w:rPr>
+        <w:rFonts w:hint="default"/>
+        <w:sz w:val="24"/>
+      </w:rPr>
+    </w:lvl>
+    <w:lvl w:ilvl="1" w:tplc="080A0019" w:tentative="1">
+      <w:start w:val="1"/>
+      <w:numFmt w:val="lowerLetter"/>
+      <w:lvlText w:val="%2."/>
+      <w:lvlJc w:val="left"/>
+      <w:pPr>
+        <w:ind w:left="1440" w:hanging="360"/>
+      </w:pPr>
+    </w:lvl>
+    <w:lvl w:ilvl="2" w:tplc="080A001B" w:tentative="1">
+      <w:start w:val="1"/>
+      <w:numFmt w:val="lowerRoman"/>
+      <w:lvlText w:val="%3."/>
+      <w:lvlJc w:val="right"/>
+      <w:pPr>
+        <w:ind w:left="2160" w:hanging="180"/>
+      </w:pPr>
+    </w:lvl>
+    <w:lvl w:ilvl="3" w:tplc="080A000F" w:tentative="1">
+      <w:start w:val="1"/>
+      <w:numFmt w:val="decimal"/>
+      <w:lvlText w:val="%4."/>
+      <w:lvlJc w:val="left"/>
+      <w:pPr>
+        <w:ind w:left="2880" w:hanging="360"/>
+      </w:pPr>
+    </w:lvl>
+    <w:lvl w:ilvl="4" w:tplc="080A0019" w:tentative="1">
+      <w:start w:val="1"/>
+      <w:numFmt w:val="lowerLetter"/>
+      <w:lvlText w:val="%5."/>
+      <w:lvlJc w:val="left"/>
+      <w:pPr>
+        <w:ind w:left="3600" w:hanging="360"/>
+      </w:pPr>
+    </w:lvl>
+    <w:lvl w:ilvl="5" w:tplc="080A001B" w:tentative="1">
+      <w:start w:val="1"/>
+      <w:numFmt w:val="lowerRoman"/>
+      <w:lvlText w:val="%6."/>
+      <w:lvlJc w:val="right"/>
+      <w:pPr>
+        <w:ind w:left="4320" w:hanging="180"/>
+      </w:pPr>
+    </w:lvl>
+    <w:lvl w:ilvl="6" w:tplc="080A000F" w:tentative="1">
+      <w:start w:val="1"/>
+      <w:numFmt w:val="decimal"/>
+      <w:lvlText w:val="%7."/>
+      <w:lvlJc w:val="left"/>
+      <w:pPr>
+        <w:ind w:left="5040" w:hanging="360"/>
+      </w:pPr>
+    </w:lvl>
+    <w:lvl w:ilvl="7" w:tplc="080A0019" w:tentative="1">
+      <w:start w:val="1"/>
+      <w:numFmt w:val="lowerLetter"/>
+      <w:lvlText w:val="%8."/>
+      <w:lvlJc w:val="left"/>
+      <w:pPr>
+        <w:ind w:left="5760" w:hanging="360"/>
+      </w:pPr>
+    </w:lvl>
+    <w:lvl w:ilvl="8" w:tplc="080A001B" w:tentative="1">
+      <w:start w:val="1"/>
+      <w:numFmt w:val="lowerRoman"/>
+      <w:lvlText w:val="%9."/>
+      <w:lvlJc w:val="right"/>
+      <w:pPr>
+        <w:ind w:left="6480" w:hanging="180"/>
+      </w:pPr>
+    </w:lvl>
+  </w:abstractNum>
+  <w:abstractNum w:abstractNumId="3">
     <w:nsid w:val="4E5845F7"/>
     <w:multiLevelType w:val="multilevel"/>
     <w:tmpl w:val="9A0C3466"/>
@@ -2998,7 +6411,7 @@
       </w:rPr>
     </w:lvl>
   </w:abstractNum>
-  <w:abstractNum w:abstractNumId="3">
+  <w:abstractNum w:abstractNumId="4">
     <w:nsid w:val="57E117C0"/>
     <w:multiLevelType w:val="multilevel"/>
     <w:tmpl w:val="AE8492DC"/>
@@ -3111,7 +6524,7 @@
       </w:rPr>
     </w:lvl>
   </w:abstractNum>
-  <w:abstractNum w:abstractNumId="4">
+  <w:abstractNum w:abstractNumId="5">
     <w:nsid w:val="7F0A7AB5"/>
     <w:multiLevelType w:val="multilevel"/>
     <w:tmpl w:val="9984F1F2"/>
@@ -3225,19 +6638,22 @@
     </w:lvl>
   </w:abstractNum>
   <w:num w:numId="1">
-    <w:abstractNumId w:val="4"/>
+    <w:abstractNumId w:val="5"/>
   </w:num>
   <w:num w:numId="2">
     <w:abstractNumId w:val="0"/>
   </w:num>
   <w:num w:numId="3">
-    <w:abstractNumId w:val="2"/>
+    <w:abstractNumId w:val="3"/>
   </w:num>
   <w:num w:numId="4">
-    <w:abstractNumId w:val="3"/>
+    <w:abstractNumId w:val="4"/>
   </w:num>
   <w:num w:numId="5">
     <w:abstractNumId w:val="1"/>
+  </w:num>
+  <w:num w:numId="6">
+    <w:abstractNumId w:val="2"/>
   </w:num>
 </w:numbering>
 </file>

</xml_diff>